<commit_message>
Minor updates to supplmentary methods and dadi plotting scripts for resubmission.
</commit_message>
<xml_diff>
--- a/manuscript/Population genetics of a recent range expansion in monarch butterflies Supplementary Materials.docx
+++ b/manuscript/Population genetics of a recent range expansion in monarch butterflies Supplementary Materials.docx
@@ -1,6 +1,6 @@
 
 <file path=word/document.xml><?xml version="1.0" encoding="utf-8"?>
-<w:document xmlns:wpc="http://schemas.microsoft.com/office/word/2010/wordprocessingCanvas" xmlns:cx="http://schemas.microsoft.com/office/drawing/2014/chartex" xmlns:cx1="http://schemas.microsoft.com/office/drawing/2015/9/8/chartex" xmlns:cx2="http://schemas.microsoft.com/office/drawing/2015/10/21/chartex" xmlns:cx3="http://schemas.microsoft.com/office/drawing/2016/5/9/chartex" xmlns:cx4="http://schemas.microsoft.com/office/drawing/2016/5/10/chartex" xmlns:cx5="http://schemas.microsoft.com/office/drawing/2016/5/11/chartex" xmlns:cx6="http://schemas.microsoft.com/office/drawing/2016/5/12/chartex" xmlns:cx7="http://schemas.microsoft.com/office/drawing/2016/5/13/chartex" xmlns:cx8="http://schemas.microsoft.com/office/drawing/2016/5/14/chartex" xmlns:mc="http://schemas.openxmlformats.org/markup-compatibility/2006" xmlns:aink="http://schemas.microsoft.com/office/drawing/2016/ink" xmlns:am3d="http://schemas.microsoft.com/office/drawing/2017/model3d" xmlns:o="urn:schemas-microsoft-com:office:office" xmlns:r="http://schemas.openxmlformats.org/officeDocument/2006/relationships" xmlns:m="http://schemas.openxmlformats.org/officeDocument/2006/math" xmlns:v="urn:schemas-microsoft-com:vml" xmlns:wp14="http://schemas.microsoft.com/office/word/2010/wordprocessingDrawing" xmlns:wp="http://schemas.openxmlformats.org/drawingml/2006/wordprocessingDrawing" xmlns:w10="urn:schemas-microsoft-com:office:word" xmlns:w="http://schemas.openxmlformats.org/wordprocessingml/2006/main" xmlns:w14="http://schemas.microsoft.com/office/word/2010/wordml" xmlns:w15="http://schemas.microsoft.com/office/word/2012/wordml" xmlns:w16cex="http://schemas.microsoft.com/office/word/2018/wordml/cex" xmlns:w16cid="http://schemas.microsoft.com/office/word/2016/wordml/cid" xmlns:w16="http://schemas.microsoft.com/office/word/2018/wordml" xmlns:w16se="http://schemas.microsoft.com/office/word/2015/wordml/symex" xmlns:wpg="http://schemas.microsoft.com/office/word/2010/wordprocessingGroup" xmlns:wpi="http://schemas.microsoft.com/office/word/2010/wordprocessingInk" xmlns:wne="http://schemas.microsoft.com/office/word/2006/wordml" xmlns:wps="http://schemas.microsoft.com/office/word/2010/wordprocessingShape" mc:Ignorable="w14 w15 w16se w16cid w16 w16cex wp14">
+<w:document xmlns:wpc="http://schemas.microsoft.com/office/word/2010/wordprocessingCanvas" xmlns:cx="http://schemas.microsoft.com/office/drawing/2014/chartex" xmlns:cx1="http://schemas.microsoft.com/office/drawing/2015/9/8/chartex" xmlns:cx2="http://schemas.microsoft.com/office/drawing/2015/10/21/chartex" xmlns:cx3="http://schemas.microsoft.com/office/drawing/2016/5/9/chartex" xmlns:cx4="http://schemas.microsoft.com/office/drawing/2016/5/10/chartex" xmlns:cx5="http://schemas.microsoft.com/office/drawing/2016/5/11/chartex" xmlns:cx6="http://schemas.microsoft.com/office/drawing/2016/5/12/chartex" xmlns:cx7="http://schemas.microsoft.com/office/drawing/2016/5/13/chartex" xmlns:cx8="http://schemas.microsoft.com/office/drawing/2016/5/14/chartex" xmlns:mc="http://schemas.openxmlformats.org/markup-compatibility/2006" xmlns:aink="http://schemas.microsoft.com/office/drawing/2016/ink" xmlns:am3d="http://schemas.microsoft.com/office/drawing/2017/model3d" xmlns:o="urn:schemas-microsoft-com:office:office" xmlns:r="http://schemas.openxmlformats.org/officeDocument/2006/relationships" xmlns:m="http://schemas.openxmlformats.org/officeDocument/2006/math" xmlns:v="urn:schemas-microsoft-com:vml" xmlns:wp14="http://schemas.microsoft.com/office/word/2010/wordprocessingDrawing" xmlns:wp="http://schemas.openxmlformats.org/drawingml/2006/wordprocessingDrawing" xmlns:w10="urn:schemas-microsoft-com:office:word" xmlns:w="http://schemas.openxmlformats.org/wordprocessingml/2006/main" xmlns:w14="http://schemas.microsoft.com/office/word/2010/wordml" xmlns:w15="http://schemas.microsoft.com/office/word/2012/wordml" xmlns:w16cex="http://schemas.microsoft.com/office/word/2018/wordml/cex" xmlns:w16cid="http://schemas.microsoft.com/office/word/2016/wordml/cid" xmlns:w16="http://schemas.microsoft.com/office/word/2018/wordml" xmlns:w16sdtdh="http://schemas.microsoft.com/office/word/2020/wordml/sdtdatahash" xmlns:w16se="http://schemas.microsoft.com/office/word/2015/wordml/symex" xmlns:wpg="http://schemas.microsoft.com/office/word/2010/wordprocessingGroup" xmlns:wpi="http://schemas.microsoft.com/office/word/2010/wordprocessingInk" xmlns:wne="http://schemas.microsoft.com/office/word/2006/wordml" xmlns:wps="http://schemas.microsoft.com/office/word/2010/wordprocessingShape" mc:Ignorable="w14 w15 w16se w16cid w16 w16cex w16sdtdh wp14">
   <w:body>
     <w:p>
       <w:pPr>
@@ -63,7 +63,66 @@
       </w:r>
       <w:proofErr w:type="spellEnd"/>
       <w:r>
-        <w:t xml:space="preserve"> et al. (2017) [1]. Unlike this method however, we set the starting parameters for each sequential run via weighting the parameters from each run in the previous iteration by the relative AIC score of that iteration, such that all but the worst runs contribute in some degree to the starting parameters for the next step. The number of runs and iterations per step are listed in Table SX. Individual optimization runs were killed if they took longer than 48hrs to complete, since these runs tended to take far longer to finish and often included integration errors due to extremely small population sizes. Most runs completed in under 48hrs and are included in the results. </w:t>
+        <w:t xml:space="preserve"> et al. (2017) [1]. Unlike this method however, we set the starting parameters for each sequential run via weighting the parameters from each run in the previous iteration by the relative AIC score of that iteration, such that all but the worst runs contribute in some degree to the starting parameters for the next step. The number of runs and iterations per step are listed in Table S</w:t>
+      </w:r>
+      <w:r>
+        <w:t>3</w:t>
+      </w:r>
+      <w:r>
+        <w:t>. Individual optimization runs were killed if they took longer than 48hrs to complete, since these runs tended to take far longer to finish and often included integration errors due to extremely small population sizes. Most runs completed in under 48hrs and are included in the results</w:t>
+      </w:r>
+      <w:r>
+        <w:t>, save for the founder_asym_growth_pop_2 model, for which only a handful completed due</w:t>
+      </w:r>
+      <w:r>
+        <w:t xml:space="preserve"> (likely due</w:t>
+      </w:r>
+      <w:r>
+        <w:t xml:space="preserve"> to very small optimal population sizes in Hawaii</w:t>
+      </w:r>
+      <w:r>
+        <w:t xml:space="preserve">). </w:t>
+      </w:r>
+      <w:r>
+        <w:t>The number of runs completed for each model</w:t>
+      </w:r>
+      <w:r>
+        <w:t xml:space="preserve"> as well as the minimum, mean, and the standard deviation of both the AIC</w:t>
+      </w:r>
+      <w:r>
+        <w:t xml:space="preserve"> </w:t>
+      </w:r>
+      <w:r>
+        <w:t>and log(likelihood) scores for each model at</w:t>
+      </w:r>
+      <w:r>
+        <w:t xml:space="preserve"> each step are shown in Table S4.</w:t>
+      </w:r>
+      <w:r>
+        <w:t xml:space="preserve"> Graphic depictions for each of the models for that for which one was not included in the main text are available from the </w:t>
+      </w:r>
+      <w:proofErr w:type="spellStart"/>
+      <w:r>
+        <w:t>dadi_pipeline</w:t>
+      </w:r>
+      <w:proofErr w:type="spellEnd"/>
+      <w:r>
+        <w:t xml:space="preserve"> GitHub repository (</w:t>
+      </w:r>
+      <w:r>
+        <w:t>https://github.com/dportik/dadi_pipeline/blob/master/Two_Population_Pipeline/Models_2D.pdf</w:t>
+      </w:r>
+      <w:r>
+        <w:t>). The models represent those depicted here as of August 13</w:t>
+      </w:r>
+      <w:r>
+        <w:rPr>
+          <w:vertAlign w:val="superscript"/>
+        </w:rPr>
+        <w:t>th</w:t>
+      </w:r>
+      <w:r>
+        <w:t>, 2021.</w:t>
       </w:r>
     </w:p>
     <w:p>
@@ -72,7 +131,15 @@
         <w:jc w:val="both"/>
       </w:pPr>
       <w:r>
-        <w:t xml:space="preserve">To extract meaningful parameter units from the results, we assumed 0.3 years per generation and used the per-base mutation rate of 8.4x10-9­ reported from Drosophila melanogaster [2]. These values match those used by Zhan et al. (2014) [3]. Using a potentially more realistic generation time of 7 generations per year resulted in more recent divergence times, and using the slower mutation rate reported for the more closely related </w:t>
+        <w:t xml:space="preserve">To extract meaningful parameter units from the results, we assumed 0.3 years per generation and used the per-base mutation rate of 8.4x10-9­ reported from Drosophila melanogaster [2]. These values match those used by Zhan et al. (2014) [3]. Using a potentially more realistic generation time of 7 generations per year resulted in more recent divergence </w:t>
+      </w:r>
+      <w:proofErr w:type="gramStart"/>
+      <w:r>
+        <w:t>times, and</w:t>
+      </w:r>
+      <w:proofErr w:type="gramEnd"/>
+      <w:r>
+        <w:t xml:space="preserve"> using the slower mutation rate reported for the more closely related </w:t>
       </w:r>
       <w:proofErr w:type="spellStart"/>
       <w:r>
@@ -183,7 +250,15 @@
         <w:t>26</w:t>
       </w:r>
       <w:r>
-        <w:t>, 5245–5263. (doi:10.1111/mec.14266)</w:t>
+        <w:t>, 5245–5263. (</w:t>
+      </w:r>
+      <w:proofErr w:type="gramStart"/>
+      <w:r>
+        <w:t>doi</w:t>
+      </w:r>
+      <w:proofErr w:type="gramEnd"/>
+      <w:r>
+        <w:t>:10.1111/mec.14266)</w:t>
       </w:r>
     </w:p>
     <w:p>
@@ -245,7 +320,15 @@
         <w:t>445</w:t>
       </w:r>
       <w:r>
-        <w:t>, 82–85. (doi:10.1038/nature05388)</w:t>
+        <w:t>, 82–85. (</w:t>
+      </w:r>
+      <w:proofErr w:type="gramStart"/>
+      <w:r>
+        <w:t>doi</w:t>
+      </w:r>
+      <w:proofErr w:type="gramEnd"/>
+      <w:r>
+        <w:t>:10.1038/nature05388)</w:t>
       </w:r>
     </w:p>
     <w:p>
@@ -381,7 +464,15 @@
         <w:t>32</w:t>
       </w:r>
       <w:r>
-        <w:t>, 239–243. (doi:10.1093/</w:t>
+        <w:t>, 239–243. (</w:t>
+      </w:r>
+      <w:proofErr w:type="gramStart"/>
+      <w:r>
+        <w:t>doi</w:t>
+      </w:r>
+      <w:proofErr w:type="gramEnd"/>
+      <w:r>
+        <w:t>:10.1093/</w:t>
       </w:r>
       <w:proofErr w:type="spellStart"/>
       <w:r>
@@ -5009,11 +5100,42 @@
     </w:p>
     <w:p/>
     <w:p>
+      <w:r>
+        <w:t>Note: Large table, in attached excel file.</w:t>
+      </w:r>
+    </w:p>
+    <w:p/>
+    <w:p>
       <w:pPr>
         <w:rPr>
           <w:b/>
         </w:rPr>
       </w:pPr>
+      <w:r>
+        <w:rPr>
+          <w:b/>
+          <w:bCs/>
+        </w:rPr>
+        <w:t xml:space="preserve">Table S4 – </w:t>
+      </w:r>
+      <w:r>
+        <w:rPr>
+          <w:bCs/>
+        </w:rPr>
+        <w:t xml:space="preserve">Number of completed runs as well as the minimum, mean, and standard deviations of AIC and log(likelihood) </w:t>
+      </w:r>
+      <w:r>
+        <w:rPr>
+          <w:bCs/>
+        </w:rPr>
+        <w:t xml:space="preserve">scores </w:t>
+      </w:r>
+      <w:r>
+        <w:rPr>
+          <w:bCs/>
+        </w:rPr>
+        <w:t>for each model included in the analysis.</w:t>
+      </w:r>
       <w:r>
         <w:br w:type="page"/>
       </w:r>
@@ -5507,7 +5629,7 @@
 </file>
 
 <file path=word/numbering.xml><?xml version="1.0" encoding="utf-8"?>
-<w:numbering xmlns:wpc="http://schemas.microsoft.com/office/word/2010/wordprocessingCanvas" xmlns:cx="http://schemas.microsoft.com/office/drawing/2014/chartex" xmlns:cx1="http://schemas.microsoft.com/office/drawing/2015/9/8/chartex" xmlns:cx2="http://schemas.microsoft.com/office/drawing/2015/10/21/chartex" xmlns:cx3="http://schemas.microsoft.com/office/drawing/2016/5/9/chartex" xmlns:cx4="http://schemas.microsoft.com/office/drawing/2016/5/10/chartex" xmlns:cx5="http://schemas.microsoft.com/office/drawing/2016/5/11/chartex" xmlns:cx6="http://schemas.microsoft.com/office/drawing/2016/5/12/chartex" xmlns:cx7="http://schemas.microsoft.com/office/drawing/2016/5/13/chartex" xmlns:cx8="http://schemas.microsoft.com/office/drawing/2016/5/14/chartex" xmlns:mc="http://schemas.openxmlformats.org/markup-compatibility/2006" xmlns:aink="http://schemas.microsoft.com/office/drawing/2016/ink" xmlns:am3d="http://schemas.microsoft.com/office/drawing/2017/model3d" xmlns:o="urn:schemas-microsoft-com:office:office" xmlns:r="http://schemas.openxmlformats.org/officeDocument/2006/relationships" xmlns:m="http://schemas.openxmlformats.org/officeDocument/2006/math" xmlns:v="urn:schemas-microsoft-com:vml" xmlns:wp14="http://schemas.microsoft.com/office/word/2010/wordprocessingDrawing" xmlns:wp="http://schemas.openxmlformats.org/drawingml/2006/wordprocessingDrawing" xmlns:w10="urn:schemas-microsoft-com:office:word" xmlns:w="http://schemas.openxmlformats.org/wordprocessingml/2006/main" xmlns:w14="http://schemas.microsoft.com/office/word/2010/wordml" xmlns:w15="http://schemas.microsoft.com/office/word/2012/wordml" xmlns:w16cex="http://schemas.microsoft.com/office/word/2018/wordml/cex" xmlns:w16cid="http://schemas.microsoft.com/office/word/2016/wordml/cid" xmlns:w16="http://schemas.microsoft.com/office/word/2018/wordml" xmlns:w16se="http://schemas.microsoft.com/office/word/2015/wordml/symex" xmlns:wpg="http://schemas.microsoft.com/office/word/2010/wordprocessingGroup" xmlns:wpi="http://schemas.microsoft.com/office/word/2010/wordprocessingInk" xmlns:wne="http://schemas.microsoft.com/office/word/2006/wordml" xmlns:wps="http://schemas.microsoft.com/office/word/2010/wordprocessingShape" mc:Ignorable="w14 w15 w16se w16cid w16 w16cex wp14">
+<w:numbering xmlns:wpc="http://schemas.microsoft.com/office/word/2010/wordprocessingCanvas" xmlns:cx="http://schemas.microsoft.com/office/drawing/2014/chartex" xmlns:cx1="http://schemas.microsoft.com/office/drawing/2015/9/8/chartex" xmlns:cx2="http://schemas.microsoft.com/office/drawing/2015/10/21/chartex" xmlns:cx3="http://schemas.microsoft.com/office/drawing/2016/5/9/chartex" xmlns:cx4="http://schemas.microsoft.com/office/drawing/2016/5/10/chartex" xmlns:cx5="http://schemas.microsoft.com/office/drawing/2016/5/11/chartex" xmlns:cx6="http://schemas.microsoft.com/office/drawing/2016/5/12/chartex" xmlns:cx7="http://schemas.microsoft.com/office/drawing/2016/5/13/chartex" xmlns:cx8="http://schemas.microsoft.com/office/drawing/2016/5/14/chartex" xmlns:mc="http://schemas.openxmlformats.org/markup-compatibility/2006" xmlns:aink="http://schemas.microsoft.com/office/drawing/2016/ink" xmlns:am3d="http://schemas.microsoft.com/office/drawing/2017/model3d" xmlns:o="urn:schemas-microsoft-com:office:office" xmlns:r="http://schemas.openxmlformats.org/officeDocument/2006/relationships" xmlns:m="http://schemas.openxmlformats.org/officeDocument/2006/math" xmlns:v="urn:schemas-microsoft-com:vml" xmlns:wp14="http://schemas.microsoft.com/office/word/2010/wordprocessingDrawing" xmlns:wp="http://schemas.openxmlformats.org/drawingml/2006/wordprocessingDrawing" xmlns:w10="urn:schemas-microsoft-com:office:word" xmlns:w="http://schemas.openxmlformats.org/wordprocessingml/2006/main" xmlns:w14="http://schemas.microsoft.com/office/word/2010/wordml" xmlns:w15="http://schemas.microsoft.com/office/word/2012/wordml" xmlns:w16cex="http://schemas.microsoft.com/office/word/2018/wordml/cex" xmlns:w16cid="http://schemas.microsoft.com/office/word/2016/wordml/cid" xmlns:w16="http://schemas.microsoft.com/office/word/2018/wordml" xmlns:w16sdtdh="http://schemas.microsoft.com/office/word/2020/wordml/sdtdatahash" xmlns:w16se="http://schemas.microsoft.com/office/word/2015/wordml/symex" xmlns:wpg="http://schemas.microsoft.com/office/word/2010/wordprocessingGroup" xmlns:wpi="http://schemas.microsoft.com/office/word/2010/wordprocessingInk" xmlns:wne="http://schemas.microsoft.com/office/word/2006/wordml" xmlns:wps="http://schemas.microsoft.com/office/word/2010/wordprocessingShape" mc:Ignorable="w14 w15 w16se w16cid w16 w16cex w16sdtdh wp14">
   <w:abstractNum w:abstractNumId="0" w15:restartNumberingAfterBreak="0">
     <w:nsid w:val="4D561775"/>
     <w:multiLevelType w:val="multilevel"/>
@@ -5628,7 +5750,7 @@
 </file>
 
 <file path=word/styles.xml><?xml version="1.0" encoding="utf-8"?>
-<w:styles xmlns:mc="http://schemas.openxmlformats.org/markup-compatibility/2006" xmlns:r="http://schemas.openxmlformats.org/officeDocument/2006/relationships" xmlns:w="http://schemas.openxmlformats.org/wordprocessingml/2006/main" xmlns:w14="http://schemas.microsoft.com/office/word/2010/wordml" xmlns:w15="http://schemas.microsoft.com/office/word/2012/wordml" xmlns:w16cex="http://schemas.microsoft.com/office/word/2018/wordml/cex" xmlns:w16cid="http://schemas.microsoft.com/office/word/2016/wordml/cid" xmlns:w16="http://schemas.microsoft.com/office/word/2018/wordml" xmlns:w16se="http://schemas.microsoft.com/office/word/2015/wordml/symex" mc:Ignorable="w14 w15 w16se w16cid w16 w16cex">
+<w:styles xmlns:mc="http://schemas.openxmlformats.org/markup-compatibility/2006" xmlns:r="http://schemas.openxmlformats.org/officeDocument/2006/relationships" xmlns:w="http://schemas.openxmlformats.org/wordprocessingml/2006/main" xmlns:w14="http://schemas.microsoft.com/office/word/2010/wordml" xmlns:w15="http://schemas.microsoft.com/office/word/2012/wordml" xmlns:w16cex="http://schemas.microsoft.com/office/word/2018/wordml/cex" xmlns:w16cid="http://schemas.microsoft.com/office/word/2016/wordml/cid" xmlns:w16="http://schemas.microsoft.com/office/word/2018/wordml" xmlns:w16sdtdh="http://schemas.microsoft.com/office/word/2020/wordml/sdtdatahash" xmlns:w16se="http://schemas.microsoft.com/office/word/2015/wordml/symex" mc:Ignorable="w14 w15 w16se w16cid w16 w16cex w16sdtdh">
   <w:docDefaults>
     <w:rPrDefault>
       <w:rPr>
@@ -6281,6 +6403,29 @@
     <w:basedOn w:val="DefaultParagraphFont"/>
     <w:rsid w:val="00935D3A"/>
   </w:style>
+  <w:style w:type="character" w:styleId="Hyperlink">
+    <w:name w:val="Hyperlink"/>
+    <w:basedOn w:val="DefaultParagraphFont"/>
+    <w:uiPriority w:val="99"/>
+    <w:unhideWhenUsed/>
+    <w:rsid w:val="00445BBC"/>
+    <w:rPr>
+      <w:color w:val="0000FF" w:themeColor="hyperlink"/>
+      <w:u w:val="single"/>
+    </w:rPr>
+  </w:style>
+  <w:style w:type="character" w:styleId="UnresolvedMention">
+    <w:name w:val="Unresolved Mention"/>
+    <w:basedOn w:val="DefaultParagraphFont"/>
+    <w:uiPriority w:val="99"/>
+    <w:semiHidden/>
+    <w:unhideWhenUsed/>
+    <w:rsid w:val="00445BBC"/>
+    <w:rPr>
+      <w:color w:val="605E5C"/>
+      <w:shd w:val="clear" w:color="auto" w:fill="E1DFDD"/>
+    </w:rPr>
+  </w:style>
 </w:styles>
 </file>
 

</xml_diff>

<commit_message>
Plot updates, manuscript updates, a few things cleaned up and removed. Still working on fst permutations.
</commit_message>
<xml_diff>
--- a/manuscript/Population genetics of a recent range expansion in monarch butterflies Supplementary Materials.docx
+++ b/manuscript/Population genetics of a recent range expansion in monarch butterflies Supplementary Materials.docx
@@ -39,31 +39,7 @@
         <w:jc w:val="both"/>
       </w:pPr>
       <w:r>
-        <w:t xml:space="preserve">To optimize the </w:t>
-      </w:r>
-      <w:proofErr w:type="gramStart"/>
-      <w:r>
-        <w:t>models</w:t>
-      </w:r>
-      <w:proofErr w:type="gramEnd"/>
-      <w:r>
-        <w:t xml:space="preserve"> we fit during the analysis, we used a variation on </w:t>
-      </w:r>
-      <w:proofErr w:type="spellStart"/>
-      <w:r>
-        <w:t>dadi_pipeline</w:t>
-      </w:r>
-      <w:proofErr w:type="spellEnd"/>
-      <w:r>
-        <w:t xml:space="preserve">, the sequential step-down parameter permutation approach described by </w:t>
-      </w:r>
-      <w:proofErr w:type="spellStart"/>
-      <w:r>
-        <w:t>Portik</w:t>
-      </w:r>
-      <w:proofErr w:type="spellEnd"/>
-      <w:r>
-        <w:t xml:space="preserve"> et al. (2017) [1]. Unlike this method however, we set the starting parameters for each sequential run via weighting the parameters from each run in the previous iteration by the relative AIC score of that iteration, such that all but the worst runs contribute in some degree to the starting parameters for the next step. The number of runs and iterations per step are listed in Table S</w:t>
+        <w:t>To optimize the models we fit during the analysis, we used a variation on dadi_pipeline, the sequential step-down parameter permutation approach described by Portik et al. (2017) [1]. Unlike this method however, we set the starting parameters for each sequential run via weighting the parameters from each run in the previous iteration by the relative AIC score of that iteration, such that all but the worst runs contribute in some degree to the starting parameters for the next step. The number of runs and iterations per step are listed in Table S</w:t>
       </w:r>
       <w:r>
         <w:t>3</w:t>
@@ -99,15 +75,7 @@
         <w:t xml:space="preserve"> each step are shown in Table S4.</w:t>
       </w:r>
       <w:r>
-        <w:t xml:space="preserve"> Graphic depictions for each of the models for that for which one was not included in the main text are available from the </w:t>
-      </w:r>
-      <w:proofErr w:type="spellStart"/>
-      <w:r>
-        <w:t>dadi_pipeline</w:t>
-      </w:r>
-      <w:proofErr w:type="spellEnd"/>
-      <w:r>
-        <w:t xml:space="preserve"> GitHub repository (</w:t>
+        <w:t xml:space="preserve"> Graphic depictions for each of the models for that for which one was not included in the main text are available from the dadi_pipeline GitHub repository (</w:t>
       </w:r>
       <w:r>
         <w:t>https://github.com/dportik/dadi_pipeline/blob/master/Two_Population_Pipeline/Models_2D.pdf</w:t>
@@ -131,31 +99,7 @@
         <w:jc w:val="both"/>
       </w:pPr>
       <w:r>
-        <w:t xml:space="preserve">To extract meaningful parameter units from the results, we assumed 0.3 years per generation and used the per-base mutation rate of 8.4x10-9­ reported from Drosophila melanogaster [2]. These values match those used by Zhan et al. (2014) [3]. Using a potentially more realistic generation time of 7 generations per year resulted in more recent divergence </w:t>
-      </w:r>
-      <w:proofErr w:type="gramStart"/>
-      <w:r>
-        <w:t>times, and</w:t>
-      </w:r>
-      <w:proofErr w:type="gramEnd"/>
-      <w:r>
-        <w:t xml:space="preserve"> using the slower mutation rate reported for the more closely related </w:t>
-      </w:r>
-      <w:proofErr w:type="spellStart"/>
-      <w:r>
-        <w:t>Heliconius</w:t>
-      </w:r>
-      <w:proofErr w:type="spellEnd"/>
-      <w:r>
-        <w:t xml:space="preserve"> </w:t>
-      </w:r>
-      <w:proofErr w:type="spellStart"/>
-      <w:r>
-        <w:t>melpomene</w:t>
-      </w:r>
-      <w:proofErr w:type="spellEnd"/>
-      <w:r>
-        <w:t xml:space="preserve"> of 2.9x10-9 [4] resulted in larger effective size estimates and more distant divergence times, for a net result of slightly more distant divergence times and larger effective sizes. Overall, the results did not differ qualitatively to any substantial degree. In order to determine the length of the considered genomic region, we multiplied the total number of bases sequenced after quality filtering (but not SNP p-value filtering so as to count non-polymorphic sites) by the ratio of SNPs in the final allele frequency spectrum to the total number of called SNPs.</w:t>
+        <w:t>To extract meaningful parameter units from the results, we assumed 0.3 years per generation and used the per-base mutation rate of 8.4x10-9­ reported from Drosophila melanogaster [2]. These values match those used by Zhan et al. (2014) [3]. Using a potentially more realistic generation time of 7 generations per year resulted in more recent divergence times, and using the slower mutation rate reported for the more closely related Heliconius melpomene of 2.9x10-9 [4] resulted in larger effective size estimates and more distant divergence times, for a net result of slightly more distant divergence times and larger effective sizes. Overall, the results did not differ qualitatively to any substantial degree. In order to determine the length of the considered genomic region, we multiplied the total number of bases sequenced after quality filtering (but not SNP p-value filtering so as to count non-polymorphic sites) by the ratio of SNPs in the final allele frequency spectrum to the total number of called SNPs.</w:t>
       </w:r>
     </w:p>
     <w:p>
@@ -194,45 +138,8 @@
         </w:numPr>
         <w:ind w:left="360"/>
       </w:pPr>
-      <w:proofErr w:type="spellStart"/>
-      <w:r>
-        <w:t>Portik</w:t>
-      </w:r>
-      <w:proofErr w:type="spellEnd"/>
-      <w:r>
-        <w:t xml:space="preserve"> DM, </w:t>
-      </w:r>
-      <w:proofErr w:type="spellStart"/>
-      <w:r>
-        <w:t>Leaché</w:t>
-      </w:r>
-      <w:proofErr w:type="spellEnd"/>
-      <w:r>
-        <w:t xml:space="preserve"> AD, Rivera D, </w:t>
-      </w:r>
-      <w:proofErr w:type="spellStart"/>
-      <w:r>
-        <w:t>Barej</w:t>
-      </w:r>
-      <w:proofErr w:type="spellEnd"/>
-      <w:r>
-        <w:t xml:space="preserve"> MF, Burger M, Hirschfeld M, </w:t>
-      </w:r>
-      <w:proofErr w:type="spellStart"/>
-      <w:r>
-        <w:t>Rödel</w:t>
-      </w:r>
-      <w:proofErr w:type="spellEnd"/>
-      <w:r>
-        <w:t xml:space="preserve"> M-O, Blackburn DC, Fujita MK. 2017 Evaluating mechanisms of diversification in a </w:t>
-      </w:r>
-      <w:proofErr w:type="spellStart"/>
-      <w:r>
-        <w:t>Guineo-Congolian</w:t>
-      </w:r>
-      <w:proofErr w:type="spellEnd"/>
-      <w:r>
-        <w:t xml:space="preserve"> tropical forest frog using demographic model selection. </w:t>
+      <w:r>
+        <w:t xml:space="preserve">Portik DM, Leaché AD, Rivera D, Barej MF, Burger M, Hirschfeld M, Rödel M-O, Blackburn DC, Fujita MK. 2017 Evaluating mechanisms of diversification in a Guineo-Congolian tropical forest frog using demographic model selection. </w:t>
       </w:r>
       <w:r>
         <w:rPr>
@@ -250,15 +157,7 @@
         <w:t>26</w:t>
       </w:r>
       <w:r>
-        <w:t>, 5245–5263. (</w:t>
-      </w:r>
-      <w:proofErr w:type="gramStart"/>
-      <w:r>
-        <w:t>doi</w:t>
-      </w:r>
-      <w:proofErr w:type="gramEnd"/>
-      <w:r>
-        <w:t>:10.1111/mec.14266)</w:t>
+        <w:t>, 5245–5263. (doi:10.1111/mec.14266)</w:t>
       </w:r>
     </w:p>
     <w:p>
@@ -270,39 +169,7 @@
         <w:ind w:left="360"/>
       </w:pPr>
       <w:r>
-        <w:t>Haag-</w:t>
-      </w:r>
-      <w:proofErr w:type="spellStart"/>
-      <w:r>
-        <w:t>Liautard</w:t>
-      </w:r>
-      <w:proofErr w:type="spellEnd"/>
-      <w:r>
-        <w:t xml:space="preserve"> C, </w:t>
-      </w:r>
-      <w:proofErr w:type="spellStart"/>
-      <w:r>
-        <w:t>Dorris</w:t>
-      </w:r>
-      <w:proofErr w:type="spellEnd"/>
-      <w:r>
-        <w:t xml:space="preserve"> M, </w:t>
-      </w:r>
-      <w:proofErr w:type="spellStart"/>
-      <w:r>
-        <w:t>Maside</w:t>
-      </w:r>
-      <w:proofErr w:type="spellEnd"/>
-      <w:r>
-        <w:t xml:space="preserve"> X, Macaskill S, Halligan DL, Charlesworth B, </w:t>
-      </w:r>
-      <w:proofErr w:type="spellStart"/>
-      <w:r>
-        <w:t>Keightley</w:t>
-      </w:r>
-      <w:proofErr w:type="spellEnd"/>
-      <w:r>
-        <w:t xml:space="preserve"> PD. 2007 Direct estimation of per nucleotide and genomic deleterious mutation rates in Drosophila. </w:t>
+        <w:t xml:space="preserve">Haag-Liautard C, Dorris M, Maside X, Macaskill S, Halligan DL, Charlesworth B, Keightley PD. 2007 Direct estimation of per nucleotide and genomic deleterious mutation rates in Drosophila. </w:t>
       </w:r>
       <w:r>
         <w:rPr>
@@ -320,15 +187,7 @@
         <w:t>445</w:t>
       </w:r>
       <w:r>
-        <w:t>, 82–85. (</w:t>
-      </w:r>
-      <w:proofErr w:type="gramStart"/>
-      <w:r>
-        <w:t>doi</w:t>
-      </w:r>
-      <w:proofErr w:type="gramEnd"/>
-      <w:r>
-        <w:t>:10.1038/nature05388)</w:t>
+        <w:t>, 82–85. (doi:10.1038/nature05388)</w:t>
       </w:r>
     </w:p>
     <w:p>
@@ -349,15 +208,7 @@
         <w:t>et al.</w:t>
       </w:r>
       <w:r>
-        <w:t xml:space="preserve"> 2014 The genetics of monarch butterfly migration and warning </w:t>
-      </w:r>
-      <w:proofErr w:type="spellStart"/>
-      <w:r>
-        <w:t>colouration</w:t>
-      </w:r>
-      <w:proofErr w:type="spellEnd"/>
-      <w:r>
-        <w:t xml:space="preserve">. </w:t>
+        <w:t xml:space="preserve"> 2014 The genetics of monarch butterfly migration and warning colouration. </w:t>
       </w:r>
       <w:r>
         <w:rPr>
@@ -386,73 +237,14 @@
         </w:numPr>
         <w:ind w:left="360"/>
       </w:pPr>
-      <w:proofErr w:type="spellStart"/>
-      <w:r>
-        <w:t>Keightley</w:t>
-      </w:r>
-      <w:proofErr w:type="spellEnd"/>
-      <w:r>
-        <w:t xml:space="preserve"> PD, </w:t>
-      </w:r>
-      <w:proofErr w:type="spellStart"/>
-      <w:r>
-        <w:t>Pinharanda</w:t>
-      </w:r>
-      <w:proofErr w:type="spellEnd"/>
-      <w:r>
-        <w:t xml:space="preserve"> A, Ness RW, Simpson F, </w:t>
-      </w:r>
-      <w:proofErr w:type="spellStart"/>
-      <w:r>
-        <w:t>Dasmahapatra</w:t>
-      </w:r>
-      <w:proofErr w:type="spellEnd"/>
-      <w:r>
-        <w:t xml:space="preserve"> KK, Mallet J, Davey JW, </w:t>
-      </w:r>
-      <w:proofErr w:type="spellStart"/>
-      <w:r>
-        <w:t>Jiggins</w:t>
-      </w:r>
-      <w:proofErr w:type="spellEnd"/>
-      <w:r>
-        <w:t xml:space="preserve"> CD. 2015 Estimation of the spontaneous mutation rate in </w:t>
-      </w:r>
-      <w:proofErr w:type="spellStart"/>
-      <w:r>
-        <w:t>Heliconius</w:t>
-      </w:r>
-      <w:proofErr w:type="spellEnd"/>
-      <w:r>
-        <w:t xml:space="preserve"> </w:t>
-      </w:r>
-      <w:proofErr w:type="spellStart"/>
-      <w:r>
-        <w:t>melpomene</w:t>
-      </w:r>
-      <w:proofErr w:type="spellEnd"/>
-      <w:r>
-        <w:t xml:space="preserve">. </w:t>
+      <w:r>
+        <w:t xml:space="preserve">Keightley PD, Pinharanda A, Ness RW, Simpson F, Dasmahapatra KK, Mallet J, Davey JW, Jiggins CD. 2015 Estimation of the spontaneous mutation rate in Heliconius melpomene. </w:t>
       </w:r>
       <w:r>
         <w:rPr>
           <w:i/>
         </w:rPr>
-        <w:t xml:space="preserve">Mol. Biol. </w:t>
-      </w:r>
-      <w:proofErr w:type="spellStart"/>
-      <w:r>
-        <w:rPr>
-          <w:i/>
-        </w:rPr>
-        <w:t>Evol</w:t>
-      </w:r>
-      <w:proofErr w:type="spellEnd"/>
-      <w:r>
-        <w:rPr>
-          <w:i/>
-        </w:rPr>
-        <w:t>.</w:t>
+        <w:t>Mol. Biol. Evol.</w:t>
       </w:r>
       <w:r>
         <w:t xml:space="preserve"> </w:t>
@@ -464,23 +256,7 @@
         <w:t>32</w:t>
       </w:r>
       <w:r>
-        <w:t>, 239–243. (</w:t>
-      </w:r>
-      <w:proofErr w:type="gramStart"/>
-      <w:r>
-        <w:t>doi</w:t>
-      </w:r>
-      <w:proofErr w:type="gramEnd"/>
-      <w:r>
-        <w:t>:10.1093/</w:t>
-      </w:r>
-      <w:proofErr w:type="spellStart"/>
-      <w:r>
-        <w:t>molbev</w:t>
-      </w:r>
-      <w:proofErr w:type="spellEnd"/>
-      <w:r>
-        <w:t>/msu302)</w:t>
+        <w:t>, 239–243. (doi:10.1093/molbev/msu302)</w:t>
       </w:r>
     </w:p>
     <w:p>
@@ -1489,13 +1265,8 @@
               <w:jc w:val="center"/>
             </w:pPr>
             <w:r>
-              <w:t xml:space="preserve">Viti </w:t>
-            </w:r>
-            <w:proofErr w:type="spellStart"/>
-            <w:r>
-              <w:t>Levu</w:t>
-            </w:r>
-            <w:proofErr w:type="spellEnd"/>
+              <w:t>Viti Levu</w:t>
+            </w:r>
           </w:p>
         </w:tc>
         <w:tc>
@@ -5061,31 +4832,7 @@
               <w:t xml:space="preserve">Table S3 – </w:t>
             </w:r>
             <w:r>
-              <w:t xml:space="preserve">Degree of parameter permutation, number of independent </w:t>
-            </w:r>
-            <w:proofErr w:type="spellStart"/>
-            <w:r>
-              <w:t>dadi</w:t>
-            </w:r>
-            <w:proofErr w:type="spellEnd"/>
-            <w:r>
-              <w:t xml:space="preserve"> runs, and the number of iterations per run for each of the </w:t>
-            </w:r>
-            <w:proofErr w:type="spellStart"/>
-            <w:r>
-              <w:t>dadi</w:t>
-            </w:r>
-            <w:proofErr w:type="spellEnd"/>
-            <w:r>
-              <w:t xml:space="preserve"> optimization passes (see </w:t>
-            </w:r>
-            <w:proofErr w:type="spellStart"/>
-            <w:r>
-              <w:t>Portik</w:t>
-            </w:r>
-            <w:proofErr w:type="spellEnd"/>
-            <w:r>
-              <w:t xml:space="preserve"> et al., 2017).</w:t>
+              <w:t>Degree of parameter permutation, number of independent dadi runs, and the number of iterations per run for each of the dadi optimization passes (see Portik et al., 2017).</w:t>
             </w:r>
           </w:p>
         </w:tc>
@@ -5122,19 +4869,7 @@
         <w:rPr>
           <w:bCs/>
         </w:rPr>
-        <w:t xml:space="preserve">Number of completed runs as well as the minimum, mean, and standard deviations of AIC and log(likelihood) </w:t>
-      </w:r>
-      <w:r>
-        <w:rPr>
-          <w:bCs/>
-        </w:rPr>
-        <w:t xml:space="preserve">scores </w:t>
-      </w:r>
-      <w:r>
-        <w:rPr>
-          <w:bCs/>
-        </w:rPr>
-        <w:t>for each model included in the analysis.</w:t>
+        <w:t>Number of completed runs as well as the minimum, mean, and standard deviations of AIC and log(likelihood) scores for each model included in the analysis.</w:t>
       </w:r>
       <w:r>
         <w:br w:type="page"/>
@@ -5179,37 +4914,48 @@
       </w:pPr>
       <w:r>
         <w:rPr>
+          <w:b/>
           <w:noProof/>
         </w:rPr>
         <w:drawing>
-          <wp:inline distT="114300" distB="114300" distL="114300" distR="114300" wp14:anchorId="2BC8FF54" wp14:editId="58F7F89B">
-            <wp:extent cx="5943600" cy="3200400"/>
+          <wp:inline distT="0" distB="0" distL="0" distR="0" wp14:anchorId="7CFBF0BF" wp14:editId="21CC3B17">
+            <wp:extent cx="5888590" cy="6193063"/>
             <wp:effectExtent l="0" t="0" r="0" b="0"/>
-            <wp:docPr id="3" name="image1.png"/>
-            <wp:cNvGraphicFramePr/>
+            <wp:docPr id="247" name="Picture 247"/>
+            <wp:cNvGraphicFramePr>
+              <a:graphicFrameLocks xmlns:a="http://schemas.openxmlformats.org/drawingml/2006/main" noChangeAspect="1"/>
+            </wp:cNvGraphicFramePr>
             <a:graphic xmlns:a="http://schemas.openxmlformats.org/drawingml/2006/main">
               <a:graphicData uri="http://schemas.openxmlformats.org/drawingml/2006/picture">
                 <pic:pic xmlns:pic="http://schemas.openxmlformats.org/drawingml/2006/picture">
                   <pic:nvPicPr>
-                    <pic:cNvPr id="0" name="image1.png"/>
-                    <pic:cNvPicPr preferRelativeResize="0"/>
+                    <pic:cNvPr id="0" name="Picture 4"/>
+                    <pic:cNvPicPr>
+                      <a:picLocks noChangeAspect="1" noChangeArrowheads="1"/>
+                    </pic:cNvPicPr>
                   </pic:nvPicPr>
                   <pic:blipFill>
-                    <a:blip r:embed="rId5"/>
+                    <a:blip r:embed="rId5" cstate="print">
+                      <a:extLst>
+                        <a:ext uri="{28A0092B-C50C-407E-A947-70E740481C1C}">
+                          <a14:useLocalDpi xmlns:a14="http://schemas.microsoft.com/office/drawing/2010/main" val="0"/>
+                        </a:ext>
+                      </a:extLst>
+                    </a:blip>
                     <a:srcRect/>
                     <a:stretch>
                       <a:fillRect/>
                     </a:stretch>
                   </pic:blipFill>
-                  <pic:spPr>
+                  <pic:spPr bwMode="auto">
                     <a:xfrm>
                       <a:off x="0" y="0"/>
-                      <a:ext cx="5943600" cy="3200400"/>
+                      <a:ext cx="5906696" cy="6212106"/>
                     </a:xfrm>
                     <a:prstGeom prst="rect">
                       <a:avLst/>
                     </a:prstGeom>
-                    <a:ln/>
+                    <a:noFill/>
                   </pic:spPr>
                 </pic:pic>
               </a:graphicData>
@@ -5242,15 +4988,44 @@
         <w:t>Figure S1</w:t>
       </w:r>
       <w:r>
-        <w:t xml:space="preserve"> - Visual depiction of the two best performing models from </w:t>
-      </w:r>
-      <w:proofErr w:type="spellStart"/>
-      <w:r>
-        <w:t>dadi</w:t>
-      </w:r>
-      <w:proofErr w:type="spellEnd"/>
-      <w:r>
-        <w:t xml:space="preserve"> simulations. Panel (A) shows the less complicated found and grow model, which assumes a constant ancestral North American population size. In this model, a portion </w:t>
+        <w:t xml:space="preserve"> - Visual depiction of the </w:t>
+      </w:r>
+      <w:r>
+        <w:t>four</w:t>
+      </w:r>
+      <w:r>
+        <w:t xml:space="preserve"> best performing models from dadi simulations. Panel (A) shows the less complicated </w:t>
+      </w:r>
+      <w:r>
+        <w:rPr>
+          <w:i/>
+          <w:iCs/>
+        </w:rPr>
+        <w:t>F</w:t>
+      </w:r>
+      <w:r>
+        <w:rPr>
+          <w:i/>
+          <w:iCs/>
+        </w:rPr>
+        <w:t xml:space="preserve">ound and </w:t>
+      </w:r>
+      <w:r>
+        <w:rPr>
+          <w:i/>
+          <w:iCs/>
+        </w:rPr>
+        <w:t>G</w:t>
+      </w:r>
+      <w:r>
+        <w:rPr>
+          <w:i/>
+          <w:iCs/>
+        </w:rPr>
+        <w:t>row</w:t>
+      </w:r>
+      <w:r>
+        <w:t xml:space="preserve"> model, which assumes a constant ancestral North American population size. In this model, a portion </w:t>
       </w:r>
       <w:r>
         <w:rPr>
@@ -5259,72 +5034,107 @@
         <w:t>s</w:t>
       </w:r>
       <w:r>
-        <w:t xml:space="preserve"> of individuals found the Hawaiian population, with subsequent population growth then allowed until present, with present day population sizes given as Nu1 and Nu2. Migration between populations is allowed in both directions and is shown as m12 (Hawaii &gt; North America) and m21 (North American &gt; Hawaii). Panel (B) shows the three epoch model, which allows for multiple changes in the size </w:t>
-      </w:r>
-      <w:proofErr w:type="gramStart"/>
-      <w:r>
-        <w:t>of  the</w:t>
-      </w:r>
-      <w:proofErr w:type="gramEnd"/>
-      <w:r>
-        <w:t xml:space="preserve"> ancestral North American population prior to establishment in Hawaii. This model is very similar to the one used by Zhan et al. (2014), although it allows for an additional expansion event in the ancestral North American population prior to establishment in Hawaii. </w:t>
+        <w:t xml:space="preserve"> of individuals found the Hawaiian population, with subsequent population growth then allowed until present, with present day population sizes given as Nu1 and Nu2. Migration between populations is allowed in both directions and is shown as m12 (Hawaii &gt; North America) and m21 (North American &gt; Hawaii). </w:t>
+      </w:r>
+      <w:r>
+        <w:lastRenderedPageBreak/>
+        <w:t xml:space="preserve">Panel (B) shows the </w:t>
+      </w:r>
+      <w:r>
+        <w:rPr>
+          <w:i/>
+          <w:iCs/>
+        </w:rPr>
+        <w:t>Two Epoch</w:t>
+      </w:r>
+      <w:r>
+        <w:t xml:space="preserve"> model, which</w:t>
+      </w:r>
+      <w:r>
+        <w:t xml:space="preserve"> instead has a one-time admixture event of f individuals. Panel (C) shows the model from </w:t>
+      </w:r>
+      <w:r>
+        <w:rPr>
+          <w:i/>
+          <w:iCs/>
+        </w:rPr>
+        <w:t>Zhan</w:t>
+      </w:r>
+      <w:r>
+        <w:t xml:space="preserve"> et al. (2014), where the ancestral North American population grew from NuA to NuG instantaneously some time before the Hawaiian population was founded, after which the North American population was constant in size but the Hawaiian population had another instantaneous growth period, allowing for a constant migration rate as in the </w:t>
+      </w:r>
+      <w:r>
+        <w:rPr>
+          <w:i/>
+          <w:iCs/>
+        </w:rPr>
+        <w:t xml:space="preserve">Found and Grow </w:t>
+      </w:r>
+      <w:r>
+        <w:t xml:space="preserve">model. Panel (D) shows the </w:t>
+      </w:r>
+      <w:r>
+        <w:rPr>
+          <w:i/>
+          <w:iCs/>
+        </w:rPr>
+        <w:t>Three Epoch</w:t>
+      </w:r>
+      <w:r>
+        <w:t xml:space="preserve"> model, which is similar to the </w:t>
+      </w:r>
+      <w:r>
+        <w:rPr>
+          <w:i/>
+          <w:iCs/>
+        </w:rPr>
+        <w:t xml:space="preserve">Zhan </w:t>
+      </w:r>
+      <w:r>
+        <w:t xml:space="preserve">model but </w:t>
+      </w:r>
+      <w:r>
+        <w:t>allows for multiple changes in the size of the ancestral North American population prior to establishment in Hawaii</w:t>
+      </w:r>
+      <w:r>
+        <w:t xml:space="preserve"> and allows the North American population to change in size after the Hawaiian establishment.</w:t>
       </w:r>
     </w:p>
+    <w:p/>
     <w:p>
       <w:r>
-        <w:rPr>
-          <w:b/>
-        </w:rPr>
-        <w:lastRenderedPageBreak/>
-        <w:t xml:space="preserve">Figure S2 - </w:t>
-      </w:r>
-      <w:r>
-        <w:t xml:space="preserve">AIC scores for all specified demographic models used in </w:t>
-      </w:r>
-      <w:proofErr w:type="spellStart"/>
-      <w:r>
-        <w:t>dadi</w:t>
-      </w:r>
-      <w:proofErr w:type="spellEnd"/>
-      <w:r>
-        <w:t xml:space="preserve"> simulations across passes. Note that the </w:t>
-      </w:r>
-      <w:proofErr w:type="gramStart"/>
-      <w:r>
-        <w:t>three epoch</w:t>
-      </w:r>
-      <w:proofErr w:type="gramEnd"/>
-      <w:r>
-        <w:t xml:space="preserve"> model produced model runs with the lowest single AIC scores, though with substantial variation across runs.</w:t>
-      </w:r>
+        <w:br w:type="page"/>
+      </w:r>
+    </w:p>
+    <w:p/>
+    <w:p>
       <w:r>
         <w:rPr>
           <w:noProof/>
         </w:rPr>
         <w:drawing>
-          <wp:anchor distT="114300" distB="114300" distL="114300" distR="114300" simplePos="0" relativeHeight="251658240" behindDoc="0" locked="0" layoutInCell="1" hidden="0" allowOverlap="1" wp14:anchorId="3C0929E6" wp14:editId="4699435B">
-            <wp:simplePos x="0" y="0"/>
-            <wp:positionH relativeFrom="column">
-              <wp:posOffset>114300</wp:posOffset>
-            </wp:positionH>
-            <wp:positionV relativeFrom="paragraph">
-              <wp:posOffset>114300</wp:posOffset>
-            </wp:positionV>
+          <wp:inline distT="0" distB="0" distL="0" distR="0" wp14:anchorId="6093329C" wp14:editId="1D450D1C">
             <wp:extent cx="5943600" cy="5943600"/>
             <wp:effectExtent l="0" t="0" r="0" b="0"/>
-            <wp:wrapSquare wrapText="bothSides" distT="114300" distB="114300" distL="114300" distR="114300"/>
-            <wp:docPr id="4" name="image3.png"/>
-            <wp:cNvGraphicFramePr/>
+            <wp:docPr id="7" name="Picture 7" descr="Chart&#10;&#10;Description automatically generated"/>
+            <wp:cNvGraphicFramePr>
+              <a:graphicFrameLocks xmlns:a="http://schemas.openxmlformats.org/drawingml/2006/main" noChangeAspect="1"/>
+            </wp:cNvGraphicFramePr>
             <a:graphic xmlns:a="http://schemas.openxmlformats.org/drawingml/2006/main">
               <a:graphicData uri="http://schemas.openxmlformats.org/drawingml/2006/picture">
                 <pic:pic xmlns:pic="http://schemas.openxmlformats.org/drawingml/2006/picture">
                   <pic:nvPicPr>
-                    <pic:cNvPr id="0" name="image3.png"/>
-                    <pic:cNvPicPr preferRelativeResize="0"/>
+                    <pic:cNvPr id="7" name="Picture 7" descr="Chart&#10;&#10;Description automatically generated"/>
+                    <pic:cNvPicPr/>
                   </pic:nvPicPr>
                   <pic:blipFill>
-                    <a:blip r:embed="rId6"/>
-                    <a:srcRect/>
+                    <a:blip r:embed="rId6" cstate="print">
+                      <a:extLst>
+                        <a:ext uri="{28A0092B-C50C-407E-A947-70E740481C1C}">
+                          <a14:useLocalDpi xmlns:a14="http://schemas.microsoft.com/office/drawing/2010/main" val="0"/>
+                        </a:ext>
+                      </a:extLst>
+                    </a:blip>
                     <a:stretch>
                       <a:fillRect/>
                     </a:stretch>
@@ -5337,13 +5147,23 @@
                     <a:prstGeom prst="rect">
                       <a:avLst/>
                     </a:prstGeom>
-                    <a:ln/>
                   </pic:spPr>
                 </pic:pic>
               </a:graphicData>
             </a:graphic>
-          </wp:anchor>
+          </wp:inline>
         </w:drawing>
+      </w:r>
+    </w:p>
+    <w:p>
+      <w:r>
+        <w:rPr>
+          <w:b/>
+        </w:rPr>
+        <w:t xml:space="preserve">Figure S2 - </w:t>
+      </w:r>
+      <w:r>
+        <w:t>AIC scores for all specified demographic models used in dadi simulations across passes. Note that the three epoch model produced model runs with the lowest single AIC scores, though with substantial variation across runs.</w:t>
       </w:r>
     </w:p>
     <w:p>
@@ -5356,21 +5176,28 @@
         </w:rPr>
         <w:lastRenderedPageBreak/>
         <w:drawing>
-          <wp:inline distT="114300" distB="114300" distL="114300" distR="114300" wp14:anchorId="00B9DBFE" wp14:editId="75396242">
+          <wp:inline distT="0" distB="0" distL="0" distR="0" wp14:anchorId="16C471C5" wp14:editId="70D4B409">
             <wp:extent cx="5943600" cy="5943600"/>
             <wp:effectExtent l="0" t="0" r="0" b="0"/>
-            <wp:docPr id="5" name="image4.png"/>
-            <wp:cNvGraphicFramePr/>
+            <wp:docPr id="9" name="Picture 9" descr="Chart, bar chart&#10;&#10;Description automatically generated"/>
+            <wp:cNvGraphicFramePr>
+              <a:graphicFrameLocks xmlns:a="http://schemas.openxmlformats.org/drawingml/2006/main" noChangeAspect="1"/>
+            </wp:cNvGraphicFramePr>
             <a:graphic xmlns:a="http://schemas.openxmlformats.org/drawingml/2006/main">
               <a:graphicData uri="http://schemas.openxmlformats.org/drawingml/2006/picture">
                 <pic:pic xmlns:pic="http://schemas.openxmlformats.org/drawingml/2006/picture">
                   <pic:nvPicPr>
-                    <pic:cNvPr id="0" name="image4.png"/>
-                    <pic:cNvPicPr preferRelativeResize="0"/>
+                    <pic:cNvPr id="9" name="Picture 9" descr="Chart, bar chart&#10;&#10;Description automatically generated"/>
+                    <pic:cNvPicPr/>
                   </pic:nvPicPr>
                   <pic:blipFill>
-                    <a:blip r:embed="rId7"/>
-                    <a:srcRect/>
+                    <a:blip r:embed="rId7" cstate="print">
+                      <a:extLst>
+                        <a:ext uri="{28A0092B-C50C-407E-A947-70E740481C1C}">
+                          <a14:useLocalDpi xmlns:a14="http://schemas.microsoft.com/office/drawing/2010/main" val="0"/>
+                        </a:ext>
+                      </a:extLst>
+                    </a:blip>
                     <a:stretch>
                       <a:fillRect/>
                     </a:stretch>
@@ -5383,7 +5210,6 @@
                     <a:prstGeom prst="rect">
                       <a:avLst/>
                     </a:prstGeom>
-                    <a:ln/>
                   </pic:spPr>
                 </pic:pic>
               </a:graphicData>
@@ -5409,32 +5235,202 @@
         <w:rPr>
           <w:i/>
         </w:rPr>
-        <w:t xml:space="preserve">Danaus </w:t>
-      </w:r>
-      <w:proofErr w:type="spellStart"/>
+        <w:t xml:space="preserve">Danaus erippus </w:t>
+      </w:r>
+      <w:r>
+        <w:t>and projected to 10 gene copies per population. GUA  = Guam, HAW = Hawaii, NAM = North America, NOR = Norfolk Island, QLD = Queensland, ROT = Rota.</w:t>
+      </w:r>
+    </w:p>
+    <w:p>
+      <w:pPr>
+        <w:jc w:val="both"/>
+      </w:pPr>
+      <w:r>
+        <w:rPr>
+          <w:noProof/>
+        </w:rPr>
+        <w:lastRenderedPageBreak/>
+        <w:drawing>
+          <wp:inline distT="0" distB="0" distL="0" distR="0" wp14:anchorId="72082A3F" wp14:editId="10065894">
+            <wp:extent cx="5943600" cy="4592955"/>
+            <wp:effectExtent l="0" t="0" r="0" b="0"/>
+            <wp:docPr id="8" name="Picture 8" descr="Chart&#10;&#10;Description automatically generated"/>
+            <wp:cNvGraphicFramePr>
+              <a:graphicFrameLocks xmlns:a="http://schemas.openxmlformats.org/drawingml/2006/main" noChangeAspect="1"/>
+            </wp:cNvGraphicFramePr>
+            <a:graphic xmlns:a="http://schemas.openxmlformats.org/drawingml/2006/main">
+              <a:graphicData uri="http://schemas.openxmlformats.org/drawingml/2006/picture">
+                <pic:pic xmlns:pic="http://schemas.openxmlformats.org/drawingml/2006/picture">
+                  <pic:nvPicPr>
+                    <pic:cNvPr id="8" name="Picture 8" descr="Chart&#10;&#10;Description automatically generated"/>
+                    <pic:cNvPicPr/>
+                  </pic:nvPicPr>
+                  <pic:blipFill>
+                    <a:blip r:embed="rId8" cstate="print">
+                      <a:extLst>
+                        <a:ext uri="{28A0092B-C50C-407E-A947-70E740481C1C}">
+                          <a14:useLocalDpi xmlns:a14="http://schemas.microsoft.com/office/drawing/2010/main" val="0"/>
+                        </a:ext>
+                      </a:extLst>
+                    </a:blip>
+                    <a:stretch>
+                      <a:fillRect/>
+                    </a:stretch>
+                  </pic:blipFill>
+                  <pic:spPr>
+                    <a:xfrm>
+                      <a:off x="0" y="0"/>
+                      <a:ext cx="5943600" cy="4592955"/>
+                    </a:xfrm>
+                    <a:prstGeom prst="rect">
+                      <a:avLst/>
+                    </a:prstGeom>
+                  </pic:spPr>
+                </pic:pic>
+              </a:graphicData>
+            </a:graphic>
+          </wp:inline>
+        </w:drawing>
+      </w:r>
+    </w:p>
+    <w:p>
+      <w:r>
+        <w:rPr>
+          <w:b/>
+        </w:rPr>
+        <w:t xml:space="preserve">Figure S4 </w:t>
+      </w:r>
+      <w:r>
+        <w:rPr>
+          <w:b/>
+        </w:rPr>
+        <w:t xml:space="preserve">– </w:t>
+      </w:r>
+      <w:r>
+        <w:t>The ratio of heterozygous to homozygous sites shown for each individual within the primary sampled populations of interest. As with other metrics of genetic diversity, the ancestral North American population showed the highest levels of heterozygosity, followed by Hawaii and then Australian populations.</w:t>
+      </w:r>
+    </w:p>
+    <w:p/>
+    <w:p/>
+    <w:p/>
+    <w:p>
+      <w:pPr>
+        <w:jc w:val="both"/>
+      </w:pPr>
+      <w:r>
+        <w:rPr>
+          <w:noProof/>
+        </w:rPr>
+        <w:lastRenderedPageBreak/>
+        <w:drawing>
+          <wp:inline distT="0" distB="0" distL="0" distR="0" wp14:anchorId="1935EBA5" wp14:editId="535C335A">
+            <wp:extent cx="5943600" cy="4592955"/>
+            <wp:effectExtent l="0" t="0" r="0" b="0"/>
+            <wp:docPr id="6" name="Picture 6" descr="Calendar&#10;&#10;Description automatically generated"/>
+            <wp:cNvGraphicFramePr>
+              <a:graphicFrameLocks xmlns:a="http://schemas.openxmlformats.org/drawingml/2006/main" noChangeAspect="1"/>
+            </wp:cNvGraphicFramePr>
+            <a:graphic xmlns:a="http://schemas.openxmlformats.org/drawingml/2006/main">
+              <a:graphicData uri="http://schemas.openxmlformats.org/drawingml/2006/picture">
+                <pic:pic xmlns:pic="http://schemas.openxmlformats.org/drawingml/2006/picture">
+                  <pic:nvPicPr>
+                    <pic:cNvPr id="6" name="Picture 6" descr="Calendar&#10;&#10;Description automatically generated"/>
+                    <pic:cNvPicPr/>
+                  </pic:nvPicPr>
+                  <pic:blipFill>
+                    <a:blip r:embed="rId9" cstate="print">
+                      <a:extLst>
+                        <a:ext uri="{28A0092B-C50C-407E-A947-70E740481C1C}">
+                          <a14:useLocalDpi xmlns:a14="http://schemas.microsoft.com/office/drawing/2010/main" val="0"/>
+                        </a:ext>
+                      </a:extLst>
+                    </a:blip>
+                    <a:stretch>
+                      <a:fillRect/>
+                    </a:stretch>
+                  </pic:blipFill>
+                  <pic:spPr>
+                    <a:xfrm>
+                      <a:off x="0" y="0"/>
+                      <a:ext cx="5943600" cy="4592955"/>
+                    </a:xfrm>
+                    <a:prstGeom prst="rect">
+                      <a:avLst/>
+                    </a:prstGeom>
+                  </pic:spPr>
+                </pic:pic>
+              </a:graphicData>
+            </a:graphic>
+          </wp:inline>
+        </w:drawing>
+      </w:r>
+    </w:p>
+    <w:p>
+      <w:r>
+        <w:rPr>
+          <w:b/>
+          <w:bCs/>
+        </w:rPr>
+        <w:t xml:space="preserve">Figure S5 – </w:t>
+      </w:r>
+      <w:r>
+        <w:t>Heatmaps of the</w:t>
+      </w:r>
+      <w:r>
+        <w:rPr>
+          <w:b/>
+          <w:bCs/>
+        </w:rPr>
+        <w:t xml:space="preserve"> </w:t>
+      </w:r>
+      <w:r>
+        <w:t xml:space="preserve">residuals for optimized dadi parameter sets for the the </w:t>
+      </w:r>
       <w:r>
         <w:rPr>
           <w:i/>
+          <w:iCs/>
         </w:rPr>
-        <w:t>erippus</w:t>
-      </w:r>
-      <w:proofErr w:type="spellEnd"/>
+        <w:t>Found and Grow</w:t>
+      </w:r>
+      <w:r>
+        <w:t xml:space="preserve">, </w:t>
+      </w:r>
       <w:r>
         <w:rPr>
           <w:i/>
+          <w:iCs/>
         </w:rPr>
-        <w:t xml:space="preserve"> </w:t>
-      </w:r>
-      <w:r>
-        <w:t xml:space="preserve">and projected to 10 gene copies per population. </w:t>
-      </w:r>
-      <w:proofErr w:type="gramStart"/>
-      <w:r>
-        <w:t>GUA  =</w:t>
-      </w:r>
-      <w:proofErr w:type="gramEnd"/>
-      <w:r>
-        <w:t xml:space="preserve"> Guam, HAW = Hawaii, NAM = North America, NOR = Norfolk Island, QLD = Queensland, ROT = Rota.</w:t>
+        <w:t>Three Epoch</w:t>
+      </w:r>
+      <w:r>
+        <w:t xml:space="preserve">, </w:t>
+      </w:r>
+      <w:r>
+        <w:rPr>
+          <w:i/>
+          <w:iCs/>
+        </w:rPr>
+        <w:t>Two Epoch</w:t>
+      </w:r>
+      <w:r>
+        <w:t xml:space="preserve">, and </w:t>
+      </w:r>
+      <w:r>
+        <w:rPr>
+          <w:i/>
+          <w:iCs/>
+        </w:rPr>
+        <w:t>Zhan</w:t>
+      </w:r>
+      <w:r>
+        <w:t xml:space="preserve"> models. Optimized parameters from the runs with the lowest AIC score from each quadrant of the establishment time/founding population size parameter space for each model are shown for comparison </w:t>
+      </w:r>
+      <w:r>
+        <w:rPr>
+          <w:bCs/>
+        </w:rPr>
+        <w:t>(BL: bottom left, BR: bottom right, TL: top left, TR: top right), corresponding to the points marked in red in Figure 2.</w:t>
       </w:r>
     </w:p>
     <w:p>
@@ -5443,47 +5439,37 @@
       </w:pPr>
     </w:p>
     <w:p>
-      <w:r>
-        <w:rPr>
-          <w:b/>
-        </w:rPr>
-        <w:t xml:space="preserve">Figure S4 - </w:t>
-      </w:r>
-      <w:r>
-        <w:t xml:space="preserve">The ratio of heterozygous to homozygous sites shown for each individual within the primary sampled populations of interest. As with other metrics of genetic diversity, the ancestral </w:t>
-      </w:r>
-      <w:r>
-        <w:lastRenderedPageBreak/>
-        <w:t>North American population showed the highest levels of heterozygosity, followed by Hawaii and then Australian populations.</w:t>
-      </w:r>
+      <w:pPr>
+        <w:jc w:val="both"/>
+      </w:pPr>
       <w:r>
         <w:rPr>
           <w:noProof/>
         </w:rPr>
+        <w:lastRenderedPageBreak/>
         <w:drawing>
-          <wp:anchor distT="114300" distB="114300" distL="114300" distR="114300" simplePos="0" relativeHeight="251659264" behindDoc="0" locked="0" layoutInCell="1" hidden="0" allowOverlap="1" wp14:anchorId="357B66A7" wp14:editId="5A1DF09B">
-            <wp:simplePos x="0" y="0"/>
-            <wp:positionH relativeFrom="column">
-              <wp:posOffset>114300</wp:posOffset>
-            </wp:positionH>
-            <wp:positionV relativeFrom="paragraph">
-              <wp:posOffset>114300</wp:posOffset>
-            </wp:positionV>
-            <wp:extent cx="5943600" cy="4584700"/>
+          <wp:inline distT="0" distB="0" distL="0" distR="0" wp14:anchorId="3D07C410" wp14:editId="11A064AF">
+            <wp:extent cx="5943600" cy="4592955"/>
             <wp:effectExtent l="0" t="0" r="0" b="0"/>
-            <wp:wrapSquare wrapText="bothSides" distT="114300" distB="114300" distL="114300" distR="114300"/>
-            <wp:docPr id="2" name="image2.png"/>
-            <wp:cNvGraphicFramePr/>
+            <wp:docPr id="4" name="Picture 4" descr="Chart, scatter chart&#10;&#10;Description automatically generated"/>
+            <wp:cNvGraphicFramePr>
+              <a:graphicFrameLocks xmlns:a="http://schemas.openxmlformats.org/drawingml/2006/main" noChangeAspect="1"/>
+            </wp:cNvGraphicFramePr>
             <a:graphic xmlns:a="http://schemas.openxmlformats.org/drawingml/2006/main">
               <a:graphicData uri="http://schemas.openxmlformats.org/drawingml/2006/picture">
                 <pic:pic xmlns:pic="http://schemas.openxmlformats.org/drawingml/2006/picture">
                   <pic:nvPicPr>
-                    <pic:cNvPr id="0" name="image2.png"/>
-                    <pic:cNvPicPr preferRelativeResize="0"/>
+                    <pic:cNvPr id="4" name="Picture 4" descr="Chart, scatter chart&#10;&#10;Description automatically generated"/>
+                    <pic:cNvPicPr/>
                   </pic:nvPicPr>
                   <pic:blipFill>
-                    <a:blip r:embed="rId8"/>
-                    <a:srcRect/>
+                    <a:blip r:embed="rId10" cstate="print">
+                      <a:extLst>
+                        <a:ext uri="{28A0092B-C50C-407E-A947-70E740481C1C}">
+                          <a14:useLocalDpi xmlns:a14="http://schemas.microsoft.com/office/drawing/2010/main" val="0"/>
+                        </a:ext>
+                      </a:extLst>
+                    </a:blip>
                     <a:stretch>
                       <a:fillRect/>
                     </a:stretch>
@@ -5491,56 +5477,11 @@
                   <pic:spPr>
                     <a:xfrm>
                       <a:off x="0" y="0"/>
-                      <a:ext cx="5943600" cy="4584700"/>
+                      <a:ext cx="5943600" cy="4592955"/>
                     </a:xfrm>
                     <a:prstGeom prst="rect">
                       <a:avLst/>
                     </a:prstGeom>
-                    <a:ln/>
-                  </pic:spPr>
-                </pic:pic>
-              </a:graphicData>
-            </a:graphic>
-          </wp:anchor>
-        </w:drawing>
-      </w:r>
-    </w:p>
-    <w:p/>
-    <w:p>
-      <w:r>
-        <w:rPr>
-          <w:noProof/>
-        </w:rPr>
-        <w:lastRenderedPageBreak/>
-        <w:drawing>
-          <wp:inline distT="114300" distB="114300" distL="114300" distR="114300" wp14:anchorId="49A43F47" wp14:editId="3D1C5FE2">
-            <wp:extent cx="5943600" cy="5943600"/>
-            <wp:effectExtent l="0" t="0" r="0" b="0"/>
-            <wp:docPr id="1" name="image5.png"/>
-            <wp:cNvGraphicFramePr/>
-            <a:graphic xmlns:a="http://schemas.openxmlformats.org/drawingml/2006/main">
-              <a:graphicData uri="http://schemas.openxmlformats.org/drawingml/2006/picture">
-                <pic:pic xmlns:pic="http://schemas.openxmlformats.org/drawingml/2006/picture">
-                  <pic:nvPicPr>
-                    <pic:cNvPr id="0" name="image5.png"/>
-                    <pic:cNvPicPr preferRelativeResize="0"/>
-                  </pic:nvPicPr>
-                  <pic:blipFill>
-                    <a:blip r:embed="rId9"/>
-                    <a:srcRect/>
-                    <a:stretch>
-                      <a:fillRect/>
-                    </a:stretch>
-                  </pic:blipFill>
-                  <pic:spPr>
-                    <a:xfrm>
-                      <a:off x="0" y="0"/>
-                      <a:ext cx="5943600" cy="5943600"/>
-                    </a:xfrm>
-                    <a:prstGeom prst="rect">
-                      <a:avLst/>
-                    </a:prstGeom>
-                    <a:ln/>
                   </pic:spPr>
                 </pic:pic>
               </a:graphicData>
@@ -5553,63 +5494,22 @@
       <w:r>
         <w:rPr>
           <w:b/>
+          <w:bCs/>
         </w:rPr>
-        <w:t xml:space="preserve">Figure S5 </w:t>
-      </w:r>
-      <w:r>
-        <w:t xml:space="preserve">- Direct comparisons of parameter estimates generated from our </w:t>
-      </w:r>
-      <w:proofErr w:type="gramStart"/>
-      <w:r>
-        <w:t>three epoch</w:t>
-      </w:r>
-      <w:proofErr w:type="gramEnd"/>
-      <w:r>
-        <w:t xml:space="preserve"> model and the demographic model specified by Zhan </w:t>
-      </w:r>
-      <w:r>
-        <w:rPr>
-          <w:i/>
-        </w:rPr>
-        <w:t xml:space="preserve">et al. </w:t>
-      </w:r>
-      <w:r>
-        <w:t>(2014) applied to our data. The slightly more complicated</w:t>
-      </w:r>
-      <w:r>
-        <w:rPr>
-          <w:i/>
-        </w:rPr>
-        <w:t xml:space="preserve"> three epoch </w:t>
-      </w:r>
-      <w:r>
-        <w:t xml:space="preserve">model generally produced wider estimates of establishment timing and current </w:t>
-      </w:r>
-      <w:r>
-        <w:rPr>
-          <w:i/>
-        </w:rPr>
-        <w:t>Ne</w:t>
-      </w:r>
-      <w:r>
-        <w:t>. Note that both models produce a number of runs that optimize to establishment dates of less than 200 (10</w:t>
-      </w:r>
-      <w:r>
-        <w:rPr>
-          <w:vertAlign w:val="superscript"/>
-        </w:rPr>
-        <w:t>2.3</w:t>
-      </w:r>
-      <w:r>
-        <w:t>) years, but that the Zhan model has much older dates overall.</w:t>
-      </w:r>
-    </w:p>
-    <w:p/>
-    <w:p/>
-    <w:p>
-      <w:pPr>
-        <w:jc w:val="both"/>
-      </w:pPr>
+        <w:t xml:space="preserve">Figure S6 – </w:t>
+      </w:r>
+      <w:r>
+        <w:t xml:space="preserve">ΔK values for </w:t>
+      </w:r>
+      <w:r>
+        <w:t xml:space="preserve">NGSadmix runs for </w:t>
+      </w:r>
+      <w:r>
+        <w:t xml:space="preserve">each K between 2 and </w:t>
+      </w:r>
+      <w:r>
+        <w:t>8.</w:t>
+      </w:r>
     </w:p>
     <w:p>
       <w:pPr>
@@ -6147,6 +6047,7 @@
   <w:style w:type="paragraph" w:default="1" w:styleId="Normal">
     <w:name w:val="Normal"/>
     <w:qFormat/>
+    <w:rsid w:val="00AF7F8F"/>
   </w:style>
   <w:style w:type="paragraph" w:styleId="Heading1">
     <w:name w:val="heading 1"/>
@@ -6264,7 +6165,6 @@
   <w:style w:type="character" w:default="1" w:styleId="DefaultParagraphFont">
     <w:name w:val="Default Paragraph Font"/>
     <w:uiPriority w:val="1"/>
-    <w:semiHidden/>
     <w:unhideWhenUsed/>
   </w:style>
   <w:style w:type="table" w:default="1" w:styleId="TableNormal">

</xml_diff>

<commit_message>
added list of 2021 UGA samples included in shipment
also some updates to manuscript, still  working on it though
</commit_message>
<xml_diff>
--- a/manuscript/Population genetics of a recent range expansion in monarch butterflies Supplementary Materials.docx
+++ b/manuscript/Population genetics of a recent range expansion in monarch butterflies Supplementary Materials.docx
@@ -96,7 +96,13 @@
         <w:t xml:space="preserve">(dataset 1) </w:t>
       </w:r>
       <w:r>
-        <w:t>used for the demographic analysis after removing all loci with a p-value for Hardy-Weinburg Equilibrium (HWE) below 1 x 10-6 in any individual population or with a minor allele frequency below 0.05 in every population</w:t>
+        <w:t>used for the demographic analysis after removing all loci with a p-value for Hardy-Weinb</w:t>
+      </w:r>
+      <w:r>
+        <w:t>e</w:t>
+      </w:r>
+      <w:r>
+        <w:t>rg Equilibrium (HWE) below 1 x 10-6 in any individual population or with a minor allele frequency below 0.05 in every population</w:t>
       </w:r>
       <w:r>
         <w:t xml:space="preserve">. </w:t>
@@ -122,22 +128,7 @@
       </w:pPr>
       <w:bookmarkStart w:id="0" w:name="_Hlk86335443"/>
       <w:r>
-        <w:t xml:space="preserve">To likewise determine if our Tajima’s D results from dataset </w:t>
-      </w:r>
-      <w:r>
-        <w:t>3</w:t>
-      </w:r>
-      <w:r>
-        <w:t xml:space="preserve"> were influenced by our lack of filtering, we also created a slightly edited version of dataset </w:t>
-      </w:r>
-      <w:r>
-        <w:t>3</w:t>
-      </w:r>
-      <w:r>
-        <w:t xml:space="preserve"> to include the same HWE filter </w:t>
-      </w:r>
-      <w:r>
-        <w:t>as in dataset 4.</w:t>
+        <w:t>To likewise determine if our Tajima’s D results from dataset 3 were influenced by our lack of filtering, we also created a slightly edited version of dataset 3 to include the same HWE filter as in dataset 4.</w:t>
       </w:r>
     </w:p>
     <w:p>
@@ -158,28 +149,21 @@
         </w:rPr>
       </w:pPr>
       <w:r>
-        <w:t>For dataset 5, we removed</w:t>
-      </w:r>
-      <w:r>
-        <w:t xml:space="preserve"> </w:t>
+        <w:t xml:space="preserve">For dataset 5, we removed </w:t>
       </w:r>
       <w:r>
         <w:t>362</w:t>
       </w:r>
       <w:r>
-        <w:t xml:space="preserve"> SNPs</w:t>
-      </w:r>
-      <w:r>
-        <w:t xml:space="preserve"> that violated our maf filter </w:t>
-      </w:r>
-      <w:r>
-        <w:t>86 SNPs</w:t>
-      </w:r>
-      <w:r>
-        <w:t xml:space="preserve"> that violated out HWE filter, resulting in</w:t>
-      </w:r>
-      <w:r>
-        <w:t xml:space="preserve"> </w:t>
+        <w:t xml:space="preserve"> SNPs that violated our </w:t>
+      </w:r>
+      <w:proofErr w:type="spellStart"/>
+      <w:r>
+        <w:t>maf</w:t>
+      </w:r>
+      <w:proofErr w:type="spellEnd"/>
+      <w:r>
+        <w:t xml:space="preserve"> filter 86 SNPs that violated out HWE filter, resulting in </w:t>
       </w:r>
       <w:r>
         <w:t>10</w:t>
@@ -191,10 +175,7 @@
         <w:t xml:space="preserve">707 </w:t>
       </w:r>
       <w:r>
-        <w:t>loci after removing poorly sequenced individuals.</w:t>
-      </w:r>
-      <w:r>
-        <w:t xml:space="preserve"> The number of samples that were retained in each population are shown in Table S4.</w:t>
+        <w:t>loci after removing poorly sequenced individuals. The number of samples that were retained in each population are shown in Table S4.</w:t>
       </w:r>
     </w:p>
     <w:bookmarkEnd w:id="0"/>
@@ -236,7 +217,31 @@
         <w:jc w:val="both"/>
       </w:pPr>
       <w:r>
-        <w:t xml:space="preserve">To optimize the models we fit during the analysis, we used a variation on dadi_pipeline, the sequential step-down parameter permutation approach described by Portik et al. (2017) [1]. Unlike this method however, we set the starting parameters for each sequential run via weighting </w:t>
+        <w:t xml:space="preserve">To optimize the </w:t>
+      </w:r>
+      <w:proofErr w:type="gramStart"/>
+      <w:r>
+        <w:t>models</w:t>
+      </w:r>
+      <w:proofErr w:type="gramEnd"/>
+      <w:r>
+        <w:t xml:space="preserve"> we fit during the analysis, we used a variation on </w:t>
+      </w:r>
+      <w:proofErr w:type="spellStart"/>
+      <w:r>
+        <w:t>dadi_pipeline</w:t>
+      </w:r>
+      <w:proofErr w:type="spellEnd"/>
+      <w:r>
+        <w:t xml:space="preserve">, the sequential step-down parameter permutation approach described by </w:t>
+      </w:r>
+      <w:proofErr w:type="spellStart"/>
+      <w:r>
+        <w:t>Portik</w:t>
+      </w:r>
+      <w:proofErr w:type="spellEnd"/>
+      <w:r>
+        <w:t xml:space="preserve"> et al. (2017) [1]. Unlike this method however, we set the starting parameters for each sequential run via weighting </w:t>
       </w:r>
       <w:r>
         <w:lastRenderedPageBreak/>
@@ -276,7 +281,15 @@
         <w:t xml:space="preserve"> each step are shown in Table S4.</w:t>
       </w:r>
       <w:r>
-        <w:t xml:space="preserve"> Graphic depictions for each of the models for that for which one was not included in the main text are available from the dadi_pipeline GitHub repository (</w:t>
+        <w:t xml:space="preserve"> Graphic depictions for each of the models for that for which one was not included in the main text are available from the </w:t>
+      </w:r>
+      <w:proofErr w:type="spellStart"/>
+      <w:r>
+        <w:t>dadi_pipeline</w:t>
+      </w:r>
+      <w:proofErr w:type="spellEnd"/>
+      <w:r>
+        <w:t xml:space="preserve"> GitHub repository (</w:t>
       </w:r>
       <w:r>
         <w:t>https://github.com/dportik/dadi_pipeline/blob/master/Two_Population_Pipeline/Models_2D.pdf</w:t>
@@ -334,8 +347,45 @@
         </w:numPr>
         <w:ind w:left="360"/>
       </w:pPr>
-      <w:r>
-        <w:t xml:space="preserve">Portik DM, Leaché AD, Rivera D, Barej MF, Burger M, Hirschfeld M, Rödel M-O, Blackburn DC, Fujita MK. 2017 Evaluating mechanisms of diversification in a Guineo-Congolian tropical forest frog using demographic model selection. </w:t>
+      <w:proofErr w:type="spellStart"/>
+      <w:r>
+        <w:t>Portik</w:t>
+      </w:r>
+      <w:proofErr w:type="spellEnd"/>
+      <w:r>
+        <w:t xml:space="preserve"> DM, </w:t>
+      </w:r>
+      <w:proofErr w:type="spellStart"/>
+      <w:r>
+        <w:t>Leaché</w:t>
+      </w:r>
+      <w:proofErr w:type="spellEnd"/>
+      <w:r>
+        <w:t xml:space="preserve"> AD, Rivera D, </w:t>
+      </w:r>
+      <w:proofErr w:type="spellStart"/>
+      <w:r>
+        <w:t>Barej</w:t>
+      </w:r>
+      <w:proofErr w:type="spellEnd"/>
+      <w:r>
+        <w:t xml:space="preserve"> MF, Burger M, Hirschfeld M, </w:t>
+      </w:r>
+      <w:proofErr w:type="spellStart"/>
+      <w:r>
+        <w:t>Rödel</w:t>
+      </w:r>
+      <w:proofErr w:type="spellEnd"/>
+      <w:r>
+        <w:t xml:space="preserve"> M-O, Blackburn DC, Fujita MK. 2017 Evaluating mechanisms of diversification in a </w:t>
+      </w:r>
+      <w:proofErr w:type="spellStart"/>
+      <w:r>
+        <w:t>Guineo-Congolian</w:t>
+      </w:r>
+      <w:proofErr w:type="spellEnd"/>
+      <w:r>
+        <w:t xml:space="preserve"> tropical forest frog using demographic model selection. </w:t>
       </w:r>
       <w:r>
         <w:rPr>
@@ -353,7 +403,15 @@
         <w:t>26</w:t>
       </w:r>
       <w:r>
-        <w:t>, 5245–5263. (doi:10.1111/mec.14266)</w:t>
+        <w:t>, 5245–5263. (</w:t>
+      </w:r>
+      <w:proofErr w:type="gramStart"/>
+      <w:r>
+        <w:t>doi</w:t>
+      </w:r>
+      <w:proofErr w:type="gramEnd"/>
+      <w:r>
+        <w:t>:10.1111/mec.14266)</w:t>
       </w:r>
     </w:p>
     <w:p>
@@ -365,7 +423,39 @@
         <w:ind w:left="360"/>
       </w:pPr>
       <w:r>
-        <w:t xml:space="preserve">Haag-Liautard C, Dorris M, Maside X, Macaskill S, Halligan DL, Charlesworth B, Keightley PD. 2007 Direct estimation of per nucleotide and genomic deleterious mutation rates in Drosophila. </w:t>
+        <w:t>Haag-</w:t>
+      </w:r>
+      <w:proofErr w:type="spellStart"/>
+      <w:r>
+        <w:t>Liautard</w:t>
+      </w:r>
+      <w:proofErr w:type="spellEnd"/>
+      <w:r>
+        <w:t xml:space="preserve"> C, </w:t>
+      </w:r>
+      <w:proofErr w:type="spellStart"/>
+      <w:r>
+        <w:t>Dorris</w:t>
+      </w:r>
+      <w:proofErr w:type="spellEnd"/>
+      <w:r>
+        <w:t xml:space="preserve"> M, </w:t>
+      </w:r>
+      <w:proofErr w:type="spellStart"/>
+      <w:r>
+        <w:t>Maside</w:t>
+      </w:r>
+      <w:proofErr w:type="spellEnd"/>
+      <w:r>
+        <w:t xml:space="preserve"> X, Macaskill S, Halligan DL, Charlesworth B, </w:t>
+      </w:r>
+      <w:proofErr w:type="spellStart"/>
+      <w:r>
+        <w:t>Keightley</w:t>
+      </w:r>
+      <w:proofErr w:type="spellEnd"/>
+      <w:r>
+        <w:t xml:space="preserve"> PD. 2007 Direct estimation of per nucleotide and genomic deleterious mutation rates in Drosophila. </w:t>
       </w:r>
       <w:r>
         <w:rPr>
@@ -383,7 +473,15 @@
         <w:t>445</w:t>
       </w:r>
       <w:r>
-        <w:t>, 82–85. (doi:10.1038/nature05388)</w:t>
+        <w:t>, 82–85. (</w:t>
+      </w:r>
+      <w:proofErr w:type="gramStart"/>
+      <w:r>
+        <w:t>doi</w:t>
+      </w:r>
+      <w:proofErr w:type="gramEnd"/>
+      <w:r>
+        <w:t>:10.1038/nature05388)</w:t>
       </w:r>
     </w:p>
     <w:p>
@@ -404,7 +502,15 @@
         <w:t>et al.</w:t>
       </w:r>
       <w:r>
-        <w:t xml:space="preserve"> 2014 The genetics of monarch butterfly migration and warning colouration. </w:t>
+        <w:t xml:space="preserve"> 2014 The genetics of monarch butterfly migration and warning </w:t>
+      </w:r>
+      <w:proofErr w:type="spellStart"/>
+      <w:r>
+        <w:t>colouration</w:t>
+      </w:r>
+      <w:proofErr w:type="spellEnd"/>
+      <w:r>
+        <w:t xml:space="preserve">. </w:t>
       </w:r>
       <w:r>
         <w:rPr>
@@ -433,8 +539,53 @@
         </w:numPr>
         <w:ind w:left="360"/>
       </w:pPr>
-      <w:r>
-        <w:t xml:space="preserve">Keightley PD, Pinharanda A, Ness RW, Simpson F, Dasmahapatra KK, Mallet J, Davey JW, Jiggins CD. 2015 Estimation of the spontaneous mutation rate in Heliconius melpomene. </w:t>
+      <w:proofErr w:type="spellStart"/>
+      <w:r>
+        <w:t>Keightley</w:t>
+      </w:r>
+      <w:proofErr w:type="spellEnd"/>
+      <w:r>
+        <w:t xml:space="preserve"> PD, </w:t>
+      </w:r>
+      <w:proofErr w:type="spellStart"/>
+      <w:r>
+        <w:t>Pinharanda</w:t>
+      </w:r>
+      <w:proofErr w:type="spellEnd"/>
+      <w:r>
+        <w:t xml:space="preserve"> A, Ness RW, Simpson F, </w:t>
+      </w:r>
+      <w:proofErr w:type="spellStart"/>
+      <w:r>
+        <w:t>Dasmahapatra</w:t>
+      </w:r>
+      <w:proofErr w:type="spellEnd"/>
+      <w:r>
+        <w:t xml:space="preserve"> KK, Mallet J, Davey JW, </w:t>
+      </w:r>
+      <w:proofErr w:type="spellStart"/>
+      <w:r>
+        <w:t>Jiggins</w:t>
+      </w:r>
+      <w:proofErr w:type="spellEnd"/>
+      <w:r>
+        <w:t xml:space="preserve"> CD. 2015 Estimation of the spontaneous mutation rate in </w:t>
+      </w:r>
+      <w:proofErr w:type="spellStart"/>
+      <w:r>
+        <w:t>Heliconius</w:t>
+      </w:r>
+      <w:proofErr w:type="spellEnd"/>
+      <w:r>
+        <w:t xml:space="preserve"> </w:t>
+      </w:r>
+      <w:proofErr w:type="spellStart"/>
+      <w:r>
+        <w:t>melpomene</w:t>
+      </w:r>
+      <w:proofErr w:type="spellEnd"/>
+      <w:r>
+        <w:t xml:space="preserve">. </w:t>
       </w:r>
       <w:r>
         <w:rPr>
@@ -452,7 +603,23 @@
         <w:t>32</w:t>
       </w:r>
       <w:r>
-        <w:t>, 239–243. (doi:10.1093/molbev/msu302)</w:t>
+        <w:t>, 239–243. (</w:t>
+      </w:r>
+      <w:proofErr w:type="gramStart"/>
+      <w:r>
+        <w:t>doi</w:t>
+      </w:r>
+      <w:proofErr w:type="gramEnd"/>
+      <w:r>
+        <w:t>:10.1093/</w:t>
+      </w:r>
+      <w:proofErr w:type="spellStart"/>
+      <w:r>
+        <w:t>molbev</w:t>
+      </w:r>
+      <w:proofErr w:type="spellEnd"/>
+      <w:r>
+        <w:t>/msu302)</w:t>
       </w:r>
     </w:p>
     <w:p>
@@ -1461,8 +1628,13 @@
               <w:jc w:val="center"/>
             </w:pPr>
             <w:r>
-              <w:t>Viti Levu</w:t>
-            </w:r>
+              <w:t xml:space="preserve">Viti </w:t>
+            </w:r>
+            <w:proofErr w:type="spellStart"/>
+            <w:r>
+              <w:t>Levu</w:t>
+            </w:r>
+            <w:proofErr w:type="spellEnd"/>
           </w:p>
         </w:tc>
         <w:tc>
@@ -4568,7 +4740,15 @@
               <w:t xml:space="preserve">Table S3 – </w:t>
             </w:r>
             <w:r>
-              <w:t>Degree of parameter permutation, number of independent dadi runs, and the number of iterations per run for each of the dadi optimization passes (see Portik et al., 2017).</w:t>
+              <w:t xml:space="preserve">Degree of parameter permutation, number of independent dadi runs, and the number of iterations per run for each of the dadi optimization passes (see </w:t>
+            </w:r>
+            <w:proofErr w:type="spellStart"/>
+            <w:r>
+              <w:t>Portik</w:t>
+            </w:r>
+            <w:proofErr w:type="spellEnd"/>
+            <w:r>
+              <w:t xml:space="preserve"> et al., 2017).</w:t>
             </w:r>
           </w:p>
         </w:tc>
@@ -4808,8 +4988,16 @@
               <w:rPr>
                 <w:b/>
               </w:rPr>
-              <w:t>Het/Hom</w:t>
-            </w:r>
+              <w:t>Het/</w:t>
+            </w:r>
+            <w:proofErr w:type="spellStart"/>
+            <w:r>
+              <w:rPr>
+                <w:b/>
+              </w:rPr>
+              <w:t>Hom</w:t>
+            </w:r>
+            <w:proofErr w:type="spellEnd"/>
           </w:p>
         </w:tc>
       </w:tr>
@@ -7864,7 +8052,23 @@
         <w:t xml:space="preserve">Figure S2 – </w:t>
       </w:r>
       <w:r>
-        <w:t xml:space="preserve">ΔK (top) and mean ln(Prob) (bottom) values for NGSadmix runs for each K between 1 and 9. </w:t>
+        <w:t xml:space="preserve">ΔK (top) and mean </w:t>
+      </w:r>
+      <w:proofErr w:type="gramStart"/>
+      <w:r>
+        <w:t>ln(</w:t>
+      </w:r>
+      <w:proofErr w:type="gramEnd"/>
+      <w:r>
+        <w:t xml:space="preserve">Prob) (bottom) values for </w:t>
+      </w:r>
+      <w:proofErr w:type="spellStart"/>
+      <w:r>
+        <w:t>NGSadmix</w:t>
+      </w:r>
+      <w:proofErr w:type="spellEnd"/>
+      <w:r>
+        <w:t xml:space="preserve"> runs for each K between 1 and 9. </w:t>
       </w:r>
     </w:p>
     <w:p/>
@@ -7995,16 +8199,44 @@
         <w:t>Figure S4 –</w:t>
       </w:r>
       <w:r>
-        <w:t xml:space="preserve"> Derived allele frequency spectra (below diagonal) and directionality indices (above diagonal) for each pairwise comparison between each of the six best-sampled populations. Spectra polarized via reference to putative sister taxa </w:t>
+        <w:t xml:space="preserve"> Derived allele frequency spectra (below diagonal) and directionality indices (above diagonal) for each pairwise comparison between each of the six best-sampled populations. Spectra polarized via reference to putative sister tax</w:t>
+      </w:r>
+      <w:r>
+        <w:t>on</w:t>
+      </w:r>
+      <w:r>
+        <w:t xml:space="preserve"> </w:t>
       </w:r>
       <w:r>
         <w:rPr>
           <w:i/>
         </w:rPr>
-        <w:t xml:space="preserve">Danaus erippus </w:t>
-      </w:r>
-      <w:r>
-        <w:t>and projected to 10 gene copies per population. GUA  = Guam, HAW = Hawaii, NAM = North America, NOR = Norfolk Island, QLD = Queensland, ROT = Rota.</w:t>
+        <w:t xml:space="preserve">Danaus </w:t>
+      </w:r>
+      <w:proofErr w:type="spellStart"/>
+      <w:r>
+        <w:rPr>
+          <w:i/>
+        </w:rPr>
+        <w:t>erippus</w:t>
+      </w:r>
+      <w:proofErr w:type="spellEnd"/>
+      <w:r>
+        <w:rPr>
+          <w:i/>
+        </w:rPr>
+        <w:t xml:space="preserve"> </w:t>
+      </w:r>
+      <w:r>
+        <w:t xml:space="preserve">and projected to 10 gene copies per population. </w:t>
+      </w:r>
+      <w:proofErr w:type="gramStart"/>
+      <w:r>
+        <w:t>GUA  =</w:t>
+      </w:r>
+      <w:proofErr w:type="gramEnd"/>
+      <w:r>
+        <w:t xml:space="preserve"> Guam, HAW = Hawaii, NAM = North America, NOR = Norfolk Island, QLD = Queensland, ROT = Rota.</w:t>
       </w:r>
     </w:p>
     <w:p/>
@@ -8077,7 +8309,15 @@
         <w:t xml:space="preserve"> - </w:t>
       </w:r>
       <w:r>
-        <w:t>AIC scores for all specified demographic models used in dadi simulations across passes. Note that the three epoch model produced model runs with the lowest single AIC scores, though with substantial variation across runs.</w:t>
+        <w:t xml:space="preserve">AIC scores for all specified demographic models used in dadi simulations across passes. Note that the </w:t>
+      </w:r>
+      <w:proofErr w:type="gramStart"/>
+      <w:r>
+        <w:t>three epoch</w:t>
+      </w:r>
+      <w:proofErr w:type="gramEnd"/>
+      <w:r>
+        <w:t xml:space="preserve"> model produced model runs with the lowest single AIC scores, though with substantial variation across runs.</w:t>
       </w:r>
     </w:p>
     <w:p/>
@@ -8433,7 +8673,23 @@
           <w:i/>
           <w:iCs/>
         </w:rPr>
-        <w:t xml:space="preserve">Three Epoch , </w:t>
+        <w:t xml:space="preserve">Three </w:t>
+      </w:r>
+      <w:proofErr w:type="gramStart"/>
+      <w:r>
+        <w:rPr>
+          <w:i/>
+          <w:iCs/>
+        </w:rPr>
+        <w:t>Epoch ,</w:t>
+      </w:r>
+      <w:proofErr w:type="gramEnd"/>
+      <w:r>
+        <w:rPr>
+          <w:i/>
+          <w:iCs/>
+        </w:rPr>
+        <w:t xml:space="preserve"> </w:t>
       </w:r>
       <w:r>
         <w:rPr>

</xml_diff>

<commit_message>
added reviewer response document
</commit_message>
<xml_diff>
--- a/manuscript/Population genetics of a recent range expansion in monarch butterflies Supplementary Materials.docx
+++ b/manuscript/Population genetics of a recent range expansion in monarch butterflies Supplementary Materials.docx
@@ -7919,6 +7919,7 @@
           <w:b/>
         </w:rPr>
       </w:pPr>
+      <w:commentRangeStart w:id="1"/>
       <w:r>
         <w:rPr>
           <w:noProof/>
@@ -7959,6 +7960,13 @@
           </wp:inline>
         </w:drawing>
       </w:r>
+      <w:commentRangeEnd w:id="1"/>
+      <w:r>
+        <w:rPr>
+          <w:rStyle w:val="CommentReference"/>
+        </w:rPr>
+        <w:commentReference w:id="1"/>
+      </w:r>
     </w:p>
     <w:p>
       <w:pPr>
@@ -8019,7 +8027,7 @@
                     <pic:cNvPicPr/>
                   </pic:nvPicPr>
                   <pic:blipFill>
-                    <a:blip r:embed="rId6"/>
+                    <a:blip r:embed="rId10"/>
                     <a:stretch>
                       <a:fillRect/>
                     </a:stretch>
@@ -8097,7 +8105,7 @@
                     <pic:cNvPicPr/>
                   </pic:nvPicPr>
                   <pic:blipFill>
-                    <a:blip r:embed="rId7" cstate="print">
+                    <a:blip r:embed="rId11" cstate="print">
                       <a:extLst>
                         <a:ext uri="{28A0092B-C50C-407E-A947-70E740481C1C}">
                           <a14:useLocalDpi xmlns:a14="http://schemas.microsoft.com/office/drawing/2010/main" val="0"/>
@@ -8161,7 +8169,7 @@
                     <pic:cNvPicPr/>
                   </pic:nvPicPr>
                   <pic:blipFill>
-                    <a:blip r:embed="rId8" cstate="print">
+                    <a:blip r:embed="rId12" cstate="print">
                       <a:extLst>
                         <a:ext uri="{28A0092B-C50C-407E-A947-70E740481C1C}">
                           <a14:useLocalDpi xmlns:a14="http://schemas.microsoft.com/office/drawing/2010/main" val="0"/>
@@ -8262,7 +8270,7 @@
                     <pic:cNvPicPr/>
                   </pic:nvPicPr>
                   <pic:blipFill>
-                    <a:blip r:embed="rId9" cstate="print">
+                    <a:blip r:embed="rId13" cstate="print">
                       <a:extLst>
                         <a:ext uri="{28A0092B-C50C-407E-A947-70E740481C1C}">
                           <a14:useLocalDpi xmlns:a14="http://schemas.microsoft.com/office/drawing/2010/main" val="0"/>
@@ -8344,7 +8352,7 @@
                     <pic:cNvPicPr/>
                   </pic:nvPicPr>
                   <pic:blipFill>
-                    <a:blip r:embed="rId10"/>
+                    <a:blip r:embed="rId14"/>
                     <a:stretch>
                       <a:fillRect/>
                     </a:stretch>
@@ -8376,12 +8384,12 @@
       <w:r>
         <w:t xml:space="preserve">Observed (Left) and estimated (Right) derived site frequency spectra for </w:t>
       </w:r>
-      <w:bookmarkStart w:id="1" w:name="_Hlk79754147"/>
+      <w:bookmarkStart w:id="2" w:name="_Hlk79754147"/>
       <w:r>
         <w:t>the</w:t>
       </w:r>
-      <w:bookmarkStart w:id="2" w:name="_Hlk79754112"/>
-      <w:bookmarkEnd w:id="1"/>
+      <w:bookmarkStart w:id="3" w:name="_Hlk79754112"/>
+      <w:bookmarkEnd w:id="2"/>
       <w:r>
         <w:rPr>
           <w:i/>
@@ -8398,7 +8406,7 @@
         </w:rPr>
         <w:t>(BL: bottom left, BR: bottom right, TL: top left, TR: top right), corresponding to the points marked in red in Figure 3</w:t>
       </w:r>
-      <w:bookmarkEnd w:id="2"/>
+      <w:bookmarkEnd w:id="3"/>
       <w:r>
         <w:rPr>
           <w:bCs/>
@@ -8428,7 +8436,7 @@
                     <pic:cNvPicPr/>
                   </pic:nvPicPr>
                   <pic:blipFill>
-                    <a:blip r:embed="rId11"/>
+                    <a:blip r:embed="rId15"/>
                     <a:stretch>
                       <a:fillRect/>
                     </a:stretch>
@@ -8524,7 +8532,7 @@
                     <pic:cNvPicPr/>
                   </pic:nvPicPr>
                   <pic:blipFill>
-                    <a:blip r:embed="rId12"/>
+                    <a:blip r:embed="rId16"/>
                     <a:stretch>
                       <a:fillRect/>
                     </a:stretch>
@@ -8601,7 +8609,7 @@
                     <pic:cNvPicPr/>
                   </pic:nvPicPr>
                   <pic:blipFill>
-                    <a:blip r:embed="rId13"/>
+                    <a:blip r:embed="rId17"/>
                     <a:stretch>
                       <a:fillRect/>
                     </a:stretch>
@@ -8765,6 +8773,48 @@
     </w:sectPr>
   </w:body>
 </w:document>
+</file>
+
+<file path=word/comments.xml><?xml version="1.0" encoding="utf-8"?>
+<w:comments xmlns:wpc="http://schemas.microsoft.com/office/word/2010/wordprocessingCanvas" xmlns:cx="http://schemas.microsoft.com/office/drawing/2014/chartex" xmlns:cx1="http://schemas.microsoft.com/office/drawing/2015/9/8/chartex" xmlns:cx2="http://schemas.microsoft.com/office/drawing/2015/10/21/chartex" xmlns:cx3="http://schemas.microsoft.com/office/drawing/2016/5/9/chartex" xmlns:cx4="http://schemas.microsoft.com/office/drawing/2016/5/10/chartex" xmlns:cx5="http://schemas.microsoft.com/office/drawing/2016/5/11/chartex" xmlns:cx6="http://schemas.microsoft.com/office/drawing/2016/5/12/chartex" xmlns:cx7="http://schemas.microsoft.com/office/drawing/2016/5/13/chartex" xmlns:cx8="http://schemas.microsoft.com/office/drawing/2016/5/14/chartex" xmlns:mc="http://schemas.openxmlformats.org/markup-compatibility/2006" xmlns:aink="http://schemas.microsoft.com/office/drawing/2016/ink" xmlns:am3d="http://schemas.microsoft.com/office/drawing/2017/model3d" xmlns:o="urn:schemas-microsoft-com:office:office" xmlns:r="http://schemas.openxmlformats.org/officeDocument/2006/relationships" xmlns:m="http://schemas.openxmlformats.org/officeDocument/2006/math" xmlns:v="urn:schemas-microsoft-com:vml" xmlns:wp14="http://schemas.microsoft.com/office/word/2010/wordprocessingDrawing" xmlns:wp="http://schemas.openxmlformats.org/drawingml/2006/wordprocessingDrawing" xmlns:w10="urn:schemas-microsoft-com:office:word" xmlns:w="http://schemas.openxmlformats.org/wordprocessingml/2006/main" xmlns:w14="http://schemas.microsoft.com/office/word/2010/wordml" xmlns:w15="http://schemas.microsoft.com/office/word/2012/wordml" xmlns:w16cex="http://schemas.microsoft.com/office/word/2018/wordml/cex" xmlns:w16cid="http://schemas.microsoft.com/office/word/2016/wordml/cid" xmlns:w16="http://schemas.microsoft.com/office/word/2018/wordml" xmlns:w16sdtdh="http://schemas.microsoft.com/office/word/2020/wordml/sdtdatahash" xmlns:w16se="http://schemas.microsoft.com/office/word/2015/wordml/symex" xmlns:wpg="http://schemas.microsoft.com/office/word/2010/wordprocessingGroup" xmlns:wpi="http://schemas.microsoft.com/office/word/2010/wordprocessingInk" xmlns:wne="http://schemas.microsoft.com/office/word/2006/wordml" xmlns:wps="http://schemas.microsoft.com/office/word/2010/wordprocessingShape" mc:Ignorable="w14 w15 w16se w16cid w16 w16cex w16sdtdh wp14">
+  <w:comment w:id="1" w:author="Micah Freedman" w:date="2022-01-06T15:37:00Z" w:initials="MF">
+    <w:p>
+      <w:pPr>
+        <w:pStyle w:val="CommentText"/>
+      </w:pPr>
+      <w:r>
+        <w:rPr>
+          <w:rStyle w:val="CommentReference"/>
+        </w:rPr>
+        <w:annotationRef/>
+      </w:r>
+      <w:r>
+        <w:t xml:space="preserve">Looks like the </w:t>
+      </w:r>
+      <w:r>
+        <w:t>figure legend does not match with the PCA (colors in PCA seem to be alphabetical)</w:t>
+      </w:r>
+    </w:p>
+  </w:comment>
+</w:comments>
+</file>
+
+<file path=word/commentsExtended.xml><?xml version="1.0" encoding="utf-8"?>
+<w15:commentsEx xmlns:wpc="http://schemas.microsoft.com/office/word/2010/wordprocessingCanvas" xmlns:cx="http://schemas.microsoft.com/office/drawing/2014/chartex" xmlns:cx1="http://schemas.microsoft.com/office/drawing/2015/9/8/chartex" xmlns:cx2="http://schemas.microsoft.com/office/drawing/2015/10/21/chartex" xmlns:cx3="http://schemas.microsoft.com/office/drawing/2016/5/9/chartex" xmlns:cx4="http://schemas.microsoft.com/office/drawing/2016/5/10/chartex" xmlns:cx5="http://schemas.microsoft.com/office/drawing/2016/5/11/chartex" xmlns:cx6="http://schemas.microsoft.com/office/drawing/2016/5/12/chartex" xmlns:cx7="http://schemas.microsoft.com/office/drawing/2016/5/13/chartex" xmlns:cx8="http://schemas.microsoft.com/office/drawing/2016/5/14/chartex" xmlns:mc="http://schemas.openxmlformats.org/markup-compatibility/2006" xmlns:aink="http://schemas.microsoft.com/office/drawing/2016/ink" xmlns:am3d="http://schemas.microsoft.com/office/drawing/2017/model3d" xmlns:o="urn:schemas-microsoft-com:office:office" xmlns:r="http://schemas.openxmlformats.org/officeDocument/2006/relationships" xmlns:m="http://schemas.openxmlformats.org/officeDocument/2006/math" xmlns:v="urn:schemas-microsoft-com:vml" xmlns:wp14="http://schemas.microsoft.com/office/word/2010/wordprocessingDrawing" xmlns:wp="http://schemas.openxmlformats.org/drawingml/2006/wordprocessingDrawing" xmlns:w10="urn:schemas-microsoft-com:office:word" xmlns:w="http://schemas.openxmlformats.org/wordprocessingml/2006/main" xmlns:w14="http://schemas.microsoft.com/office/word/2010/wordml" xmlns:w15="http://schemas.microsoft.com/office/word/2012/wordml" xmlns:w16cex="http://schemas.microsoft.com/office/word/2018/wordml/cex" xmlns:w16cid="http://schemas.microsoft.com/office/word/2016/wordml/cid" xmlns:w16="http://schemas.microsoft.com/office/word/2018/wordml" xmlns:w16sdtdh="http://schemas.microsoft.com/office/word/2020/wordml/sdtdatahash" xmlns:w16se="http://schemas.microsoft.com/office/word/2015/wordml/symex" xmlns:wpg="http://schemas.microsoft.com/office/word/2010/wordprocessingGroup" xmlns:wpi="http://schemas.microsoft.com/office/word/2010/wordprocessingInk" xmlns:wne="http://schemas.microsoft.com/office/word/2006/wordml" xmlns:wps="http://schemas.microsoft.com/office/word/2010/wordprocessingShape" mc:Ignorable="w14 w15 w16se w16cid w16 w16cex w16sdtdh wp14">
+  <w15:commentEx w15:paraId="6D5B39BB" w15:done="0"/>
+</w15:commentsEx>
+</file>
+
+<file path=word/commentsExtensible.xml><?xml version="1.0" encoding="utf-8"?>
+<w16cex:commentsExtensible xmlns:wpc="http://schemas.microsoft.com/office/word/2010/wordprocessingCanvas" xmlns:cx="http://schemas.microsoft.com/office/drawing/2014/chartex" xmlns:cx1="http://schemas.microsoft.com/office/drawing/2015/9/8/chartex" xmlns:cx2="http://schemas.microsoft.com/office/drawing/2015/10/21/chartex" xmlns:cx3="http://schemas.microsoft.com/office/drawing/2016/5/9/chartex" xmlns:cx4="http://schemas.microsoft.com/office/drawing/2016/5/10/chartex" xmlns:cx5="http://schemas.microsoft.com/office/drawing/2016/5/11/chartex" xmlns:cx6="http://schemas.microsoft.com/office/drawing/2016/5/12/chartex" xmlns:cx7="http://schemas.microsoft.com/office/drawing/2016/5/13/chartex" xmlns:cx8="http://schemas.microsoft.com/office/drawing/2016/5/14/chartex" xmlns:mc="http://schemas.openxmlformats.org/markup-compatibility/2006" xmlns:aink="http://schemas.microsoft.com/office/drawing/2016/ink" xmlns:am3d="http://schemas.microsoft.com/office/drawing/2017/model3d" xmlns:o="urn:schemas-microsoft-com:office:office" xmlns:r="http://schemas.openxmlformats.org/officeDocument/2006/relationships" xmlns:m="http://schemas.openxmlformats.org/officeDocument/2006/math" xmlns:v="urn:schemas-microsoft-com:vml" xmlns:wp14="http://schemas.microsoft.com/office/word/2010/wordprocessingDrawing" xmlns:wp="http://schemas.openxmlformats.org/drawingml/2006/wordprocessingDrawing" xmlns:w10="urn:schemas-microsoft-com:office:word" xmlns:w="http://schemas.openxmlformats.org/wordprocessingml/2006/main" xmlns:w14="http://schemas.microsoft.com/office/word/2010/wordml" xmlns:w15="http://schemas.microsoft.com/office/word/2012/wordml" xmlns:w16cex="http://schemas.microsoft.com/office/word/2018/wordml/cex" xmlns:w16cid="http://schemas.microsoft.com/office/word/2016/wordml/cid" xmlns:w16="http://schemas.microsoft.com/office/word/2018/wordml" xmlns:w16sdtdh="http://schemas.microsoft.com/office/word/2020/wordml/sdtdatahash" xmlns:w16se="http://schemas.microsoft.com/office/word/2015/wordml/symex" xmlns:wpg="http://schemas.microsoft.com/office/word/2010/wordprocessingGroup" xmlns:wpi="http://schemas.microsoft.com/office/word/2010/wordprocessingInk" xmlns:wne="http://schemas.microsoft.com/office/word/2006/wordml" xmlns:wps="http://schemas.microsoft.com/office/word/2010/wordprocessingShape" mc:Ignorable="w14 w15 w16se w16cid w16 w16cex w16sdtdh wp14">
+  <w16cex:commentExtensible w16cex:durableId="25818B4C" w16cex:dateUtc="2022-01-06T21:37:00Z"/>
+</w16cex:commentsExtensible>
+</file>
+
+<file path=word/commentsIds.xml><?xml version="1.0" encoding="utf-8"?>
+<w16cid:commentsIds xmlns:wpc="http://schemas.microsoft.com/office/word/2010/wordprocessingCanvas" xmlns:cx="http://schemas.microsoft.com/office/drawing/2014/chartex" xmlns:cx1="http://schemas.microsoft.com/office/drawing/2015/9/8/chartex" xmlns:cx2="http://schemas.microsoft.com/office/drawing/2015/10/21/chartex" xmlns:cx3="http://schemas.microsoft.com/office/drawing/2016/5/9/chartex" xmlns:cx4="http://schemas.microsoft.com/office/drawing/2016/5/10/chartex" xmlns:cx5="http://schemas.microsoft.com/office/drawing/2016/5/11/chartex" xmlns:cx6="http://schemas.microsoft.com/office/drawing/2016/5/12/chartex" xmlns:cx7="http://schemas.microsoft.com/office/drawing/2016/5/13/chartex" xmlns:cx8="http://schemas.microsoft.com/office/drawing/2016/5/14/chartex" xmlns:mc="http://schemas.openxmlformats.org/markup-compatibility/2006" xmlns:aink="http://schemas.microsoft.com/office/drawing/2016/ink" xmlns:am3d="http://schemas.microsoft.com/office/drawing/2017/model3d" xmlns:o="urn:schemas-microsoft-com:office:office" xmlns:r="http://schemas.openxmlformats.org/officeDocument/2006/relationships" xmlns:m="http://schemas.openxmlformats.org/officeDocument/2006/math" xmlns:v="urn:schemas-microsoft-com:vml" xmlns:wp14="http://schemas.microsoft.com/office/word/2010/wordprocessingDrawing" xmlns:wp="http://schemas.openxmlformats.org/drawingml/2006/wordprocessingDrawing" xmlns:w10="urn:schemas-microsoft-com:office:word" xmlns:w="http://schemas.openxmlformats.org/wordprocessingml/2006/main" xmlns:w14="http://schemas.microsoft.com/office/word/2010/wordml" xmlns:w15="http://schemas.microsoft.com/office/word/2012/wordml" xmlns:w16cex="http://schemas.microsoft.com/office/word/2018/wordml/cex" xmlns:w16cid="http://schemas.microsoft.com/office/word/2016/wordml/cid" xmlns:w16="http://schemas.microsoft.com/office/word/2018/wordml" xmlns:w16sdtdh="http://schemas.microsoft.com/office/word/2020/wordml/sdtdatahash" xmlns:w16se="http://schemas.microsoft.com/office/word/2015/wordml/symex" xmlns:wpg="http://schemas.microsoft.com/office/word/2010/wordprocessingGroup" xmlns:wpi="http://schemas.microsoft.com/office/word/2010/wordprocessingInk" xmlns:wne="http://schemas.microsoft.com/office/word/2006/wordml" xmlns:wps="http://schemas.microsoft.com/office/word/2010/wordprocessingShape" mc:Ignorable="w14 w15 w16se w16cid w16 w16cex w16sdtdh wp14">
+  <w16cid:commentId w16cid:paraId="6D5B39BB" w16cid:durableId="25818B4C"/>
+</w16cid:commentsIds>
 </file>
 
 <file path=word/numbering.xml><?xml version="1.0" encoding="utf-8"?>
@@ -9070,6 +9120,14 @@
     <w:abstractNumId w:val="0"/>
   </w:num>
 </w:numbering>
+</file>
+
+<file path=word/people.xml><?xml version="1.0" encoding="utf-8"?>
+<w15:people xmlns:wpc="http://schemas.microsoft.com/office/word/2010/wordprocessingCanvas" xmlns:cx="http://schemas.microsoft.com/office/drawing/2014/chartex" xmlns:cx1="http://schemas.microsoft.com/office/drawing/2015/9/8/chartex" xmlns:cx2="http://schemas.microsoft.com/office/drawing/2015/10/21/chartex" xmlns:cx3="http://schemas.microsoft.com/office/drawing/2016/5/9/chartex" xmlns:cx4="http://schemas.microsoft.com/office/drawing/2016/5/10/chartex" xmlns:cx5="http://schemas.microsoft.com/office/drawing/2016/5/11/chartex" xmlns:cx6="http://schemas.microsoft.com/office/drawing/2016/5/12/chartex" xmlns:cx7="http://schemas.microsoft.com/office/drawing/2016/5/13/chartex" xmlns:cx8="http://schemas.microsoft.com/office/drawing/2016/5/14/chartex" xmlns:mc="http://schemas.openxmlformats.org/markup-compatibility/2006" xmlns:aink="http://schemas.microsoft.com/office/drawing/2016/ink" xmlns:am3d="http://schemas.microsoft.com/office/drawing/2017/model3d" xmlns:o="urn:schemas-microsoft-com:office:office" xmlns:r="http://schemas.openxmlformats.org/officeDocument/2006/relationships" xmlns:m="http://schemas.openxmlformats.org/officeDocument/2006/math" xmlns:v="urn:schemas-microsoft-com:vml" xmlns:wp14="http://schemas.microsoft.com/office/word/2010/wordprocessingDrawing" xmlns:wp="http://schemas.openxmlformats.org/drawingml/2006/wordprocessingDrawing" xmlns:w10="urn:schemas-microsoft-com:office:word" xmlns:w="http://schemas.openxmlformats.org/wordprocessingml/2006/main" xmlns:w14="http://schemas.microsoft.com/office/word/2010/wordml" xmlns:w15="http://schemas.microsoft.com/office/word/2012/wordml" xmlns:w16cex="http://schemas.microsoft.com/office/word/2018/wordml/cex" xmlns:w16cid="http://schemas.microsoft.com/office/word/2016/wordml/cid" xmlns:w16="http://schemas.microsoft.com/office/word/2018/wordml" xmlns:w16sdtdh="http://schemas.microsoft.com/office/word/2020/wordml/sdtdatahash" xmlns:w16se="http://schemas.microsoft.com/office/word/2015/wordml/symex" xmlns:wpg="http://schemas.microsoft.com/office/word/2010/wordprocessingGroup" xmlns:wpi="http://schemas.microsoft.com/office/word/2010/wordprocessingInk" xmlns:wne="http://schemas.microsoft.com/office/word/2006/wordml" xmlns:wps="http://schemas.microsoft.com/office/word/2010/wordprocessingShape" mc:Ignorable="w14 w15 w16se w16cid w16 w16cex w16sdtdh wp14">
+  <w15:person w15:author="Micah Freedman">
+    <w15:presenceInfo w15:providerId="AD" w15:userId="S::mfreedman@ucdavis.edu::a8bfb983-012e-4c1b-ace4-3cb57e98d09c"/>
+  </w15:person>
+</w15:people>
 </file>
 
 <file path=word/styles.xml><?xml version="1.0" encoding="utf-8"?>
@@ -9780,6 +9838,74 @@
       <w:contextualSpacing/>
     </w:pPr>
   </w:style>
+  <w:style w:type="character" w:styleId="CommentReference">
+    <w:name w:val="annotation reference"/>
+    <w:basedOn w:val="DefaultParagraphFont"/>
+    <w:uiPriority w:val="99"/>
+    <w:semiHidden/>
+    <w:unhideWhenUsed/>
+    <w:rsid w:val="00C86004"/>
+    <w:rPr>
+      <w:sz w:val="16"/>
+      <w:szCs w:val="16"/>
+    </w:rPr>
+  </w:style>
+  <w:style w:type="paragraph" w:styleId="CommentText">
+    <w:name w:val="annotation text"/>
+    <w:basedOn w:val="Normal"/>
+    <w:link w:val="CommentTextChar"/>
+    <w:uiPriority w:val="99"/>
+    <w:semiHidden/>
+    <w:unhideWhenUsed/>
+    <w:rsid w:val="00C86004"/>
+    <w:pPr>
+      <w:spacing w:line="240" w:lineRule="auto"/>
+    </w:pPr>
+    <w:rPr>
+      <w:sz w:val="20"/>
+      <w:szCs w:val="20"/>
+    </w:rPr>
+  </w:style>
+  <w:style w:type="character" w:customStyle="1" w:styleId="CommentTextChar">
+    <w:name w:val="Comment Text Char"/>
+    <w:basedOn w:val="DefaultParagraphFont"/>
+    <w:link w:val="CommentText"/>
+    <w:uiPriority w:val="99"/>
+    <w:semiHidden/>
+    <w:rsid w:val="00C86004"/>
+    <w:rPr>
+      <w:sz w:val="20"/>
+      <w:szCs w:val="20"/>
+    </w:rPr>
+  </w:style>
+  <w:style w:type="paragraph" w:styleId="CommentSubject">
+    <w:name w:val="annotation subject"/>
+    <w:basedOn w:val="CommentText"/>
+    <w:next w:val="CommentText"/>
+    <w:link w:val="CommentSubjectChar"/>
+    <w:uiPriority w:val="99"/>
+    <w:semiHidden/>
+    <w:unhideWhenUsed/>
+    <w:rsid w:val="00C86004"/>
+    <w:rPr>
+      <w:b/>
+      <w:bCs/>
+    </w:rPr>
+  </w:style>
+  <w:style w:type="character" w:customStyle="1" w:styleId="CommentSubjectChar">
+    <w:name w:val="Comment Subject Char"/>
+    <w:basedOn w:val="CommentTextChar"/>
+    <w:link w:val="CommentSubject"/>
+    <w:uiPriority w:val="99"/>
+    <w:semiHidden/>
+    <w:rsid w:val="00C86004"/>
+    <w:rPr>
+      <w:b/>
+      <w:bCs/>
+      <w:sz w:val="20"/>
+      <w:szCs w:val="20"/>
+    </w:rPr>
+  </w:style>
 </w:styles>
 </file>
 

</xml_diff>

<commit_message>
more updates prior to resubmission
</commit_message>
<xml_diff>
--- a/manuscript/Population genetics of a recent range expansion in monarch butterflies Supplementary Materials.docx
+++ b/manuscript/Population genetics of a recent range expansion in monarch butterflies Supplementary Materials.docx
@@ -13,6 +13,12 @@
         <w:rPr>
           <w:b/>
         </w:rPr>
+        <w:t>d</w:t>
+      </w:r>
+      <w:r>
+        <w:rPr>
+          <w:b/>
+        </w:rPr>
         <w:t>Supplementary Methods</w:t>
       </w:r>
     </w:p>
@@ -62,7 +68,19 @@
           <w:bCs/>
         </w:rPr>
         <w:tab/>
-        <w:t>In addition to datasets 1-3 described in the main text, we also used a few more heavily filtered datasets for comparison.</w:t>
+        <w:t>In addition to datasets 1-</w:t>
+      </w:r>
+      <w:r>
+        <w:rPr>
+          <w:bCs/>
+        </w:rPr>
+        <w:t>4</w:t>
+      </w:r>
+      <w:r>
+        <w:rPr>
+          <w:bCs/>
+        </w:rPr>
+        <w:t xml:space="preserve"> described in the main text, we also used a few more heavily filtered datasets for comparison.</w:t>
       </w:r>
     </w:p>
     <w:p>
@@ -155,15 +173,7 @@
         <w:t>362</w:t>
       </w:r>
       <w:r>
-        <w:t xml:space="preserve"> SNPs that violated our </w:t>
-      </w:r>
-      <w:proofErr w:type="spellStart"/>
-      <w:r>
-        <w:t>maf</w:t>
-      </w:r>
-      <w:proofErr w:type="spellEnd"/>
-      <w:r>
-        <w:t xml:space="preserve"> filter 86 SNPs that violated out HWE filter, resulting in </w:t>
+        <w:t xml:space="preserve"> SNPs that violated our maf filter 86 SNPs that violated out HWE filter, resulting in </w:t>
       </w:r>
       <w:r>
         <w:t>10</w:t>
@@ -217,31 +227,7 @@
         <w:jc w:val="both"/>
       </w:pPr>
       <w:r>
-        <w:t xml:space="preserve">To optimize the </w:t>
-      </w:r>
-      <w:proofErr w:type="gramStart"/>
-      <w:r>
-        <w:t>models</w:t>
-      </w:r>
-      <w:proofErr w:type="gramEnd"/>
-      <w:r>
-        <w:t xml:space="preserve"> we fit during the analysis, we used a variation on </w:t>
-      </w:r>
-      <w:proofErr w:type="spellStart"/>
-      <w:r>
-        <w:t>dadi_pipeline</w:t>
-      </w:r>
-      <w:proofErr w:type="spellEnd"/>
-      <w:r>
-        <w:t xml:space="preserve">, the sequential step-down parameter permutation approach described by </w:t>
-      </w:r>
-      <w:proofErr w:type="spellStart"/>
-      <w:r>
-        <w:t>Portik</w:t>
-      </w:r>
-      <w:proofErr w:type="spellEnd"/>
-      <w:r>
-        <w:t xml:space="preserve"> et al. (2017) [1]. Unlike this method however, we set the starting parameters for each sequential run via weighting </w:t>
+        <w:t xml:space="preserve">To optimize the models we fit during the analysis, we used a variation on dadi_pipeline, the sequential step-down parameter permutation approach described by Portik et al. (2017) [1]. Unlike this method however, we set the starting parameters for each sequential run via weighting </w:t>
       </w:r>
       <w:r>
         <w:lastRenderedPageBreak/>
@@ -281,15 +267,7 @@
         <w:t xml:space="preserve"> each step are shown in Table S4.</w:t>
       </w:r>
       <w:r>
-        <w:t xml:space="preserve"> Graphic depictions for each of the models for that for which one was not included in the main text are available from the </w:t>
-      </w:r>
-      <w:proofErr w:type="spellStart"/>
-      <w:r>
-        <w:t>dadi_pipeline</w:t>
-      </w:r>
-      <w:proofErr w:type="spellEnd"/>
-      <w:r>
-        <w:t xml:space="preserve"> GitHub repository (</w:t>
+        <w:t xml:space="preserve"> Graphic depictions for each of the models for that for which one was not included in the main text are available from the dadi_pipeline GitHub repository (</w:t>
       </w:r>
       <w:r>
         <w:t>https://github.com/dportik/dadi_pipeline/blob/master/Two_Population_Pipeline/Models_2D.pdf</w:t>
@@ -347,45 +325,8 @@
         </w:numPr>
         <w:ind w:left="360"/>
       </w:pPr>
-      <w:proofErr w:type="spellStart"/>
-      <w:r>
-        <w:t>Portik</w:t>
-      </w:r>
-      <w:proofErr w:type="spellEnd"/>
-      <w:r>
-        <w:t xml:space="preserve"> DM, </w:t>
-      </w:r>
-      <w:proofErr w:type="spellStart"/>
-      <w:r>
-        <w:t>Leaché</w:t>
-      </w:r>
-      <w:proofErr w:type="spellEnd"/>
-      <w:r>
-        <w:t xml:space="preserve"> AD, Rivera D, </w:t>
-      </w:r>
-      <w:proofErr w:type="spellStart"/>
-      <w:r>
-        <w:t>Barej</w:t>
-      </w:r>
-      <w:proofErr w:type="spellEnd"/>
-      <w:r>
-        <w:t xml:space="preserve"> MF, Burger M, Hirschfeld M, </w:t>
-      </w:r>
-      <w:proofErr w:type="spellStart"/>
-      <w:r>
-        <w:t>Rödel</w:t>
-      </w:r>
-      <w:proofErr w:type="spellEnd"/>
-      <w:r>
-        <w:t xml:space="preserve"> M-O, Blackburn DC, Fujita MK. 2017 Evaluating mechanisms of diversification in a </w:t>
-      </w:r>
-      <w:proofErr w:type="spellStart"/>
-      <w:r>
-        <w:t>Guineo-Congolian</w:t>
-      </w:r>
-      <w:proofErr w:type="spellEnd"/>
-      <w:r>
-        <w:t xml:space="preserve"> tropical forest frog using demographic model selection. </w:t>
+      <w:r>
+        <w:t xml:space="preserve">Portik DM, Leaché AD, Rivera D, Barej MF, Burger M, Hirschfeld M, Rödel M-O, Blackburn DC, Fujita MK. 2017 Evaluating mechanisms of diversification in a Guineo-Congolian tropical forest frog using demographic model selection. </w:t>
       </w:r>
       <w:r>
         <w:rPr>
@@ -403,15 +344,7 @@
         <w:t>26</w:t>
       </w:r>
       <w:r>
-        <w:t>, 5245–5263. (</w:t>
-      </w:r>
-      <w:proofErr w:type="gramStart"/>
-      <w:r>
-        <w:t>doi</w:t>
-      </w:r>
-      <w:proofErr w:type="gramEnd"/>
-      <w:r>
-        <w:t>:10.1111/mec.14266)</w:t>
+        <w:t>, 5245–5263. (doi:10.1111/mec.14266)</w:t>
       </w:r>
     </w:p>
     <w:p>
@@ -423,39 +356,7 @@
         <w:ind w:left="360"/>
       </w:pPr>
       <w:r>
-        <w:t>Haag-</w:t>
-      </w:r>
-      <w:proofErr w:type="spellStart"/>
-      <w:r>
-        <w:t>Liautard</w:t>
-      </w:r>
-      <w:proofErr w:type="spellEnd"/>
-      <w:r>
-        <w:t xml:space="preserve"> C, </w:t>
-      </w:r>
-      <w:proofErr w:type="spellStart"/>
-      <w:r>
-        <w:t>Dorris</w:t>
-      </w:r>
-      <w:proofErr w:type="spellEnd"/>
-      <w:r>
-        <w:t xml:space="preserve"> M, </w:t>
-      </w:r>
-      <w:proofErr w:type="spellStart"/>
-      <w:r>
-        <w:t>Maside</w:t>
-      </w:r>
-      <w:proofErr w:type="spellEnd"/>
-      <w:r>
-        <w:t xml:space="preserve"> X, Macaskill S, Halligan DL, Charlesworth B, </w:t>
-      </w:r>
-      <w:proofErr w:type="spellStart"/>
-      <w:r>
-        <w:t>Keightley</w:t>
-      </w:r>
-      <w:proofErr w:type="spellEnd"/>
-      <w:r>
-        <w:t xml:space="preserve"> PD. 2007 Direct estimation of per nucleotide and genomic deleterious mutation rates in Drosophila. </w:t>
+        <w:t xml:space="preserve">Haag-Liautard C, Dorris M, Maside X, Macaskill S, Halligan DL, Charlesworth B, Keightley PD. 2007 Direct estimation of per nucleotide and genomic deleterious mutation rates in Drosophila. </w:t>
       </w:r>
       <w:r>
         <w:rPr>
@@ -473,15 +374,7 @@
         <w:t>445</w:t>
       </w:r>
       <w:r>
-        <w:t>, 82–85. (</w:t>
-      </w:r>
-      <w:proofErr w:type="gramStart"/>
-      <w:r>
-        <w:t>doi</w:t>
-      </w:r>
-      <w:proofErr w:type="gramEnd"/>
-      <w:r>
-        <w:t>:10.1038/nature05388)</w:t>
+        <w:t>, 82–85. (doi:10.1038/nature05388)</w:t>
       </w:r>
     </w:p>
     <w:p>
@@ -502,15 +395,7 @@
         <w:t>et al.</w:t>
       </w:r>
       <w:r>
-        <w:t xml:space="preserve"> 2014 The genetics of monarch butterfly migration and warning </w:t>
-      </w:r>
-      <w:proofErr w:type="spellStart"/>
-      <w:r>
-        <w:t>colouration</w:t>
-      </w:r>
-      <w:proofErr w:type="spellEnd"/>
-      <w:r>
-        <w:t xml:space="preserve">. </w:t>
+        <w:t xml:space="preserve"> 2014 The genetics of monarch butterfly migration and warning colouration. </w:t>
       </w:r>
       <w:r>
         <w:rPr>
@@ -539,63 +424,18 @@
         </w:numPr>
         <w:ind w:left="360"/>
       </w:pPr>
-      <w:proofErr w:type="spellStart"/>
-      <w:r>
-        <w:t>Keightley</w:t>
-      </w:r>
-      <w:proofErr w:type="spellEnd"/>
-      <w:r>
-        <w:t xml:space="preserve"> PD, </w:t>
-      </w:r>
-      <w:proofErr w:type="spellStart"/>
-      <w:r>
-        <w:t>Pinharanda</w:t>
-      </w:r>
-      <w:proofErr w:type="spellEnd"/>
-      <w:r>
-        <w:t xml:space="preserve"> A, Ness RW, Simpson F, </w:t>
-      </w:r>
-      <w:proofErr w:type="spellStart"/>
-      <w:r>
-        <w:t>Dasmahapatra</w:t>
-      </w:r>
-      <w:proofErr w:type="spellEnd"/>
-      <w:r>
-        <w:t xml:space="preserve"> KK, Mallet J, Davey JW, </w:t>
-      </w:r>
-      <w:proofErr w:type="spellStart"/>
-      <w:r>
-        <w:t>Jiggins</w:t>
-      </w:r>
-      <w:proofErr w:type="spellEnd"/>
-      <w:r>
-        <w:t xml:space="preserve"> CD. 2015 Estimation of the spontaneous mutation rate in </w:t>
-      </w:r>
-      <w:proofErr w:type="spellStart"/>
-      <w:r>
-        <w:t>Heliconius</w:t>
-      </w:r>
-      <w:proofErr w:type="spellEnd"/>
+      <w:r>
+        <w:t xml:space="preserve">Keightley PD, Pinharanda A, Ness RW, Simpson F, Dasmahapatra KK, Mallet J, Davey JW, Jiggins CD. 2015 Estimation of the spontaneous mutation rate in Heliconius melpomene. </w:t>
+      </w:r>
+      <w:r>
+        <w:rPr>
+          <w:i/>
+        </w:rPr>
+        <w:t>Mol. Biol. Evol.</w:t>
+      </w:r>
       <w:r>
         <w:t xml:space="preserve"> </w:t>
       </w:r>
-      <w:proofErr w:type="spellStart"/>
-      <w:r>
-        <w:t>melpomene</w:t>
-      </w:r>
-      <w:proofErr w:type="spellEnd"/>
-      <w:r>
-        <w:t xml:space="preserve">. </w:t>
-      </w:r>
-      <w:r>
-        <w:rPr>
-          <w:i/>
-        </w:rPr>
-        <w:t>Mol. Biol. Evol.</w:t>
-      </w:r>
-      <w:r>
-        <w:t xml:space="preserve"> </w:t>
-      </w:r>
       <w:r>
         <w:rPr>
           <w:b/>
@@ -603,23 +443,7 @@
         <w:t>32</w:t>
       </w:r>
       <w:r>
-        <w:t>, 239–243. (</w:t>
-      </w:r>
-      <w:proofErr w:type="gramStart"/>
-      <w:r>
-        <w:t>doi</w:t>
-      </w:r>
-      <w:proofErr w:type="gramEnd"/>
-      <w:r>
-        <w:t>:10.1093/</w:t>
-      </w:r>
-      <w:proofErr w:type="spellStart"/>
-      <w:r>
-        <w:t>molbev</w:t>
-      </w:r>
-      <w:proofErr w:type="spellEnd"/>
-      <w:r>
-        <w:t>/msu302)</w:t>
+        <w:t>, 239–243. (doi:10.1093/molbev/msu302)</w:t>
       </w:r>
     </w:p>
     <w:p>
@@ -1628,13 +1452,8 @@
               <w:jc w:val="center"/>
             </w:pPr>
             <w:r>
-              <w:t xml:space="preserve">Viti </w:t>
-            </w:r>
-            <w:proofErr w:type="spellStart"/>
-            <w:r>
-              <w:t>Levu</w:t>
-            </w:r>
-            <w:proofErr w:type="spellEnd"/>
+              <w:t>Viti Levu</w:t>
+            </w:r>
           </w:p>
         </w:tc>
         <w:tc>
@@ -4740,15 +4559,7 @@
               <w:t xml:space="preserve">Table S3 – </w:t>
             </w:r>
             <w:r>
-              <w:t xml:space="preserve">Degree of parameter permutation, number of independent dadi runs, and the number of iterations per run for each of the dadi optimization passes (see </w:t>
-            </w:r>
-            <w:proofErr w:type="spellStart"/>
-            <w:r>
-              <w:t>Portik</w:t>
-            </w:r>
-            <w:proofErr w:type="spellEnd"/>
-            <w:r>
-              <w:t xml:space="preserve"> et al., 2017).</w:t>
+              <w:t>Degree of parameter permutation, number of independent dadi runs, and the number of iterations per run for each of the dadi optimization passes (see Portik et al., 2017).</w:t>
             </w:r>
           </w:p>
         </w:tc>
@@ -4988,16 +4799,8 @@
               <w:rPr>
                 <w:b/>
               </w:rPr>
-              <w:t>Het/</w:t>
-            </w:r>
-            <w:proofErr w:type="spellStart"/>
-            <w:r>
-              <w:rPr>
-                <w:b/>
-              </w:rPr>
-              <w:t>Hom</w:t>
-            </w:r>
-            <w:proofErr w:type="spellEnd"/>
+              <w:t>Het/Hom</w:t>
+            </w:r>
           </w:p>
         </w:tc>
       </w:tr>
@@ -8060,23 +7863,7 @@
         <w:t xml:space="preserve">Figure S2 – </w:t>
       </w:r>
       <w:r>
-        <w:t xml:space="preserve">ΔK (top) and mean </w:t>
-      </w:r>
-      <w:proofErr w:type="gramStart"/>
-      <w:r>
-        <w:t>ln(</w:t>
-      </w:r>
-      <w:proofErr w:type="gramEnd"/>
-      <w:r>
-        <w:t xml:space="preserve">Prob) (bottom) values for </w:t>
-      </w:r>
-      <w:proofErr w:type="spellStart"/>
-      <w:r>
-        <w:t>NGSadmix</w:t>
-      </w:r>
-      <w:proofErr w:type="spellEnd"/>
-      <w:r>
-        <w:t xml:space="preserve"> runs for each K between 1 and 9. </w:t>
+        <w:t xml:space="preserve">ΔK (top) and mean ln(Prob) (bottom) values for NGSadmix runs for each K between 1 and 9. </w:t>
       </w:r>
     </w:p>
     <w:p/>
@@ -8219,32 +8006,10 @@
         <w:rPr>
           <w:i/>
         </w:rPr>
-        <w:t xml:space="preserve">Danaus </w:t>
-      </w:r>
-      <w:proofErr w:type="spellStart"/>
-      <w:r>
-        <w:rPr>
-          <w:i/>
-        </w:rPr>
-        <w:t>erippus</w:t>
-      </w:r>
-      <w:proofErr w:type="spellEnd"/>
-      <w:r>
-        <w:rPr>
-          <w:i/>
-        </w:rPr>
-        <w:t xml:space="preserve"> </w:t>
-      </w:r>
-      <w:r>
-        <w:t xml:space="preserve">and projected to 10 gene copies per population. </w:t>
-      </w:r>
-      <w:proofErr w:type="gramStart"/>
-      <w:r>
-        <w:t>GUA  =</w:t>
-      </w:r>
-      <w:proofErr w:type="gramEnd"/>
-      <w:r>
-        <w:t xml:space="preserve"> Guam, HAW = Hawaii, NAM = North America, NOR = Norfolk Island, QLD = Queensland, ROT = Rota.</w:t>
+        <w:t xml:space="preserve">Danaus erippus </w:t>
+      </w:r>
+      <w:r>
+        <w:t>and projected to 10 gene copies per population. GUA  = Guam, HAW = Hawaii, NAM = North America, NOR = Norfolk Island, QLD = Queensland, ROT = Rota.</w:t>
       </w:r>
     </w:p>
     <w:p/>
@@ -8317,15 +8082,7 @@
         <w:t xml:space="preserve"> - </w:t>
       </w:r>
       <w:r>
-        <w:t xml:space="preserve">AIC scores for all specified demographic models used in dadi simulations across passes. Note that the </w:t>
-      </w:r>
-      <w:proofErr w:type="gramStart"/>
-      <w:r>
-        <w:t>three epoch</w:t>
-      </w:r>
-      <w:proofErr w:type="gramEnd"/>
-      <w:r>
-        <w:t xml:space="preserve"> model produced model runs with the lowest single AIC scores, though with substantial variation across runs.</w:t>
+        <w:t>AIC scores for all specified demographic models used in dadi simulations across passes. Note that the three epoch model produced model runs with the lowest single AIC scores, though with substantial variation across runs.</w:t>
       </w:r>
     </w:p>
     <w:p/>
@@ -8337,10 +8094,10 @@
         </w:rPr>
         <w:lastRenderedPageBreak/>
         <w:drawing>
-          <wp:inline distT="0" distB="0" distL="0" distR="0" wp14:anchorId="46CB918B" wp14:editId="57F6CD71">
-            <wp:extent cx="5943600" cy="3371215"/>
-            <wp:effectExtent l="0" t="0" r="0" b="635"/>
-            <wp:docPr id="3" name="Picture 3" descr="A picture containing graphical user interface&#10;&#10;Description automatically generated"/>
+          <wp:inline distT="0" distB="0" distL="0" distR="0" wp14:anchorId="17AB40E0" wp14:editId="6869C721">
+            <wp:extent cx="5943600" cy="3368040"/>
+            <wp:effectExtent l="0" t="0" r="0" b="3810"/>
+            <wp:docPr id="4" name="Picture 4" descr="Graphical user interface&#10;&#10;Description automatically generated with medium confidence"/>
             <wp:cNvGraphicFramePr>
               <a:graphicFrameLocks xmlns:a="http://schemas.openxmlformats.org/drawingml/2006/main" noChangeAspect="1"/>
             </wp:cNvGraphicFramePr>
@@ -8348,11 +8105,17 @@
               <a:graphicData uri="http://schemas.openxmlformats.org/drawingml/2006/picture">
                 <pic:pic xmlns:pic="http://schemas.openxmlformats.org/drawingml/2006/picture">
                   <pic:nvPicPr>
-                    <pic:cNvPr id="3" name="Picture 3" descr="A picture containing graphical user interface&#10;&#10;Description automatically generated"/>
+                    <pic:cNvPr id="4" name="Picture 4" descr="Graphical user interface&#10;&#10;Description automatically generated with medium confidence"/>
                     <pic:cNvPicPr/>
                   </pic:nvPicPr>
                   <pic:blipFill>
-                    <a:blip r:embed="rId14"/>
+                    <a:blip r:embed="rId14" cstate="print">
+                      <a:extLst>
+                        <a:ext uri="{28A0092B-C50C-407E-A947-70E740481C1C}">
+                          <a14:useLocalDpi xmlns:a14="http://schemas.microsoft.com/office/drawing/2010/main" val="0"/>
+                        </a:ext>
+                      </a:extLst>
+                    </a:blip>
                     <a:stretch>
                       <a:fillRect/>
                     </a:stretch>
@@ -8360,7 +8123,7 @@
                   <pic:spPr>
                     <a:xfrm>
                       <a:off x="0" y="0"/>
-                      <a:ext cx="5943600" cy="3371215"/>
+                      <a:ext cx="5943600" cy="3368040"/>
                     </a:xfrm>
                     <a:prstGeom prst="rect">
                       <a:avLst/>
@@ -8398,7 +8161,13 @@
         <w:t xml:space="preserve"> Found and Grow</w:t>
       </w:r>
       <w:r>
-        <w:t xml:space="preserve"> model. Estimated spectra based on the parameters from the runs with the lowest AIC score from each quadrant of the establishment time/founding population size parameter space for each model are shown for comparison </w:t>
+        <w:t xml:space="preserve"> model. </w:t>
+      </w:r>
+      <w:r>
+        <w:t xml:space="preserve">Cell brightness corresponds to the number of loci with derived allele frequencies in the given bin for both Hawaii (HAW) and North America (NAM). </w:t>
+      </w:r>
+      <w:r>
+        <w:t xml:space="preserve">Estimated spectra based on the parameters from the runs with the lowest AIC score from each quadrant of the establishment time/founding population size parameter space for each model are shown for comparison </w:t>
       </w:r>
       <w:r>
         <w:rPr>
@@ -8420,11 +8189,12 @@
         <w:rPr>
           <w:noProof/>
         </w:rPr>
+        <w:lastRenderedPageBreak/>
         <w:drawing>
-          <wp:inline distT="0" distB="0" distL="0" distR="0" wp14:anchorId="487568C6" wp14:editId="2EC5543F">
-            <wp:extent cx="5943600" cy="3359785"/>
-            <wp:effectExtent l="0" t="0" r="0" b="0"/>
-            <wp:docPr id="5" name="Picture 5" descr="Graphical user interface&#10;&#10;Description automatically generated with low confidence"/>
+          <wp:inline distT="0" distB="0" distL="0" distR="0" wp14:anchorId="6321FEC2" wp14:editId="32097E79">
+            <wp:extent cx="5943600" cy="3368040"/>
+            <wp:effectExtent l="0" t="0" r="0" b="3810"/>
+            <wp:docPr id="6" name="Picture 6" descr="A picture containing graphical user interface&#10;&#10;Description automatically generated"/>
             <wp:cNvGraphicFramePr>
               <a:graphicFrameLocks xmlns:a="http://schemas.openxmlformats.org/drawingml/2006/main" noChangeAspect="1"/>
             </wp:cNvGraphicFramePr>
@@ -8432,11 +8202,17 @@
               <a:graphicData uri="http://schemas.openxmlformats.org/drawingml/2006/picture">
                 <pic:pic xmlns:pic="http://schemas.openxmlformats.org/drawingml/2006/picture">
                   <pic:nvPicPr>
-                    <pic:cNvPr id="5" name="Picture 5" descr="Graphical user interface&#10;&#10;Description automatically generated with low confidence"/>
+                    <pic:cNvPr id="6" name="Picture 6" descr="A picture containing graphical user interface&#10;&#10;Description automatically generated"/>
                     <pic:cNvPicPr/>
                   </pic:nvPicPr>
                   <pic:blipFill>
-                    <a:blip r:embed="rId15"/>
+                    <a:blip r:embed="rId15" cstate="print">
+                      <a:extLst>
+                        <a:ext uri="{28A0092B-C50C-407E-A947-70E740481C1C}">
+                          <a14:useLocalDpi xmlns:a14="http://schemas.microsoft.com/office/drawing/2010/main" val="0"/>
+                        </a:ext>
+                      </a:extLst>
+                    </a:blip>
                     <a:stretch>
                       <a:fillRect/>
                     </a:stretch>
@@ -8444,7 +8220,7 @@
                   <pic:spPr>
                     <a:xfrm>
                       <a:off x="0" y="0"/>
-                      <a:ext cx="5943600" cy="3359785"/>
+                      <a:ext cx="5943600" cy="3368040"/>
                     </a:xfrm>
                     <a:prstGeom prst="rect">
                       <a:avLst/>
@@ -8467,7 +8243,6 @@
         <w:rPr>
           <w:b/>
         </w:rPr>
-        <w:lastRenderedPageBreak/>
         <w:t xml:space="preserve">Figure S7– </w:t>
       </w:r>
       <w:r>
@@ -8481,7 +8256,16 @@
         <w:t xml:space="preserve"> Two Epoch</w:t>
       </w:r>
       <w:r>
-        <w:t xml:space="preserve"> model. Estimated spectra based on the parameters from the runs with the lowest AIC score from each quadrant of the establishment time/founding population size parameter space for each model are shown for comparison </w:t>
+        <w:t xml:space="preserve"> model.</w:t>
+      </w:r>
+      <w:r>
+        <w:t xml:space="preserve"> </w:t>
+      </w:r>
+      <w:r>
+        <w:t xml:space="preserve">Cell brightness corresponds to the number of loci with derived allele frequencies in the given bin for both Hawaii (HAW) and North America (NAM). </w:t>
+      </w:r>
+      <w:r>
+        <w:t xml:space="preserve"> Estimated spectra based on the parameters from the runs with the lowest AIC score from each quadrant of the establishment time/founding population size parameter space for each model are shown for comparison </w:t>
       </w:r>
       <w:r>
         <w:rPr>
@@ -8516,11 +8300,12 @@
         <w:rPr>
           <w:noProof/>
         </w:rPr>
+        <w:lastRenderedPageBreak/>
         <w:drawing>
-          <wp:inline distT="0" distB="0" distL="0" distR="0" wp14:anchorId="30FDB0F7" wp14:editId="3B28657B">
-            <wp:extent cx="5943600" cy="3364865"/>
-            <wp:effectExtent l="0" t="0" r="0" b="6985"/>
-            <wp:docPr id="10" name="Picture 10" descr="Graphical user interface&#10;&#10;Description automatically generated with medium confidence"/>
+          <wp:inline distT="0" distB="0" distL="0" distR="0" wp14:anchorId="67067420" wp14:editId="77FB9F1D">
+            <wp:extent cx="5943600" cy="3368040"/>
+            <wp:effectExtent l="0" t="0" r="0" b="3810"/>
+            <wp:docPr id="12" name="Picture 12" descr="Graphical user interface&#10;&#10;Description automatically generated with medium confidence"/>
             <wp:cNvGraphicFramePr>
               <a:graphicFrameLocks xmlns:a="http://schemas.openxmlformats.org/drawingml/2006/main" noChangeAspect="1"/>
             </wp:cNvGraphicFramePr>
@@ -8528,11 +8313,17 @@
               <a:graphicData uri="http://schemas.openxmlformats.org/drawingml/2006/picture">
                 <pic:pic xmlns:pic="http://schemas.openxmlformats.org/drawingml/2006/picture">
                   <pic:nvPicPr>
-                    <pic:cNvPr id="10" name="Picture 10" descr="Graphical user interface&#10;&#10;Description automatically generated with medium confidence"/>
+                    <pic:cNvPr id="12" name="Picture 12" descr="Graphical user interface&#10;&#10;Description automatically generated with medium confidence"/>
                     <pic:cNvPicPr/>
                   </pic:nvPicPr>
                   <pic:blipFill>
-                    <a:blip r:embed="rId16"/>
+                    <a:blip r:embed="rId16" cstate="print">
+                      <a:extLst>
+                        <a:ext uri="{28A0092B-C50C-407E-A947-70E740481C1C}">
+                          <a14:useLocalDpi xmlns:a14="http://schemas.microsoft.com/office/drawing/2010/main" val="0"/>
+                        </a:ext>
+                      </a:extLst>
+                    </a:blip>
                     <a:stretch>
                       <a:fillRect/>
                     </a:stretch>
@@ -8540,7 +8331,7 @@
                   <pic:spPr>
                     <a:xfrm>
                       <a:off x="0" y="0"/>
-                      <a:ext cx="5943600" cy="3364865"/>
+                      <a:ext cx="5943600" cy="3368040"/>
                     </a:xfrm>
                     <a:prstGeom prst="rect">
                       <a:avLst/>
@@ -8576,7 +8367,13 @@
         <w:t xml:space="preserve"> Zhan</w:t>
       </w:r>
       <w:r>
-        <w:t xml:space="preserve"> model. Estimated spectra based on the parameters from the runs with the lowest AIC score from each quadrant of the establishment time/founding population size parameter space for each model are shown for comparison </w:t>
+        <w:t xml:space="preserve"> model. </w:t>
+      </w:r>
+      <w:r>
+        <w:t xml:space="preserve">Cell brightness corresponds to the number of loci with derived allele frequencies in the given bin for both Hawaii (HAW) and North America (NAM). </w:t>
+      </w:r>
+      <w:r>
+        <w:t xml:space="preserve">Estimated spectra based on the parameters from the runs with the lowest AIC score from each quadrant of the establishment time/founding population size parameter space for each model are shown for comparison </w:t>
       </w:r>
       <w:r>
         <w:rPr>
@@ -8594,10 +8391,10 @@
         </w:rPr>
         <w:lastRenderedPageBreak/>
         <w:drawing>
-          <wp:inline distT="0" distB="0" distL="0" distR="0" wp14:anchorId="3CDC2E34" wp14:editId="4F8C2628">
-            <wp:extent cx="5943600" cy="4611370"/>
+          <wp:inline distT="0" distB="0" distL="0" distR="0" wp14:anchorId="6F64B151" wp14:editId="5F2BDBB8">
+            <wp:extent cx="5943600" cy="4592955"/>
             <wp:effectExtent l="0" t="0" r="0" b="0"/>
-            <wp:docPr id="11" name="Picture 11" descr="Calendar, box and whisker chart&#10;&#10;Description automatically generated"/>
+            <wp:docPr id="13" name="Picture 13" descr="Diagram&#10;&#10;Description automatically generated"/>
             <wp:cNvGraphicFramePr>
               <a:graphicFrameLocks xmlns:a="http://schemas.openxmlformats.org/drawingml/2006/main" noChangeAspect="1"/>
             </wp:cNvGraphicFramePr>
@@ -8605,11 +8402,17 @@
               <a:graphicData uri="http://schemas.openxmlformats.org/drawingml/2006/picture">
                 <pic:pic xmlns:pic="http://schemas.openxmlformats.org/drawingml/2006/picture">
                   <pic:nvPicPr>
-                    <pic:cNvPr id="11" name="Picture 11" descr="Calendar, box and whisker chart&#10;&#10;Description automatically generated"/>
+                    <pic:cNvPr id="13" name="Picture 13" descr="Diagram&#10;&#10;Description automatically generated"/>
                     <pic:cNvPicPr/>
                   </pic:nvPicPr>
                   <pic:blipFill>
-                    <a:blip r:embed="rId17"/>
+                    <a:blip r:embed="rId17" cstate="print">
+                      <a:extLst>
+                        <a:ext uri="{28A0092B-C50C-407E-A947-70E740481C1C}">
+                          <a14:useLocalDpi xmlns:a14="http://schemas.microsoft.com/office/drawing/2010/main" val="0"/>
+                        </a:ext>
+                      </a:extLst>
+                    </a:blip>
                     <a:stretch>
                       <a:fillRect/>
                     </a:stretch>
@@ -8617,7 +8420,7 @@
                   <pic:spPr>
                     <a:xfrm>
                       <a:off x="0" y="0"/>
-                      <a:ext cx="5943600" cy="4611370"/>
+                      <a:ext cx="5943600" cy="4592955"/>
                     </a:xfrm>
                     <a:prstGeom prst="rect">
                       <a:avLst/>
@@ -8681,53 +8484,64 @@
           <w:i/>
           <w:iCs/>
         </w:rPr>
-        <w:t xml:space="preserve">Three </w:t>
-      </w:r>
-      <w:proofErr w:type="gramStart"/>
+        <w:t xml:space="preserve">Three Epoch , </w:t>
+      </w:r>
       <w:r>
         <w:rPr>
           <w:i/>
           <w:iCs/>
         </w:rPr>
-        <w:t>Epoch ,</w:t>
-      </w:r>
-      <w:proofErr w:type="gramEnd"/>
+        <w:t>Found and Grow</w:t>
+      </w:r>
+      <w:r>
+        <w:t xml:space="preserve">, </w:t>
+      </w:r>
       <w:r>
         <w:rPr>
           <w:i/>
           <w:iCs/>
         </w:rPr>
-        <w:t xml:space="preserve"> </w:t>
+        <w:t>Two Epoch</w:t>
+      </w:r>
+      <w:r>
+        <w:t xml:space="preserve">, and </w:t>
       </w:r>
       <w:r>
         <w:rPr>
           <w:i/>
           <w:iCs/>
         </w:rPr>
-        <w:t>Found and Grow</w:t>
-      </w:r>
-      <w:r>
-        <w:t xml:space="preserve">, </w:t>
-      </w:r>
-      <w:r>
-        <w:rPr>
-          <w:i/>
-          <w:iCs/>
-        </w:rPr>
-        <w:t>Two Epoch</w:t>
-      </w:r>
-      <w:r>
-        <w:t xml:space="preserve">, and </w:t>
-      </w:r>
-      <w:r>
-        <w:rPr>
-          <w:i/>
-          <w:iCs/>
-        </w:rPr>
         <w:t>Zhan</w:t>
       </w:r>
       <w:r>
-        <w:t xml:space="preserve"> models. Optimized parameters from the runs with the lowest AIC score from each quadrant of the establishment time/founding population size parameter space for each model are shown for comparison </w:t>
+        <w:t xml:space="preserve"> models. </w:t>
+      </w:r>
+      <w:r>
+        <w:t xml:space="preserve">Cell </w:t>
+      </w:r>
+      <w:r>
+        <w:t>colors</w:t>
+      </w:r>
+      <w:r>
+        <w:t xml:space="preserve"> correspond to the </w:t>
+      </w:r>
+      <w:r>
+        <w:t>residual (model estimated</w:t>
+      </w:r>
+      <w:r>
+        <w:t xml:space="preserve"> - </w:t>
+      </w:r>
+      <w:r>
+        <w:t>observed data</w:t>
+      </w:r>
+      <w:r>
+        <w:t xml:space="preserve">) </w:t>
+      </w:r>
+      <w:r>
+        <w:t xml:space="preserve">number of loci with derived allele frequencies in the given bin for both Hawaii (HAW) and North America (NAM). </w:t>
+      </w:r>
+      <w:r>
+        <w:t xml:space="preserve">Optimized parameters from the runs with the lowest AIC score from each quadrant of the establishment time/founding population size parameter space for each model are shown for comparison </w:t>
       </w:r>
       <w:r>
         <w:rPr>
@@ -8777,7 +8591,7 @@
 
 <file path=word/comments.xml><?xml version="1.0" encoding="utf-8"?>
 <w:comments xmlns:wpc="http://schemas.microsoft.com/office/word/2010/wordprocessingCanvas" xmlns:cx="http://schemas.microsoft.com/office/drawing/2014/chartex" xmlns:cx1="http://schemas.microsoft.com/office/drawing/2015/9/8/chartex" xmlns:cx2="http://schemas.microsoft.com/office/drawing/2015/10/21/chartex" xmlns:cx3="http://schemas.microsoft.com/office/drawing/2016/5/9/chartex" xmlns:cx4="http://schemas.microsoft.com/office/drawing/2016/5/10/chartex" xmlns:cx5="http://schemas.microsoft.com/office/drawing/2016/5/11/chartex" xmlns:cx6="http://schemas.microsoft.com/office/drawing/2016/5/12/chartex" xmlns:cx7="http://schemas.microsoft.com/office/drawing/2016/5/13/chartex" xmlns:cx8="http://schemas.microsoft.com/office/drawing/2016/5/14/chartex" xmlns:mc="http://schemas.openxmlformats.org/markup-compatibility/2006" xmlns:aink="http://schemas.microsoft.com/office/drawing/2016/ink" xmlns:am3d="http://schemas.microsoft.com/office/drawing/2017/model3d" xmlns:o="urn:schemas-microsoft-com:office:office" xmlns:r="http://schemas.openxmlformats.org/officeDocument/2006/relationships" xmlns:m="http://schemas.openxmlformats.org/officeDocument/2006/math" xmlns:v="urn:schemas-microsoft-com:vml" xmlns:wp14="http://schemas.microsoft.com/office/word/2010/wordprocessingDrawing" xmlns:wp="http://schemas.openxmlformats.org/drawingml/2006/wordprocessingDrawing" xmlns:w10="urn:schemas-microsoft-com:office:word" xmlns:w="http://schemas.openxmlformats.org/wordprocessingml/2006/main" xmlns:w14="http://schemas.microsoft.com/office/word/2010/wordml" xmlns:w15="http://schemas.microsoft.com/office/word/2012/wordml" xmlns:w16cex="http://schemas.microsoft.com/office/word/2018/wordml/cex" xmlns:w16cid="http://schemas.microsoft.com/office/word/2016/wordml/cid" xmlns:w16="http://schemas.microsoft.com/office/word/2018/wordml" xmlns:w16sdtdh="http://schemas.microsoft.com/office/word/2020/wordml/sdtdatahash" xmlns:w16se="http://schemas.microsoft.com/office/word/2015/wordml/symex" xmlns:wpg="http://schemas.microsoft.com/office/word/2010/wordprocessingGroup" xmlns:wpi="http://schemas.microsoft.com/office/word/2010/wordprocessingInk" xmlns:wne="http://schemas.microsoft.com/office/word/2006/wordml" xmlns:wps="http://schemas.microsoft.com/office/word/2010/wordprocessingShape" mc:Ignorable="w14 w15 w16se w16cid w16 w16cex w16sdtdh wp14">
-  <w:comment w:id="1" w:author="Micah Freedman" w:date="2022-01-06T15:37:00Z" w:initials="MF">
+  <w:comment w:id="1" w:author="Micah Freedman" w:date="2022-01-06T13:37:00Z" w:initials="MF">
     <w:p>
       <w:pPr>
         <w:pStyle w:val="CommentText"/>

</xml_diff>

<commit_message>
updated code to make Figure S1, some manuscript edits
legend didn't match FigS1a due to sorting issue
</commit_message>
<xml_diff>
--- a/manuscript/Population genetics of a recent range expansion in monarch butterflies Supplementary Materials.docx
+++ b/manuscript/Population genetics of a recent range expansion in monarch butterflies Supplementary Materials.docx
@@ -9,12 +9,6 @@
           <w:b/>
         </w:rPr>
       </w:pPr>
-      <w:r>
-        <w:rPr>
-          <w:b/>
-        </w:rPr>
-        <w:t>d</w:t>
-      </w:r>
       <w:r>
         <w:rPr>
           <w:b/>
@@ -120,7 +114,16 @@
         <w:t>e</w:t>
       </w:r>
       <w:r>
-        <w:t>rg Equilibrium (HWE) below 1 x 10-6 in any individual population or with a minor allele frequency below 0.05 in every population</w:t>
+        <w:t>rg Equilibrium (HWE) below 1 x 10</w:t>
+      </w:r>
+      <w:r>
+        <w:rPr>
+          <w:vertAlign w:val="superscript"/>
+        </w:rPr>
+        <w:t>-6</w:t>
+      </w:r>
+      <w:r>
+        <w:t xml:space="preserve"> in any individual population or with a minor allele frequency below 0.05 in every population</w:t>
       </w:r>
       <w:r>
         <w:t xml:space="preserve">. </w:t>
@@ -173,7 +176,25 @@
         <w:t>362</w:t>
       </w:r>
       <w:r>
-        <w:t xml:space="preserve"> SNPs that violated our maf filter 86 SNPs that violated out HWE filter, resulting in </w:t>
+        <w:t xml:space="preserve"> SNPs that violated our </w:t>
+      </w:r>
+      <w:r>
+        <w:t>minor allele frequency</w:t>
+      </w:r>
+      <w:r>
+        <w:t xml:space="preserve"> filter</w:t>
+      </w:r>
+      <w:r>
+        <w:t xml:space="preserve"> and</w:t>
+      </w:r>
+      <w:r>
+        <w:t xml:space="preserve"> 86 SNPs that violated </w:t>
+      </w:r>
+      <w:r>
+        <w:t>our</w:t>
+      </w:r>
+      <w:r>
+        <w:t xml:space="preserve"> HWE filter, resulting in </w:t>
       </w:r>
       <w:r>
         <w:t>10</w:t>
@@ -227,11 +248,35 @@
         <w:jc w:val="both"/>
       </w:pPr>
       <w:r>
-        <w:t xml:space="preserve">To optimize the models we fit during the analysis, we used a variation on dadi_pipeline, the sequential step-down parameter permutation approach described by Portik et al. (2017) [1]. Unlike this method however, we set the starting parameters for each sequential run via weighting </w:t>
+        <w:t xml:space="preserve">To optimize the </w:t>
+      </w:r>
+      <w:proofErr w:type="gramStart"/>
+      <w:r>
+        <w:t>models</w:t>
+      </w:r>
+      <w:proofErr w:type="gramEnd"/>
+      <w:r>
+        <w:t xml:space="preserve"> we fit during the analysis, we used a variation on </w:t>
+      </w:r>
+      <w:proofErr w:type="spellStart"/>
+      <w:r>
+        <w:t>dadi_pipeline</w:t>
+      </w:r>
+      <w:proofErr w:type="spellEnd"/>
+      <w:r>
+        <w:t xml:space="preserve">, the sequential step-down parameter permutation approach described by </w:t>
+      </w:r>
+      <w:proofErr w:type="spellStart"/>
+      <w:r>
+        <w:t>Portik</w:t>
+      </w:r>
+      <w:proofErr w:type="spellEnd"/>
+      <w:r>
+        <w:t xml:space="preserve"> et al. (2017) [1]. </w:t>
       </w:r>
       <w:r>
         <w:lastRenderedPageBreak/>
-        <w:t>the parameters from each run in the previous iteration by the relative AIC score of that iteration, such that all but the worst runs contribute in some degree to the starting parameters for the next step. The number of runs and iterations per step are listed in Table S</w:t>
+        <w:t>Unlike this method however, we set the starting parameters for each sequential run via weighting the parameters from each run in the previous iteration by the relative AIC score of that iteration, such that all but the worst runs contribute in some degree to the starting parameters for the next step. The number of runs and iterations per step are listed in Table S</w:t>
       </w:r>
       <w:r>
         <w:t>3</w:t>
@@ -267,7 +312,15 @@
         <w:t xml:space="preserve"> each step are shown in Table S4.</w:t>
       </w:r>
       <w:r>
-        <w:t xml:space="preserve"> Graphic depictions for each of the models for that for which one was not included in the main text are available from the dadi_pipeline GitHub repository (</w:t>
+        <w:t xml:space="preserve"> Graphic depictions for each of the models for that for which one was not included in the main text are available from the </w:t>
+      </w:r>
+      <w:proofErr w:type="spellStart"/>
+      <w:r>
+        <w:t>dadi_pipeline</w:t>
+      </w:r>
+      <w:proofErr w:type="spellEnd"/>
+      <w:r>
+        <w:t xml:space="preserve"> GitHub repository (</w:t>
       </w:r>
       <w:r>
         <w:t>https://github.com/dportik/dadi_pipeline/blob/master/Two_Population_Pipeline/Models_2D.pdf</w:t>
@@ -325,8 +378,45 @@
         </w:numPr>
         <w:ind w:left="360"/>
       </w:pPr>
-      <w:r>
-        <w:t xml:space="preserve">Portik DM, Leaché AD, Rivera D, Barej MF, Burger M, Hirschfeld M, Rödel M-O, Blackburn DC, Fujita MK. 2017 Evaluating mechanisms of diversification in a Guineo-Congolian tropical forest frog using demographic model selection. </w:t>
+      <w:proofErr w:type="spellStart"/>
+      <w:r>
+        <w:t>Portik</w:t>
+      </w:r>
+      <w:proofErr w:type="spellEnd"/>
+      <w:r>
+        <w:t xml:space="preserve"> DM, </w:t>
+      </w:r>
+      <w:proofErr w:type="spellStart"/>
+      <w:r>
+        <w:t>Leaché</w:t>
+      </w:r>
+      <w:proofErr w:type="spellEnd"/>
+      <w:r>
+        <w:t xml:space="preserve"> AD, Rivera D, </w:t>
+      </w:r>
+      <w:proofErr w:type="spellStart"/>
+      <w:r>
+        <w:t>Barej</w:t>
+      </w:r>
+      <w:proofErr w:type="spellEnd"/>
+      <w:r>
+        <w:t xml:space="preserve"> MF, Burger M, Hirschfeld M, </w:t>
+      </w:r>
+      <w:proofErr w:type="spellStart"/>
+      <w:r>
+        <w:t>Rödel</w:t>
+      </w:r>
+      <w:proofErr w:type="spellEnd"/>
+      <w:r>
+        <w:t xml:space="preserve"> M-O, Blackburn DC, Fujita MK. 2017 Evaluating mechanisms of diversification in a </w:t>
+      </w:r>
+      <w:proofErr w:type="spellStart"/>
+      <w:r>
+        <w:t>Guineo-Congolian</w:t>
+      </w:r>
+      <w:proofErr w:type="spellEnd"/>
+      <w:r>
+        <w:t xml:space="preserve"> tropical forest frog using demographic model selection. </w:t>
       </w:r>
       <w:r>
         <w:rPr>
@@ -344,7 +434,15 @@
         <w:t>26</w:t>
       </w:r>
       <w:r>
-        <w:t>, 5245–5263. (doi:10.1111/mec.14266)</w:t>
+        <w:t>, 5245–5263. (</w:t>
+      </w:r>
+      <w:proofErr w:type="gramStart"/>
+      <w:r>
+        <w:t>doi</w:t>
+      </w:r>
+      <w:proofErr w:type="gramEnd"/>
+      <w:r>
+        <w:t>:10.1111/mec.14266)</w:t>
       </w:r>
     </w:p>
     <w:p>
@@ -356,7 +454,39 @@
         <w:ind w:left="360"/>
       </w:pPr>
       <w:r>
-        <w:t xml:space="preserve">Haag-Liautard C, Dorris M, Maside X, Macaskill S, Halligan DL, Charlesworth B, Keightley PD. 2007 Direct estimation of per nucleotide and genomic deleterious mutation rates in Drosophila. </w:t>
+        <w:t>Haag-</w:t>
+      </w:r>
+      <w:proofErr w:type="spellStart"/>
+      <w:r>
+        <w:t>Liautard</w:t>
+      </w:r>
+      <w:proofErr w:type="spellEnd"/>
+      <w:r>
+        <w:t xml:space="preserve"> C, </w:t>
+      </w:r>
+      <w:proofErr w:type="spellStart"/>
+      <w:r>
+        <w:t>Dorris</w:t>
+      </w:r>
+      <w:proofErr w:type="spellEnd"/>
+      <w:r>
+        <w:t xml:space="preserve"> M, </w:t>
+      </w:r>
+      <w:proofErr w:type="spellStart"/>
+      <w:r>
+        <w:t>Maside</w:t>
+      </w:r>
+      <w:proofErr w:type="spellEnd"/>
+      <w:r>
+        <w:t xml:space="preserve"> X, Macaskill S, Halligan DL, Charlesworth B, </w:t>
+      </w:r>
+      <w:proofErr w:type="spellStart"/>
+      <w:r>
+        <w:t>Keightley</w:t>
+      </w:r>
+      <w:proofErr w:type="spellEnd"/>
+      <w:r>
+        <w:t xml:space="preserve"> PD. 2007 Direct estimation of per nucleotide and genomic deleterious mutation rates in Drosophila. </w:t>
       </w:r>
       <w:r>
         <w:rPr>
@@ -374,7 +504,15 @@
         <w:t>445</w:t>
       </w:r>
       <w:r>
-        <w:t>, 82–85. (doi:10.1038/nature05388)</w:t>
+        <w:t>, 82–85. (</w:t>
+      </w:r>
+      <w:proofErr w:type="gramStart"/>
+      <w:r>
+        <w:t>doi</w:t>
+      </w:r>
+      <w:proofErr w:type="gramEnd"/>
+      <w:r>
+        <w:t>:10.1038/nature05388)</w:t>
       </w:r>
     </w:p>
     <w:p>
@@ -395,7 +533,15 @@
         <w:t>et al.</w:t>
       </w:r>
       <w:r>
-        <w:t xml:space="preserve"> 2014 The genetics of monarch butterfly migration and warning colouration. </w:t>
+        <w:t xml:space="preserve"> 2014 The genetics of monarch butterfly migration and warning </w:t>
+      </w:r>
+      <w:proofErr w:type="spellStart"/>
+      <w:r>
+        <w:t>colouration</w:t>
+      </w:r>
+      <w:proofErr w:type="spellEnd"/>
+      <w:r>
+        <w:t xml:space="preserve">. </w:t>
       </w:r>
       <w:r>
         <w:rPr>
@@ -424,8 +570,53 @@
         </w:numPr>
         <w:ind w:left="360"/>
       </w:pPr>
-      <w:r>
-        <w:t xml:space="preserve">Keightley PD, Pinharanda A, Ness RW, Simpson F, Dasmahapatra KK, Mallet J, Davey JW, Jiggins CD. 2015 Estimation of the spontaneous mutation rate in Heliconius melpomene. </w:t>
+      <w:proofErr w:type="spellStart"/>
+      <w:r>
+        <w:t>Keightley</w:t>
+      </w:r>
+      <w:proofErr w:type="spellEnd"/>
+      <w:r>
+        <w:t xml:space="preserve"> PD, </w:t>
+      </w:r>
+      <w:proofErr w:type="spellStart"/>
+      <w:r>
+        <w:t>Pinharanda</w:t>
+      </w:r>
+      <w:proofErr w:type="spellEnd"/>
+      <w:r>
+        <w:t xml:space="preserve"> A, Ness RW, Simpson F, </w:t>
+      </w:r>
+      <w:proofErr w:type="spellStart"/>
+      <w:r>
+        <w:t>Dasmahapatra</w:t>
+      </w:r>
+      <w:proofErr w:type="spellEnd"/>
+      <w:r>
+        <w:t xml:space="preserve"> KK, Mallet J, Davey JW, </w:t>
+      </w:r>
+      <w:proofErr w:type="spellStart"/>
+      <w:r>
+        <w:t>Jiggins</w:t>
+      </w:r>
+      <w:proofErr w:type="spellEnd"/>
+      <w:r>
+        <w:t xml:space="preserve"> CD. 2015 Estimation of the spontaneous mutation rate in </w:t>
+      </w:r>
+      <w:proofErr w:type="spellStart"/>
+      <w:r>
+        <w:t>Heliconius</w:t>
+      </w:r>
+      <w:proofErr w:type="spellEnd"/>
+      <w:r>
+        <w:t xml:space="preserve"> </w:t>
+      </w:r>
+      <w:proofErr w:type="spellStart"/>
+      <w:r>
+        <w:t>melpomene</w:t>
+      </w:r>
+      <w:proofErr w:type="spellEnd"/>
+      <w:r>
+        <w:t xml:space="preserve">. </w:t>
       </w:r>
       <w:r>
         <w:rPr>
@@ -443,7 +634,23 @@
         <w:t>32</w:t>
       </w:r>
       <w:r>
-        <w:t>, 239–243. (doi:10.1093/molbev/msu302)</w:t>
+        <w:t>, 239–243. (</w:t>
+      </w:r>
+      <w:proofErr w:type="gramStart"/>
+      <w:r>
+        <w:t>doi</w:t>
+      </w:r>
+      <w:proofErr w:type="gramEnd"/>
+      <w:r>
+        <w:t>:10.1093/</w:t>
+      </w:r>
+      <w:proofErr w:type="spellStart"/>
+      <w:r>
+        <w:t>molbev</w:t>
+      </w:r>
+      <w:proofErr w:type="spellEnd"/>
+      <w:r>
+        <w:t>/msu302)</w:t>
       </w:r>
     </w:p>
     <w:p>
@@ -1452,8 +1659,13 @@
               <w:jc w:val="center"/>
             </w:pPr>
             <w:r>
-              <w:t>Viti Levu</w:t>
-            </w:r>
+              <w:t xml:space="preserve">Viti </w:t>
+            </w:r>
+            <w:proofErr w:type="spellStart"/>
+            <w:r>
+              <w:t>Levu</w:t>
+            </w:r>
+            <w:proofErr w:type="spellEnd"/>
           </w:p>
         </w:tc>
         <w:tc>
@@ -2396,6 +2608,9 @@
             </w:r>
             <w:r>
               <w:t xml:space="preserve"> – Sampling locations and year for monarchs included in sequencing design</w:t>
+            </w:r>
+            <w:r>
+              <w:t>.</w:t>
             </w:r>
           </w:p>
         </w:tc>
@@ -4559,7 +4774,15 @@
               <w:t xml:space="preserve">Table S3 – </w:t>
             </w:r>
             <w:r>
-              <w:t>Degree of parameter permutation, number of independent dadi runs, and the number of iterations per run for each of the dadi optimization passes (see Portik et al., 2017).</w:t>
+              <w:t xml:space="preserve">Degree of parameter permutation, number of independent dadi runs, and the number of iterations per run for each of the dadi optimization passes (see </w:t>
+            </w:r>
+            <w:proofErr w:type="spellStart"/>
+            <w:r>
+              <w:t>Portik</w:t>
+            </w:r>
+            <w:proofErr w:type="spellEnd"/>
+            <w:r>
+              <w:t xml:space="preserve"> et al., 2017).</w:t>
             </w:r>
           </w:p>
         </w:tc>
@@ -4799,8 +5022,16 @@
               <w:rPr>
                 <w:b/>
               </w:rPr>
-              <w:t>Het/Hom</w:t>
-            </w:r>
+              <w:t>Het/</w:t>
+            </w:r>
+            <w:proofErr w:type="spellStart"/>
+            <w:r>
+              <w:rPr>
+                <w:b/>
+              </w:rPr>
+              <w:t>Hom</w:t>
+            </w:r>
+            <w:proofErr w:type="spellEnd"/>
           </w:p>
         </w:tc>
       </w:tr>
@@ -7722,16 +7953,17 @@
           <w:b/>
         </w:rPr>
       </w:pPr>
-      <w:commentRangeStart w:id="1"/>
       <w:r>
         <w:rPr>
           <w:noProof/>
+          <w:sz w:val="16"/>
+          <w:szCs w:val="16"/>
         </w:rPr>
         <w:drawing>
-          <wp:inline distT="0" distB="0" distL="0" distR="0" wp14:anchorId="5315CDE4" wp14:editId="01FE7489">
-            <wp:extent cx="5943600" cy="4571365"/>
-            <wp:effectExtent l="0" t="0" r="0" b="635"/>
-            <wp:docPr id="1" name="Picture 1" descr="Chart&#10;&#10;Description automatically generated"/>
+          <wp:inline distT="0" distB="0" distL="0" distR="0" wp14:anchorId="23991D2B" wp14:editId="606540F2">
+            <wp:extent cx="5943600" cy="4592955"/>
+            <wp:effectExtent l="0" t="0" r="0" b="4445"/>
+            <wp:docPr id="3" name="Picture 3"/>
             <wp:cNvGraphicFramePr>
               <a:graphicFrameLocks xmlns:a="http://schemas.openxmlformats.org/drawingml/2006/main" noChangeAspect="1"/>
             </wp:cNvGraphicFramePr>
@@ -7739,160 +7971,11 @@
               <a:graphicData uri="http://schemas.openxmlformats.org/drawingml/2006/picture">
                 <pic:pic xmlns:pic="http://schemas.openxmlformats.org/drawingml/2006/picture">
                   <pic:nvPicPr>
-                    <pic:cNvPr id="1" name="Picture 1" descr="Chart&#10;&#10;Description automatically generated"/>
+                    <pic:cNvPr id="3" name="Picture 3"/>
                     <pic:cNvPicPr/>
                   </pic:nvPicPr>
                   <pic:blipFill>
-                    <a:blip r:embed="rId5"/>
-                    <a:stretch>
-                      <a:fillRect/>
-                    </a:stretch>
-                  </pic:blipFill>
-                  <pic:spPr>
-                    <a:xfrm>
-                      <a:off x="0" y="0"/>
-                      <a:ext cx="5943600" cy="4571365"/>
-                    </a:xfrm>
-                    <a:prstGeom prst="rect">
-                      <a:avLst/>
-                    </a:prstGeom>
-                  </pic:spPr>
-                </pic:pic>
-              </a:graphicData>
-            </a:graphic>
-          </wp:inline>
-        </w:drawing>
-      </w:r>
-      <w:commentRangeEnd w:id="1"/>
-      <w:r>
-        <w:rPr>
-          <w:rStyle w:val="CommentReference"/>
-        </w:rPr>
-        <w:commentReference w:id="1"/>
-      </w:r>
-    </w:p>
-    <w:p>
-      <w:pPr>
-        <w:jc w:val="center"/>
-        <w:rPr>
-          <w:b/>
-        </w:rPr>
-      </w:pPr>
-    </w:p>
-    <w:p>
-      <w:pPr>
-        <w:jc w:val="center"/>
-        <w:rPr>
-          <w:b/>
-        </w:rPr>
-      </w:pPr>
-    </w:p>
-    <w:p>
-      <w:r>
-        <w:rPr>
-          <w:b/>
-        </w:rPr>
-        <w:t>Figure S1</w:t>
-      </w:r>
-      <w:r>
-        <w:t xml:space="preserve"> </w:t>
-      </w:r>
-      <w:r>
-        <w:t>–</w:t>
-      </w:r>
-      <w:r>
-        <w:t xml:space="preserve"> </w:t>
-      </w:r>
-      <w:r>
-        <w:t>(A) PCA and (B) neighbor-joining tree depicting the relatedness amongst Monarch samples from the different sampling locations in North America and the Pacific.</w:t>
-      </w:r>
-    </w:p>
-    <w:p/>
-    <w:p>
-      <w:r>
-        <w:rPr>
-          <w:noProof/>
-        </w:rPr>
-        <w:lastRenderedPageBreak/>
-        <w:drawing>
-          <wp:inline distT="0" distB="0" distL="0" distR="0" wp14:anchorId="78C7009B" wp14:editId="056F28D5">
-            <wp:extent cx="5943600" cy="4591685"/>
-            <wp:effectExtent l="0" t="0" r="0" b="0"/>
-            <wp:docPr id="2" name="Picture 2" descr="Chart, scatter chart&#10;&#10;Description automatically generated"/>
-            <wp:cNvGraphicFramePr>
-              <a:graphicFrameLocks xmlns:a="http://schemas.openxmlformats.org/drawingml/2006/main" noChangeAspect="1"/>
-            </wp:cNvGraphicFramePr>
-            <a:graphic xmlns:a="http://schemas.openxmlformats.org/drawingml/2006/main">
-              <a:graphicData uri="http://schemas.openxmlformats.org/drawingml/2006/picture">
-                <pic:pic xmlns:pic="http://schemas.openxmlformats.org/drawingml/2006/picture">
-                  <pic:nvPicPr>
-                    <pic:cNvPr id="2" name="Picture 2" descr="Chart, scatter chart&#10;&#10;Description automatically generated"/>
-                    <pic:cNvPicPr/>
-                  </pic:nvPicPr>
-                  <pic:blipFill>
-                    <a:blip r:embed="rId10"/>
-                    <a:stretch>
-                      <a:fillRect/>
-                    </a:stretch>
-                  </pic:blipFill>
-                  <pic:spPr>
-                    <a:xfrm>
-                      <a:off x="0" y="0"/>
-                      <a:ext cx="5943600" cy="4591685"/>
-                    </a:xfrm>
-                    <a:prstGeom prst="rect">
-                      <a:avLst/>
-                    </a:prstGeom>
-                  </pic:spPr>
-                </pic:pic>
-              </a:graphicData>
-            </a:graphic>
-          </wp:inline>
-        </w:drawing>
-      </w:r>
-      <w:r>
-        <w:t xml:space="preserve"> </w:t>
-      </w:r>
-    </w:p>
-    <w:p>
-      <w:r>
-        <w:rPr>
-          <w:b/>
-          <w:bCs/>
-        </w:rPr>
-        <w:t xml:space="preserve">Figure S2 – </w:t>
-      </w:r>
-      <w:r>
-        <w:t xml:space="preserve">ΔK (top) and mean ln(Prob) (bottom) values for NGSadmix runs for each K between 1 and 9. </w:t>
-      </w:r>
-    </w:p>
-    <w:p/>
-    <w:p>
-      <w:pPr>
-        <w:jc w:val="both"/>
-      </w:pPr>
-      <w:r>
-        <w:rPr>
-          <w:noProof/>
-        </w:rPr>
-        <w:lastRenderedPageBreak/>
-        <w:drawing>
-          <wp:inline distT="0" distB="0" distL="0" distR="0" wp14:anchorId="1BFE92B5" wp14:editId="104EE2ED">
-            <wp:extent cx="5943600" cy="4592955"/>
-            <wp:effectExtent l="0" t="0" r="0" b="0"/>
-            <wp:docPr id="8" name="Picture 8" descr="Chart&#10;&#10;Description automatically generated"/>
-            <wp:cNvGraphicFramePr>
-              <a:graphicFrameLocks xmlns:a="http://schemas.openxmlformats.org/drawingml/2006/main" noChangeAspect="1"/>
-            </wp:cNvGraphicFramePr>
-            <a:graphic xmlns:a="http://schemas.openxmlformats.org/drawingml/2006/main">
-              <a:graphicData uri="http://schemas.openxmlformats.org/drawingml/2006/picture">
-                <pic:pic xmlns:pic="http://schemas.openxmlformats.org/drawingml/2006/picture">
-                  <pic:nvPicPr>
-                    <pic:cNvPr id="8" name="Picture 8" descr="Chart&#10;&#10;Description automatically generated"/>
-                    <pic:cNvPicPr/>
-                  </pic:nvPicPr>
-                  <pic:blipFill>
-                    <a:blip r:embed="rId11" cstate="print">
+                    <a:blip r:embed="rId5">
                       <a:extLst>
                         <a:ext uri="{28A0092B-C50C-407E-A947-70E740481C1C}">
                           <a14:useLocalDpi xmlns:a14="http://schemas.microsoft.com/office/drawing/2010/main" val="0"/>
@@ -7920,6 +8003,170 @@
       </w:r>
     </w:p>
     <w:p>
+      <w:pPr>
+        <w:jc w:val="center"/>
+        <w:rPr>
+          <w:b/>
+        </w:rPr>
+      </w:pPr>
+    </w:p>
+    <w:p>
+      <w:pPr>
+        <w:jc w:val="center"/>
+        <w:rPr>
+          <w:b/>
+        </w:rPr>
+      </w:pPr>
+    </w:p>
+    <w:p>
+      <w:r>
+        <w:rPr>
+          <w:b/>
+        </w:rPr>
+        <w:t>Figure S1</w:t>
+      </w:r>
+      <w:r>
+        <w:t xml:space="preserve"> </w:t>
+      </w:r>
+      <w:r>
+        <w:t>–</w:t>
+      </w:r>
+      <w:r>
+        <w:t xml:space="preserve"> </w:t>
+      </w:r>
+      <w:r>
+        <w:t>(A) PCA and (B) neighbor-joining tree depicting the relatedness amongst Monarch samples from the different sampling locations in North America and the Pacific.</w:t>
+      </w:r>
+    </w:p>
+    <w:p/>
+    <w:p>
+      <w:r>
+        <w:rPr>
+          <w:noProof/>
+        </w:rPr>
+        <w:lastRenderedPageBreak/>
+        <w:drawing>
+          <wp:inline distT="0" distB="0" distL="0" distR="0" wp14:anchorId="78C7009B" wp14:editId="056F28D5">
+            <wp:extent cx="5943600" cy="4591685"/>
+            <wp:effectExtent l="0" t="0" r="0" b="0"/>
+            <wp:docPr id="2" name="Picture 2" descr="Chart, scatter chart&#10;&#10;Description automatically generated"/>
+            <wp:cNvGraphicFramePr>
+              <a:graphicFrameLocks xmlns:a="http://schemas.openxmlformats.org/drawingml/2006/main" noChangeAspect="1"/>
+            </wp:cNvGraphicFramePr>
+            <a:graphic xmlns:a="http://schemas.openxmlformats.org/drawingml/2006/main">
+              <a:graphicData uri="http://schemas.openxmlformats.org/drawingml/2006/picture">
+                <pic:pic xmlns:pic="http://schemas.openxmlformats.org/drawingml/2006/picture">
+                  <pic:nvPicPr>
+                    <pic:cNvPr id="2" name="Picture 2" descr="Chart, scatter chart&#10;&#10;Description automatically generated"/>
+                    <pic:cNvPicPr/>
+                  </pic:nvPicPr>
+                  <pic:blipFill>
+                    <a:blip r:embed="rId6"/>
+                    <a:stretch>
+                      <a:fillRect/>
+                    </a:stretch>
+                  </pic:blipFill>
+                  <pic:spPr>
+                    <a:xfrm>
+                      <a:off x="0" y="0"/>
+                      <a:ext cx="5943600" cy="4591685"/>
+                    </a:xfrm>
+                    <a:prstGeom prst="rect">
+                      <a:avLst/>
+                    </a:prstGeom>
+                  </pic:spPr>
+                </pic:pic>
+              </a:graphicData>
+            </a:graphic>
+          </wp:inline>
+        </w:drawing>
+      </w:r>
+      <w:r>
+        <w:t xml:space="preserve"> </w:t>
+      </w:r>
+    </w:p>
+    <w:p>
+      <w:r>
+        <w:rPr>
+          <w:b/>
+          <w:bCs/>
+        </w:rPr>
+        <w:t xml:space="preserve">Figure S2 – </w:t>
+      </w:r>
+      <w:r>
+        <w:t xml:space="preserve">ΔK (top) and mean </w:t>
+      </w:r>
+      <w:proofErr w:type="gramStart"/>
+      <w:r>
+        <w:t>ln(</w:t>
+      </w:r>
+      <w:proofErr w:type="gramEnd"/>
+      <w:r>
+        <w:t xml:space="preserve">Prob) (bottom) values for </w:t>
+      </w:r>
+      <w:proofErr w:type="spellStart"/>
+      <w:r>
+        <w:t>NGSadmix</w:t>
+      </w:r>
+      <w:proofErr w:type="spellEnd"/>
+      <w:r>
+        <w:t xml:space="preserve"> runs for each K between 1 and 9. </w:t>
+      </w:r>
+    </w:p>
+    <w:p/>
+    <w:p>
+      <w:pPr>
+        <w:jc w:val="both"/>
+      </w:pPr>
+      <w:r>
+        <w:rPr>
+          <w:noProof/>
+        </w:rPr>
+        <w:lastRenderedPageBreak/>
+        <w:drawing>
+          <wp:inline distT="0" distB="0" distL="0" distR="0" wp14:anchorId="1BFE92B5" wp14:editId="104EE2ED">
+            <wp:extent cx="5943600" cy="4592955"/>
+            <wp:effectExtent l="0" t="0" r="0" b="0"/>
+            <wp:docPr id="8" name="Picture 8" descr="Chart&#10;&#10;Description automatically generated"/>
+            <wp:cNvGraphicFramePr>
+              <a:graphicFrameLocks xmlns:a="http://schemas.openxmlformats.org/drawingml/2006/main" noChangeAspect="1"/>
+            </wp:cNvGraphicFramePr>
+            <a:graphic xmlns:a="http://schemas.openxmlformats.org/drawingml/2006/main">
+              <a:graphicData uri="http://schemas.openxmlformats.org/drawingml/2006/picture">
+                <pic:pic xmlns:pic="http://schemas.openxmlformats.org/drawingml/2006/picture">
+                  <pic:nvPicPr>
+                    <pic:cNvPr id="8" name="Picture 8" descr="Chart&#10;&#10;Description automatically generated"/>
+                    <pic:cNvPicPr/>
+                  </pic:nvPicPr>
+                  <pic:blipFill>
+                    <a:blip r:embed="rId7" cstate="print">
+                      <a:extLst>
+                        <a:ext uri="{28A0092B-C50C-407E-A947-70E740481C1C}">
+                          <a14:useLocalDpi xmlns:a14="http://schemas.microsoft.com/office/drawing/2010/main" val="0"/>
+                        </a:ext>
+                      </a:extLst>
+                    </a:blip>
+                    <a:stretch>
+                      <a:fillRect/>
+                    </a:stretch>
+                  </pic:blipFill>
+                  <pic:spPr>
+                    <a:xfrm>
+                      <a:off x="0" y="0"/>
+                      <a:ext cx="5943600" cy="4592955"/>
+                    </a:xfrm>
+                    <a:prstGeom prst="rect">
+                      <a:avLst/>
+                    </a:prstGeom>
+                  </pic:spPr>
+                </pic:pic>
+              </a:graphicData>
+            </a:graphic>
+          </wp:inline>
+        </w:drawing>
+      </w:r>
+    </w:p>
+    <w:p>
       <w:r>
         <w:rPr>
           <w:b/>
@@ -7956,7 +8203,7 @@
                     <pic:cNvPicPr/>
                   </pic:nvPicPr>
                   <pic:blipFill>
-                    <a:blip r:embed="rId12" cstate="print">
+                    <a:blip r:embed="rId8" cstate="print">
                       <a:extLst>
                         <a:ext uri="{28A0092B-C50C-407E-A947-70E740481C1C}">
                           <a14:useLocalDpi xmlns:a14="http://schemas.microsoft.com/office/drawing/2010/main" val="0"/>
@@ -8006,10 +8253,32 @@
         <w:rPr>
           <w:i/>
         </w:rPr>
-        <w:t xml:space="preserve">Danaus erippus </w:t>
-      </w:r>
-      <w:r>
-        <w:t>and projected to 10 gene copies per population. GUA  = Guam, HAW = Hawaii, NAM = North America, NOR = Norfolk Island, QLD = Queensland, ROT = Rota.</w:t>
+        <w:t xml:space="preserve">Danaus </w:t>
+      </w:r>
+      <w:proofErr w:type="spellStart"/>
+      <w:r>
+        <w:rPr>
+          <w:i/>
+        </w:rPr>
+        <w:t>erippus</w:t>
+      </w:r>
+      <w:proofErr w:type="spellEnd"/>
+      <w:r>
+        <w:rPr>
+          <w:i/>
+        </w:rPr>
+        <w:t xml:space="preserve"> </w:t>
+      </w:r>
+      <w:r>
+        <w:t xml:space="preserve">and projected to 10 gene copies per population. </w:t>
+      </w:r>
+      <w:proofErr w:type="gramStart"/>
+      <w:r>
+        <w:t>GUA  =</w:t>
+      </w:r>
+      <w:proofErr w:type="gramEnd"/>
+      <w:r>
+        <w:t xml:space="preserve"> Guam, HAW = Hawaii, NAM = North America, NOR = Norfolk Island, QLD = Queensland, ROT = Rota.</w:t>
       </w:r>
     </w:p>
     <w:p/>
@@ -8035,7 +8304,7 @@
                     <pic:cNvPicPr/>
                   </pic:nvPicPr>
                   <pic:blipFill>
-                    <a:blip r:embed="rId13" cstate="print">
+                    <a:blip r:embed="rId9" cstate="print">
                       <a:extLst>
                         <a:ext uri="{28A0092B-C50C-407E-A947-70E740481C1C}">
                           <a14:useLocalDpi xmlns:a14="http://schemas.microsoft.com/office/drawing/2010/main" val="0"/>
@@ -8082,7 +8351,15 @@
         <w:t xml:space="preserve"> - </w:t>
       </w:r>
       <w:r>
-        <w:t>AIC scores for all specified demographic models used in dadi simulations across passes. Note that the three epoch model produced model runs with the lowest single AIC scores, though with substantial variation across runs.</w:t>
+        <w:t xml:space="preserve">AIC scores for all specified demographic models used in dadi simulations across passes. Note that the </w:t>
+      </w:r>
+      <w:proofErr w:type="gramStart"/>
+      <w:r>
+        <w:t>three epoch</w:t>
+      </w:r>
+      <w:proofErr w:type="gramEnd"/>
+      <w:r>
+        <w:t xml:space="preserve"> model produced model runs with the lowest single AIC scores, though with substantial variation across runs.</w:t>
       </w:r>
     </w:p>
     <w:p/>
@@ -8109,7 +8386,7 @@
                     <pic:cNvPicPr/>
                   </pic:nvPicPr>
                   <pic:blipFill>
-                    <a:blip r:embed="rId14" cstate="print">
+                    <a:blip r:embed="rId10" cstate="print">
                       <a:extLst>
                         <a:ext uri="{28A0092B-C50C-407E-A947-70E740481C1C}">
                           <a14:useLocalDpi xmlns:a14="http://schemas.microsoft.com/office/drawing/2010/main" val="0"/>
@@ -8147,12 +8424,12 @@
       <w:r>
         <w:t xml:space="preserve">Observed (Left) and estimated (Right) derived site frequency spectra for </w:t>
       </w:r>
-      <w:bookmarkStart w:id="2" w:name="_Hlk79754147"/>
+      <w:bookmarkStart w:id="1" w:name="_Hlk79754147"/>
       <w:r>
         <w:t>the</w:t>
       </w:r>
-      <w:bookmarkStart w:id="3" w:name="_Hlk79754112"/>
-      <w:bookmarkEnd w:id="2"/>
+      <w:bookmarkStart w:id="2" w:name="_Hlk79754112"/>
+      <w:bookmarkEnd w:id="1"/>
       <w:r>
         <w:rPr>
           <w:i/>
@@ -8175,7 +8452,7 @@
         </w:rPr>
         <w:t>(BL: bottom left, BR: bottom right, TL: top left, TR: top right), corresponding to the points marked in red in Figure 3</w:t>
       </w:r>
-      <w:bookmarkEnd w:id="3"/>
+      <w:bookmarkEnd w:id="2"/>
       <w:r>
         <w:rPr>
           <w:bCs/>
@@ -8206,7 +8483,7 @@
                     <pic:cNvPicPr/>
                   </pic:nvPicPr>
                   <pic:blipFill>
-                    <a:blip r:embed="rId15" cstate="print">
+                    <a:blip r:embed="rId11" cstate="print">
                       <a:extLst>
                         <a:ext uri="{28A0092B-C50C-407E-A947-70E740481C1C}">
                           <a14:useLocalDpi xmlns:a14="http://schemas.microsoft.com/office/drawing/2010/main" val="0"/>
@@ -8259,10 +8536,7 @@
         <w:t xml:space="preserve"> model.</w:t>
       </w:r>
       <w:r>
-        <w:t xml:space="preserve"> </w:t>
-      </w:r>
-      <w:r>
-        <w:t xml:space="preserve">Cell brightness corresponds to the number of loci with derived allele frequencies in the given bin for both Hawaii (HAW) and North America (NAM). </w:t>
+        <w:t xml:space="preserve"> Cell brightness corresponds to the number of loci with derived allele frequencies in the given bin for both Hawaii (HAW) and North America (NAM). </w:t>
       </w:r>
       <w:r>
         <w:t xml:space="preserve"> Estimated spectra based on the parameters from the runs with the lowest AIC score from each quadrant of the establishment time/founding population size parameter space for each model are shown for comparison </w:t>
@@ -8317,7 +8591,7 @@
                     <pic:cNvPicPr/>
                   </pic:nvPicPr>
                   <pic:blipFill>
-                    <a:blip r:embed="rId16" cstate="print">
+                    <a:blip r:embed="rId12" cstate="print">
                       <a:extLst>
                         <a:ext uri="{28A0092B-C50C-407E-A947-70E740481C1C}">
                           <a14:useLocalDpi xmlns:a14="http://schemas.microsoft.com/office/drawing/2010/main" val="0"/>
@@ -8406,7 +8680,7 @@
                     <pic:cNvPicPr/>
                   </pic:nvPicPr>
                   <pic:blipFill>
-                    <a:blip r:embed="rId17" cstate="print">
+                    <a:blip r:embed="rId13" cstate="print">
                       <a:extLst>
                         <a:ext uri="{28A0092B-C50C-407E-A947-70E740481C1C}">
                           <a14:useLocalDpi xmlns:a14="http://schemas.microsoft.com/office/drawing/2010/main" val="0"/>
@@ -8484,33 +8758,49 @@
           <w:i/>
           <w:iCs/>
         </w:rPr>
-        <w:t xml:space="preserve">Three Epoch , </w:t>
-      </w:r>
+        <w:t xml:space="preserve">Three </w:t>
+      </w:r>
+      <w:proofErr w:type="gramStart"/>
       <w:r>
         <w:rPr>
           <w:i/>
           <w:iCs/>
         </w:rPr>
-        <w:t>Found and Grow</w:t>
-      </w:r>
-      <w:r>
-        <w:t xml:space="preserve">, </w:t>
-      </w:r>
+        <w:t>Epoch ,</w:t>
+      </w:r>
+      <w:proofErr w:type="gramEnd"/>
       <w:r>
         <w:rPr>
           <w:i/>
           <w:iCs/>
         </w:rPr>
-        <w:t>Two Epoch</w:t>
-      </w:r>
-      <w:r>
-        <w:t xml:space="preserve">, and </w:t>
+        <w:t xml:space="preserve"> </w:t>
       </w:r>
       <w:r>
         <w:rPr>
           <w:i/>
           <w:iCs/>
         </w:rPr>
+        <w:t>Found and Grow</w:t>
+      </w:r>
+      <w:r>
+        <w:t xml:space="preserve">, </w:t>
+      </w:r>
+      <w:r>
+        <w:rPr>
+          <w:i/>
+          <w:iCs/>
+        </w:rPr>
+        <w:t>Two Epoch</w:t>
+      </w:r>
+      <w:r>
+        <w:t xml:space="preserve">, and </w:t>
+      </w:r>
+      <w:r>
+        <w:rPr>
+          <w:i/>
+          <w:iCs/>
+        </w:rPr>
         <w:t>Zhan</w:t>
       </w:r>
       <w:r>
@@ -8523,22 +8813,13 @@
         <w:t>colors</w:t>
       </w:r>
       <w:r>
-        <w:t xml:space="preserve"> correspond to the </w:t>
-      </w:r>
-      <w:r>
-        <w:t>residual (model estimated</w:t>
-      </w:r>
-      <w:r>
-        <w:t xml:space="preserve"> - </w:t>
-      </w:r>
-      <w:r>
-        <w:t>observed data</w:t>
-      </w:r>
-      <w:r>
-        <w:t xml:space="preserve">) </w:t>
-      </w:r>
-      <w:r>
-        <w:t xml:space="preserve">number of loci with derived allele frequencies in the given bin for both Hawaii (HAW) and North America (NAM). </w:t>
+        <w:t xml:space="preserve"> correspond to the residual (model estimated</w:t>
+      </w:r>
+      <w:r>
+        <w:t xml:space="preserve"> - observed data</w:t>
+      </w:r>
+      <w:r>
+        <w:t xml:space="preserve">) number of loci with derived allele frequencies in the given bin for both Hawaii (HAW) and North America (NAM). </w:t>
       </w:r>
       <w:r>
         <w:t xml:space="preserve">Optimized parameters from the runs with the lowest AIC score from each quadrant of the establishment time/founding population size parameter space for each model are shown for comparison </w:t>
@@ -8587,48 +8868,6 @@
     </w:sectPr>
   </w:body>
 </w:document>
-</file>
-
-<file path=word/comments.xml><?xml version="1.0" encoding="utf-8"?>
-<w:comments xmlns:wpc="http://schemas.microsoft.com/office/word/2010/wordprocessingCanvas" xmlns:cx="http://schemas.microsoft.com/office/drawing/2014/chartex" xmlns:cx1="http://schemas.microsoft.com/office/drawing/2015/9/8/chartex" xmlns:cx2="http://schemas.microsoft.com/office/drawing/2015/10/21/chartex" xmlns:cx3="http://schemas.microsoft.com/office/drawing/2016/5/9/chartex" xmlns:cx4="http://schemas.microsoft.com/office/drawing/2016/5/10/chartex" xmlns:cx5="http://schemas.microsoft.com/office/drawing/2016/5/11/chartex" xmlns:cx6="http://schemas.microsoft.com/office/drawing/2016/5/12/chartex" xmlns:cx7="http://schemas.microsoft.com/office/drawing/2016/5/13/chartex" xmlns:cx8="http://schemas.microsoft.com/office/drawing/2016/5/14/chartex" xmlns:mc="http://schemas.openxmlformats.org/markup-compatibility/2006" xmlns:aink="http://schemas.microsoft.com/office/drawing/2016/ink" xmlns:am3d="http://schemas.microsoft.com/office/drawing/2017/model3d" xmlns:o="urn:schemas-microsoft-com:office:office" xmlns:r="http://schemas.openxmlformats.org/officeDocument/2006/relationships" xmlns:m="http://schemas.openxmlformats.org/officeDocument/2006/math" xmlns:v="urn:schemas-microsoft-com:vml" xmlns:wp14="http://schemas.microsoft.com/office/word/2010/wordprocessingDrawing" xmlns:wp="http://schemas.openxmlformats.org/drawingml/2006/wordprocessingDrawing" xmlns:w10="urn:schemas-microsoft-com:office:word" xmlns:w="http://schemas.openxmlformats.org/wordprocessingml/2006/main" xmlns:w14="http://schemas.microsoft.com/office/word/2010/wordml" xmlns:w15="http://schemas.microsoft.com/office/word/2012/wordml" xmlns:w16cex="http://schemas.microsoft.com/office/word/2018/wordml/cex" xmlns:w16cid="http://schemas.microsoft.com/office/word/2016/wordml/cid" xmlns:w16="http://schemas.microsoft.com/office/word/2018/wordml" xmlns:w16sdtdh="http://schemas.microsoft.com/office/word/2020/wordml/sdtdatahash" xmlns:w16se="http://schemas.microsoft.com/office/word/2015/wordml/symex" xmlns:wpg="http://schemas.microsoft.com/office/word/2010/wordprocessingGroup" xmlns:wpi="http://schemas.microsoft.com/office/word/2010/wordprocessingInk" xmlns:wne="http://schemas.microsoft.com/office/word/2006/wordml" xmlns:wps="http://schemas.microsoft.com/office/word/2010/wordprocessingShape" mc:Ignorable="w14 w15 w16se w16cid w16 w16cex w16sdtdh wp14">
-  <w:comment w:id="1" w:author="Micah Freedman" w:date="2022-01-06T13:37:00Z" w:initials="MF">
-    <w:p>
-      <w:pPr>
-        <w:pStyle w:val="CommentText"/>
-      </w:pPr>
-      <w:r>
-        <w:rPr>
-          <w:rStyle w:val="CommentReference"/>
-        </w:rPr>
-        <w:annotationRef/>
-      </w:r>
-      <w:r>
-        <w:t xml:space="preserve">Looks like the </w:t>
-      </w:r>
-      <w:r>
-        <w:t>figure legend does not match with the PCA (colors in PCA seem to be alphabetical)</w:t>
-      </w:r>
-    </w:p>
-  </w:comment>
-</w:comments>
-</file>
-
-<file path=word/commentsExtended.xml><?xml version="1.0" encoding="utf-8"?>
-<w15:commentsEx xmlns:wpc="http://schemas.microsoft.com/office/word/2010/wordprocessingCanvas" xmlns:cx="http://schemas.microsoft.com/office/drawing/2014/chartex" xmlns:cx1="http://schemas.microsoft.com/office/drawing/2015/9/8/chartex" xmlns:cx2="http://schemas.microsoft.com/office/drawing/2015/10/21/chartex" xmlns:cx3="http://schemas.microsoft.com/office/drawing/2016/5/9/chartex" xmlns:cx4="http://schemas.microsoft.com/office/drawing/2016/5/10/chartex" xmlns:cx5="http://schemas.microsoft.com/office/drawing/2016/5/11/chartex" xmlns:cx6="http://schemas.microsoft.com/office/drawing/2016/5/12/chartex" xmlns:cx7="http://schemas.microsoft.com/office/drawing/2016/5/13/chartex" xmlns:cx8="http://schemas.microsoft.com/office/drawing/2016/5/14/chartex" xmlns:mc="http://schemas.openxmlformats.org/markup-compatibility/2006" xmlns:aink="http://schemas.microsoft.com/office/drawing/2016/ink" xmlns:am3d="http://schemas.microsoft.com/office/drawing/2017/model3d" xmlns:o="urn:schemas-microsoft-com:office:office" xmlns:r="http://schemas.openxmlformats.org/officeDocument/2006/relationships" xmlns:m="http://schemas.openxmlformats.org/officeDocument/2006/math" xmlns:v="urn:schemas-microsoft-com:vml" xmlns:wp14="http://schemas.microsoft.com/office/word/2010/wordprocessingDrawing" xmlns:wp="http://schemas.openxmlformats.org/drawingml/2006/wordprocessingDrawing" xmlns:w10="urn:schemas-microsoft-com:office:word" xmlns:w="http://schemas.openxmlformats.org/wordprocessingml/2006/main" xmlns:w14="http://schemas.microsoft.com/office/word/2010/wordml" xmlns:w15="http://schemas.microsoft.com/office/word/2012/wordml" xmlns:w16cex="http://schemas.microsoft.com/office/word/2018/wordml/cex" xmlns:w16cid="http://schemas.microsoft.com/office/word/2016/wordml/cid" xmlns:w16="http://schemas.microsoft.com/office/word/2018/wordml" xmlns:w16sdtdh="http://schemas.microsoft.com/office/word/2020/wordml/sdtdatahash" xmlns:w16se="http://schemas.microsoft.com/office/word/2015/wordml/symex" xmlns:wpg="http://schemas.microsoft.com/office/word/2010/wordprocessingGroup" xmlns:wpi="http://schemas.microsoft.com/office/word/2010/wordprocessingInk" xmlns:wne="http://schemas.microsoft.com/office/word/2006/wordml" xmlns:wps="http://schemas.microsoft.com/office/word/2010/wordprocessingShape" mc:Ignorable="w14 w15 w16se w16cid w16 w16cex w16sdtdh wp14">
-  <w15:commentEx w15:paraId="6D5B39BB" w15:done="0"/>
-</w15:commentsEx>
-</file>
-
-<file path=word/commentsExtensible.xml><?xml version="1.0" encoding="utf-8"?>
-<w16cex:commentsExtensible xmlns:wpc="http://schemas.microsoft.com/office/word/2010/wordprocessingCanvas" xmlns:cx="http://schemas.microsoft.com/office/drawing/2014/chartex" xmlns:cx1="http://schemas.microsoft.com/office/drawing/2015/9/8/chartex" xmlns:cx2="http://schemas.microsoft.com/office/drawing/2015/10/21/chartex" xmlns:cx3="http://schemas.microsoft.com/office/drawing/2016/5/9/chartex" xmlns:cx4="http://schemas.microsoft.com/office/drawing/2016/5/10/chartex" xmlns:cx5="http://schemas.microsoft.com/office/drawing/2016/5/11/chartex" xmlns:cx6="http://schemas.microsoft.com/office/drawing/2016/5/12/chartex" xmlns:cx7="http://schemas.microsoft.com/office/drawing/2016/5/13/chartex" xmlns:cx8="http://schemas.microsoft.com/office/drawing/2016/5/14/chartex" xmlns:mc="http://schemas.openxmlformats.org/markup-compatibility/2006" xmlns:aink="http://schemas.microsoft.com/office/drawing/2016/ink" xmlns:am3d="http://schemas.microsoft.com/office/drawing/2017/model3d" xmlns:o="urn:schemas-microsoft-com:office:office" xmlns:r="http://schemas.openxmlformats.org/officeDocument/2006/relationships" xmlns:m="http://schemas.openxmlformats.org/officeDocument/2006/math" xmlns:v="urn:schemas-microsoft-com:vml" xmlns:wp14="http://schemas.microsoft.com/office/word/2010/wordprocessingDrawing" xmlns:wp="http://schemas.openxmlformats.org/drawingml/2006/wordprocessingDrawing" xmlns:w10="urn:schemas-microsoft-com:office:word" xmlns:w="http://schemas.openxmlformats.org/wordprocessingml/2006/main" xmlns:w14="http://schemas.microsoft.com/office/word/2010/wordml" xmlns:w15="http://schemas.microsoft.com/office/word/2012/wordml" xmlns:w16cex="http://schemas.microsoft.com/office/word/2018/wordml/cex" xmlns:w16cid="http://schemas.microsoft.com/office/word/2016/wordml/cid" xmlns:w16="http://schemas.microsoft.com/office/word/2018/wordml" xmlns:w16sdtdh="http://schemas.microsoft.com/office/word/2020/wordml/sdtdatahash" xmlns:w16se="http://schemas.microsoft.com/office/word/2015/wordml/symex" xmlns:wpg="http://schemas.microsoft.com/office/word/2010/wordprocessingGroup" xmlns:wpi="http://schemas.microsoft.com/office/word/2010/wordprocessingInk" xmlns:wne="http://schemas.microsoft.com/office/word/2006/wordml" xmlns:wps="http://schemas.microsoft.com/office/word/2010/wordprocessingShape" mc:Ignorable="w14 w15 w16se w16cid w16 w16cex w16sdtdh wp14">
-  <w16cex:commentExtensible w16cex:durableId="25818B4C" w16cex:dateUtc="2022-01-06T21:37:00Z"/>
-</w16cex:commentsExtensible>
-</file>
-
-<file path=word/commentsIds.xml><?xml version="1.0" encoding="utf-8"?>
-<w16cid:commentsIds xmlns:wpc="http://schemas.microsoft.com/office/word/2010/wordprocessingCanvas" xmlns:cx="http://schemas.microsoft.com/office/drawing/2014/chartex" xmlns:cx1="http://schemas.microsoft.com/office/drawing/2015/9/8/chartex" xmlns:cx2="http://schemas.microsoft.com/office/drawing/2015/10/21/chartex" xmlns:cx3="http://schemas.microsoft.com/office/drawing/2016/5/9/chartex" xmlns:cx4="http://schemas.microsoft.com/office/drawing/2016/5/10/chartex" xmlns:cx5="http://schemas.microsoft.com/office/drawing/2016/5/11/chartex" xmlns:cx6="http://schemas.microsoft.com/office/drawing/2016/5/12/chartex" xmlns:cx7="http://schemas.microsoft.com/office/drawing/2016/5/13/chartex" xmlns:cx8="http://schemas.microsoft.com/office/drawing/2016/5/14/chartex" xmlns:mc="http://schemas.openxmlformats.org/markup-compatibility/2006" xmlns:aink="http://schemas.microsoft.com/office/drawing/2016/ink" xmlns:am3d="http://schemas.microsoft.com/office/drawing/2017/model3d" xmlns:o="urn:schemas-microsoft-com:office:office" xmlns:r="http://schemas.openxmlformats.org/officeDocument/2006/relationships" xmlns:m="http://schemas.openxmlformats.org/officeDocument/2006/math" xmlns:v="urn:schemas-microsoft-com:vml" xmlns:wp14="http://schemas.microsoft.com/office/word/2010/wordprocessingDrawing" xmlns:wp="http://schemas.openxmlformats.org/drawingml/2006/wordprocessingDrawing" xmlns:w10="urn:schemas-microsoft-com:office:word" xmlns:w="http://schemas.openxmlformats.org/wordprocessingml/2006/main" xmlns:w14="http://schemas.microsoft.com/office/word/2010/wordml" xmlns:w15="http://schemas.microsoft.com/office/word/2012/wordml" xmlns:w16cex="http://schemas.microsoft.com/office/word/2018/wordml/cex" xmlns:w16cid="http://schemas.microsoft.com/office/word/2016/wordml/cid" xmlns:w16="http://schemas.microsoft.com/office/word/2018/wordml" xmlns:w16sdtdh="http://schemas.microsoft.com/office/word/2020/wordml/sdtdatahash" xmlns:w16se="http://schemas.microsoft.com/office/word/2015/wordml/symex" xmlns:wpg="http://schemas.microsoft.com/office/word/2010/wordprocessingGroup" xmlns:wpi="http://schemas.microsoft.com/office/word/2010/wordprocessingInk" xmlns:wne="http://schemas.microsoft.com/office/word/2006/wordml" xmlns:wps="http://schemas.microsoft.com/office/word/2010/wordprocessingShape" mc:Ignorable="w14 w15 w16se w16cid w16 w16cex w16sdtdh wp14">
-  <w16cid:commentId w16cid:paraId="6D5B39BB" w16cid:durableId="25818B4C"/>
-</w16cid:commentsIds>
 </file>
 
 <file path=word/numbering.xml><?xml version="1.0" encoding="utf-8"?>
@@ -8924,24 +9163,16 @@
       </w:rPr>
     </w:lvl>
   </w:abstractNum>
-  <w:num w:numId="1">
+  <w:num w:numId="1" w16cid:durableId="1262179249">
     <w:abstractNumId w:val="2"/>
   </w:num>
-  <w:num w:numId="2">
+  <w:num w:numId="2" w16cid:durableId="2066416741">
     <w:abstractNumId w:val="1"/>
   </w:num>
-  <w:num w:numId="3">
+  <w:num w:numId="3" w16cid:durableId="1504589388">
     <w:abstractNumId w:val="0"/>
   </w:num>
 </w:numbering>
-</file>
-
-<file path=word/people.xml><?xml version="1.0" encoding="utf-8"?>
-<w15:people xmlns:wpc="http://schemas.microsoft.com/office/word/2010/wordprocessingCanvas" xmlns:cx="http://schemas.microsoft.com/office/drawing/2014/chartex" xmlns:cx1="http://schemas.microsoft.com/office/drawing/2015/9/8/chartex" xmlns:cx2="http://schemas.microsoft.com/office/drawing/2015/10/21/chartex" xmlns:cx3="http://schemas.microsoft.com/office/drawing/2016/5/9/chartex" xmlns:cx4="http://schemas.microsoft.com/office/drawing/2016/5/10/chartex" xmlns:cx5="http://schemas.microsoft.com/office/drawing/2016/5/11/chartex" xmlns:cx6="http://schemas.microsoft.com/office/drawing/2016/5/12/chartex" xmlns:cx7="http://schemas.microsoft.com/office/drawing/2016/5/13/chartex" xmlns:cx8="http://schemas.microsoft.com/office/drawing/2016/5/14/chartex" xmlns:mc="http://schemas.openxmlformats.org/markup-compatibility/2006" xmlns:aink="http://schemas.microsoft.com/office/drawing/2016/ink" xmlns:am3d="http://schemas.microsoft.com/office/drawing/2017/model3d" xmlns:o="urn:schemas-microsoft-com:office:office" xmlns:r="http://schemas.openxmlformats.org/officeDocument/2006/relationships" xmlns:m="http://schemas.openxmlformats.org/officeDocument/2006/math" xmlns:v="urn:schemas-microsoft-com:vml" xmlns:wp14="http://schemas.microsoft.com/office/word/2010/wordprocessingDrawing" xmlns:wp="http://schemas.openxmlformats.org/drawingml/2006/wordprocessingDrawing" xmlns:w10="urn:schemas-microsoft-com:office:word" xmlns:w="http://schemas.openxmlformats.org/wordprocessingml/2006/main" xmlns:w14="http://schemas.microsoft.com/office/word/2010/wordml" xmlns:w15="http://schemas.microsoft.com/office/word/2012/wordml" xmlns:w16cex="http://schemas.microsoft.com/office/word/2018/wordml/cex" xmlns:w16cid="http://schemas.microsoft.com/office/word/2016/wordml/cid" xmlns:w16="http://schemas.microsoft.com/office/word/2018/wordml" xmlns:w16sdtdh="http://schemas.microsoft.com/office/word/2020/wordml/sdtdatahash" xmlns:w16se="http://schemas.microsoft.com/office/word/2015/wordml/symex" xmlns:wpg="http://schemas.microsoft.com/office/word/2010/wordprocessingGroup" xmlns:wpi="http://schemas.microsoft.com/office/word/2010/wordprocessingInk" xmlns:wne="http://schemas.microsoft.com/office/word/2006/wordml" xmlns:wps="http://schemas.microsoft.com/office/word/2010/wordprocessingShape" mc:Ignorable="w14 w15 w16se w16cid w16 w16cex w16sdtdh wp14">
-  <w15:person w15:author="Micah Freedman">
-    <w15:presenceInfo w15:providerId="AD" w15:userId="S::mfreedman@ucdavis.edu::a8bfb983-012e-4c1b-ace4-3cb57e98d09c"/>
-  </w15:person>
-</w15:people>
 </file>
 
 <file path=word/styles.xml><?xml version="1.0" encoding="utf-8"?>

</xml_diff>

<commit_message>
brief updates to manuscript and supplementary materials
</commit_message>
<xml_diff>
--- a/manuscript/Population genetics of a recent range expansion in monarch butterflies Supplementary Materials.docx
+++ b/manuscript/Population genetics of a recent range expansion in monarch butterflies Supplementary Materials.docx
@@ -61,7 +61,6 @@
         <w:rPr>
           <w:bCs/>
         </w:rPr>
-        <w:tab/>
         <w:t>In addition to datasets 1-</w:t>
       </w:r>
       <w:r>
@@ -164,7 +163,7 @@
     <w:p>
       <w:pPr>
         <w:spacing w:line="480" w:lineRule="auto"/>
-        <w:ind w:left="360" w:firstLine="360"/>
+        <w:ind w:left="360"/>
         <w:rPr>
           <w:bCs/>
         </w:rPr>
@@ -340,12 +339,6 @@
       <w:r>
         <w:t xml:space="preserve"> </w:t>
       </w:r>
-    </w:p>
-    <w:p>
-      <w:pPr>
-        <w:spacing w:line="480" w:lineRule="auto"/>
-        <w:jc w:val="both"/>
-      </w:pPr>
       <w:r>
         <w:br w:type="page"/>
       </w:r>
@@ -652,21 +645,6 @@
       <w:r>
         <w:t>/msu302)</w:t>
       </w:r>
-    </w:p>
-    <w:p>
-      <w:pPr>
-        <w:spacing w:after="240"/>
-        <w:ind w:left="450" w:hanging="450"/>
-      </w:pPr>
-    </w:p>
-    <w:p/>
-    <w:p>
-      <w:pPr>
-        <w:jc w:val="center"/>
-        <w:rPr>
-          <w:b/>
-        </w:rPr>
-      </w:pPr>
       <w:r>
         <w:br w:type="page"/>
       </w:r>
@@ -1003,7 +981,13 @@
               <w:jc w:val="center"/>
             </w:pPr>
             <w:r>
-              <w:t>Western North American (California overwintering sites)</w:t>
+              <w:t>Western North American (</w:t>
+            </w:r>
+            <w:r>
+              <w:t xml:space="preserve">various </w:t>
+            </w:r>
+            <w:r>
+              <w:t>California overwintering sites)</w:t>
             </w:r>
           </w:p>
         </w:tc>
@@ -1121,6 +1105,9 @@
             <w:r>
               <w:t>Maui</w:t>
             </w:r>
+            <w:r>
+              <w:t xml:space="preserve"> (Kapalua, Kihei)</w:t>
+            </w:r>
           </w:p>
         </w:tc>
         <w:tc>
@@ -1224,6 +1211,9 @@
             <w:r>
               <w:t>Oahu</w:t>
             </w:r>
+            <w:r>
+              <w:t xml:space="preserve"> (Honolulu)</w:t>
+            </w:r>
           </w:p>
         </w:tc>
         <w:tc>
@@ -1340,6 +1330,9 @@
             <w:r>
               <w:t>Guam</w:t>
             </w:r>
+            <w:r>
+              <w:t xml:space="preserve"> (near Dededo)</w:t>
+            </w:r>
           </w:p>
         </w:tc>
         <w:tc>
@@ -1443,6 +1436,17 @@
             <w:r>
               <w:t>Rota</w:t>
             </w:r>
+            <w:r>
+              <w:t xml:space="preserve"> (near </w:t>
+            </w:r>
+            <w:proofErr w:type="spellStart"/>
+            <w:r>
+              <w:t>Songsong</w:t>
+            </w:r>
+            <w:proofErr w:type="spellEnd"/>
+            <w:r>
+              <w:t>)</w:t>
+            </w:r>
           </w:p>
         </w:tc>
         <w:tc>
@@ -1546,6 +1550,17 @@
             <w:r>
               <w:t>Saipan</w:t>
             </w:r>
+            <w:r>
+              <w:t xml:space="preserve"> (</w:t>
+            </w:r>
+            <w:proofErr w:type="spellStart"/>
+            <w:r>
+              <w:t>Kagman</w:t>
+            </w:r>
+            <w:proofErr w:type="spellEnd"/>
+            <w:r>
+              <w:t>)</w:t>
+            </w:r>
           </w:p>
         </w:tc>
         <w:tc>
@@ -2012,6 +2027,25 @@
             <w:r>
               <w:t>Queensland</w:t>
             </w:r>
+            <w:r>
+              <w:t xml:space="preserve"> (Samford, </w:t>
+            </w:r>
+            <w:proofErr w:type="spellStart"/>
+            <w:r>
+              <w:t>Canungra</w:t>
+            </w:r>
+            <w:proofErr w:type="spellEnd"/>
+            <w:r>
+              <w:t xml:space="preserve">, </w:t>
+            </w:r>
+            <w:proofErr w:type="spellStart"/>
+            <w:r>
+              <w:t>Pinjarra</w:t>
+            </w:r>
+            <w:proofErr w:type="spellEnd"/>
+            <w:r>
+              <w:t xml:space="preserve"> Hills)</w:t>
+            </w:r>
           </w:p>
         </w:tc>
         <w:tc>
@@ -2115,6 +2149,9 @@
             <w:r>
               <w:t>Victoria</w:t>
             </w:r>
+            <w:r>
+              <w:t xml:space="preserve"> (near Melbourne)</w:t>
+            </w:r>
           </w:p>
         </w:tc>
         <w:tc>
@@ -2218,6 +2255,9 @@
             <w:r>
               <w:t>New South Wales</w:t>
             </w:r>
+            <w:r>
+              <w:t xml:space="preserve"> (Wisemans Ferry)</w:t>
+            </w:r>
           </w:p>
         </w:tc>
         <w:tc>
@@ -2305,7 +2345,6 @@
               <w:rPr>
                 <w:b/>
               </w:rPr>
-              <w:lastRenderedPageBreak/>
               <w:t>New Zealand</w:t>
             </w:r>
           </w:p>
@@ -4553,6 +4592,7 @@
               <w:rPr>
                 <w:b/>
               </w:rPr>
+              <w:lastRenderedPageBreak/>
               <w:t>3</w:t>
             </w:r>
           </w:p>
@@ -4664,7 +4704,6 @@
               <w:rPr>
                 <w:b/>
               </w:rPr>
-              <w:lastRenderedPageBreak/>
               <w:t>4</w:t>
             </w:r>
           </w:p>
@@ -7156,6 +7195,7 @@
                 <w:b/>
                 <w:bCs/>
               </w:rPr>
+              <w:lastRenderedPageBreak/>
               <w:t>QLD</w:t>
             </w:r>
           </w:p>
@@ -7338,7 +7378,6 @@
                 <w:b/>
                 <w:bCs/>
               </w:rPr>
-              <w:lastRenderedPageBreak/>
               <w:t>ROT</w:t>
             </w:r>
           </w:p>
@@ -8037,7 +8076,28 @@
         <w:t>(A) PCA and (B) neighbor-joining tree depicting the relatedness amongst Monarch samples from the different sampling locations in North America and the Pacific.</w:t>
       </w:r>
       <w:r>
-        <w:t xml:space="preserve"> Note that points in (A) are slightly jittered by a factor of 0.005 to limit overlap.</w:t>
+        <w:t xml:space="preserve"> Note that points in (A) are slightly jittered by a factor of 0.005 to limit </w:t>
+      </w:r>
+      <w:r>
+        <w:t xml:space="preserve">degree of </w:t>
+      </w:r>
+      <w:r>
+        <w:t>overlap</w:t>
+      </w:r>
+      <w:r>
+        <w:t xml:space="preserve"> between points</w:t>
+      </w:r>
+      <w:r>
+        <w:t>.</w:t>
+      </w:r>
+      <w:r>
+        <w:t xml:space="preserve"> Figure legend shows abbreviations used throughout manuscript for each population and the number of sample individuals per population.</w:t>
+      </w:r>
+      <w:r>
+        <w:t xml:space="preserve"> Note that western North American samples</w:t>
+      </w:r>
+      <w:r>
+        <w:t xml:space="preserve"> consistently cluster with eastern North American samples and that this shade of purple is distinct from that in Rota, which groups with other samples from the Mariana Islands (Guam and Saipan).</w:t>
       </w:r>
     </w:p>
     <w:p/>
@@ -8093,10 +8153,20 @@
           <w:b/>
           <w:bCs/>
         </w:rPr>
-        <w:t xml:space="preserve">Figure S2 – </w:t>
-      </w:r>
-      <w:r>
-        <w:t xml:space="preserve">ΔK (top) and mean </w:t>
+        <w:t>Figure S2 –</w:t>
+      </w:r>
+      <w:r>
+        <w:t xml:space="preserve"> </w:t>
+      </w:r>
+      <w:r>
+        <w:rPr>
+          <w:b/>
+          <w:bCs/>
+        </w:rPr>
+        <w:t>(top)</w:t>
+      </w:r>
+      <w:r>
+        <w:t xml:space="preserve"> Mean </w:t>
       </w:r>
       <w:proofErr w:type="gramStart"/>
       <w:r>
@@ -8104,7 +8174,26 @@
       </w:r>
       <w:proofErr w:type="gramEnd"/>
       <w:r>
-        <w:t xml:space="preserve">Prob) (bottom) values for </w:t>
+        <w:t xml:space="preserve">Prob) </w:t>
+      </w:r>
+      <w:r>
+        <w:t xml:space="preserve">and </w:t>
+      </w:r>
+      <w:r>
+        <w:t xml:space="preserve">ΔK </w:t>
+      </w:r>
+      <w:r>
+        <w:t>(</w:t>
+      </w:r>
+      <w:r>
+        <w:rPr>
+          <w:b/>
+          <w:bCs/>
+        </w:rPr>
+        <w:t>bottom</w:t>
+      </w:r>
+      <w:r>
+        <w:t xml:space="preserve">) values for </w:t>
       </w:r>
       <w:proofErr w:type="spellStart"/>
       <w:r>
@@ -8178,6 +8267,9 @@
       <w:r>
         <w:t>The ratio of heterozygous to homozygous sites shown for each individual within the primary sampled populations of interest. As with other metrics of genetic diversity, the ancestral North American population showed the highest levels of heterozygosity, followed by Hawaii and then Australian populations.</w:t>
       </w:r>
+      <w:r>
+        <w:t xml:space="preserve"> Note that here Hawaiian samples from Oahu and Maui are pooled.</w:t>
+      </w:r>
     </w:p>
     <w:p/>
     <w:p>
@@ -8844,21 +8936,6 @@
         </w:rPr>
         <w:t>.</w:t>
       </w:r>
-    </w:p>
-    <w:p>
-      <w:pPr>
-        <w:jc w:val="both"/>
-      </w:pPr>
-    </w:p>
-    <w:p>
-      <w:pPr>
-        <w:jc w:val="both"/>
-      </w:pPr>
-    </w:p>
-    <w:p>
-      <w:pPr>
-        <w:jc w:val="both"/>
-      </w:pPr>
     </w:p>
     <w:sectPr>
       <w:pgSz w:w="12240" w:h="15840"/>

</xml_diff>

<commit_message>
Fixed the PCA in the supplementary materials and removed the het/hom plot
</commit_message>
<xml_diff>
--- a/manuscript/Population genetics of a recent range expansion in monarch butterflies Supplementary Materials.docx
+++ b/manuscript/Population genetics of a recent range expansion in monarch butterflies Supplementary Materials.docx
@@ -247,31 +247,7 @@
         <w:jc w:val="both"/>
       </w:pPr>
       <w:r>
-        <w:t xml:space="preserve">To optimize the </w:t>
-      </w:r>
-      <w:proofErr w:type="gramStart"/>
-      <w:r>
-        <w:t>models</w:t>
-      </w:r>
-      <w:proofErr w:type="gramEnd"/>
-      <w:r>
-        <w:t xml:space="preserve"> we fit during the analysis, we used a variation on </w:t>
-      </w:r>
-      <w:proofErr w:type="spellStart"/>
-      <w:r>
-        <w:t>dadi_pipeline</w:t>
-      </w:r>
-      <w:proofErr w:type="spellEnd"/>
-      <w:r>
-        <w:t xml:space="preserve">, the sequential step-down parameter permutation approach described by </w:t>
-      </w:r>
-      <w:proofErr w:type="spellStart"/>
-      <w:r>
-        <w:t>Portik</w:t>
-      </w:r>
-      <w:proofErr w:type="spellEnd"/>
-      <w:r>
-        <w:t xml:space="preserve"> et al. (2017) [1]. </w:t>
+        <w:t xml:space="preserve">To optimize the models we fit during the analysis, we used a variation on dadi_pipeline, the sequential step-down parameter permutation approach described by Portik et al. (2017) [1]. </w:t>
       </w:r>
       <w:r>
         <w:lastRenderedPageBreak/>
@@ -311,15 +287,7 @@
         <w:t xml:space="preserve"> each step are shown in Table S4.</w:t>
       </w:r>
       <w:r>
-        <w:t xml:space="preserve"> Graphic depictions for each of the models for that for which one was not included in the main text are available from the </w:t>
-      </w:r>
-      <w:proofErr w:type="spellStart"/>
-      <w:r>
-        <w:t>dadi_pipeline</w:t>
-      </w:r>
-      <w:proofErr w:type="spellEnd"/>
-      <w:r>
-        <w:t xml:space="preserve"> GitHub repository (</w:t>
+        <w:t xml:space="preserve"> Graphic depictions for each of the models for that for which one was not included in the main text are available from the dadi_pipeline GitHub repository (</w:t>
       </w:r>
       <w:r>
         <w:t>https://github.com/dportik/dadi_pipeline/blob/master/Two_Population_Pipeline/Models_2D.pdf</w:t>
@@ -371,45 +339,8 @@
         </w:numPr>
         <w:ind w:left="360"/>
       </w:pPr>
-      <w:proofErr w:type="spellStart"/>
-      <w:r>
-        <w:t>Portik</w:t>
-      </w:r>
-      <w:proofErr w:type="spellEnd"/>
-      <w:r>
-        <w:t xml:space="preserve"> DM, </w:t>
-      </w:r>
-      <w:proofErr w:type="spellStart"/>
-      <w:r>
-        <w:t>Leaché</w:t>
-      </w:r>
-      <w:proofErr w:type="spellEnd"/>
-      <w:r>
-        <w:t xml:space="preserve"> AD, Rivera D, </w:t>
-      </w:r>
-      <w:proofErr w:type="spellStart"/>
-      <w:r>
-        <w:t>Barej</w:t>
-      </w:r>
-      <w:proofErr w:type="spellEnd"/>
-      <w:r>
-        <w:t xml:space="preserve"> MF, Burger M, Hirschfeld M, </w:t>
-      </w:r>
-      <w:proofErr w:type="spellStart"/>
-      <w:r>
-        <w:t>Rödel</w:t>
-      </w:r>
-      <w:proofErr w:type="spellEnd"/>
-      <w:r>
-        <w:t xml:space="preserve"> M-O, Blackburn DC, Fujita MK. 2017 Evaluating mechanisms of diversification in a </w:t>
-      </w:r>
-      <w:proofErr w:type="spellStart"/>
-      <w:r>
-        <w:t>Guineo-Congolian</w:t>
-      </w:r>
-      <w:proofErr w:type="spellEnd"/>
-      <w:r>
-        <w:t xml:space="preserve"> tropical forest frog using demographic model selection. </w:t>
+      <w:r>
+        <w:t xml:space="preserve">Portik DM, Leaché AD, Rivera D, Barej MF, Burger M, Hirschfeld M, Rödel M-O, Blackburn DC, Fujita MK. 2017 Evaluating mechanisms of diversification in a Guineo-Congolian tropical forest frog using demographic model selection. </w:t>
       </w:r>
       <w:r>
         <w:rPr>
@@ -427,15 +358,7 @@
         <w:t>26</w:t>
       </w:r>
       <w:r>
-        <w:t>, 5245–5263. (</w:t>
-      </w:r>
-      <w:proofErr w:type="gramStart"/>
-      <w:r>
-        <w:t>doi</w:t>
-      </w:r>
-      <w:proofErr w:type="gramEnd"/>
-      <w:r>
-        <w:t>:10.1111/mec.14266)</w:t>
+        <w:t>, 5245–5263. (doi:10.1111/mec.14266)</w:t>
       </w:r>
     </w:p>
     <w:p>
@@ -447,39 +370,7 @@
         <w:ind w:left="360"/>
       </w:pPr>
       <w:r>
-        <w:t>Haag-</w:t>
-      </w:r>
-      <w:proofErr w:type="spellStart"/>
-      <w:r>
-        <w:t>Liautard</w:t>
-      </w:r>
-      <w:proofErr w:type="spellEnd"/>
-      <w:r>
-        <w:t xml:space="preserve"> C, </w:t>
-      </w:r>
-      <w:proofErr w:type="spellStart"/>
-      <w:r>
-        <w:t>Dorris</w:t>
-      </w:r>
-      <w:proofErr w:type="spellEnd"/>
-      <w:r>
-        <w:t xml:space="preserve"> M, </w:t>
-      </w:r>
-      <w:proofErr w:type="spellStart"/>
-      <w:r>
-        <w:t>Maside</w:t>
-      </w:r>
-      <w:proofErr w:type="spellEnd"/>
-      <w:r>
-        <w:t xml:space="preserve"> X, Macaskill S, Halligan DL, Charlesworth B, </w:t>
-      </w:r>
-      <w:proofErr w:type="spellStart"/>
-      <w:r>
-        <w:t>Keightley</w:t>
-      </w:r>
-      <w:proofErr w:type="spellEnd"/>
-      <w:r>
-        <w:t xml:space="preserve"> PD. 2007 Direct estimation of per nucleotide and genomic deleterious mutation rates in Drosophila. </w:t>
+        <w:t xml:space="preserve">Haag-Liautard C, Dorris M, Maside X, Macaskill S, Halligan DL, Charlesworth B, Keightley PD. 2007 Direct estimation of per nucleotide and genomic deleterious mutation rates in Drosophila. </w:t>
       </w:r>
       <w:r>
         <w:rPr>
@@ -497,15 +388,7 @@
         <w:t>445</w:t>
       </w:r>
       <w:r>
-        <w:t>, 82–85. (</w:t>
-      </w:r>
-      <w:proofErr w:type="gramStart"/>
-      <w:r>
-        <w:t>doi</w:t>
-      </w:r>
-      <w:proofErr w:type="gramEnd"/>
-      <w:r>
-        <w:t>:10.1038/nature05388)</w:t>
+        <w:t>, 82–85. (doi:10.1038/nature05388)</w:t>
       </w:r>
     </w:p>
     <w:p>
@@ -526,15 +409,7 @@
         <w:t>et al.</w:t>
       </w:r>
       <w:r>
-        <w:t xml:space="preserve"> 2014 The genetics of monarch butterfly migration and warning </w:t>
-      </w:r>
-      <w:proofErr w:type="spellStart"/>
-      <w:r>
-        <w:t>colouration</w:t>
-      </w:r>
-      <w:proofErr w:type="spellEnd"/>
-      <w:r>
-        <w:t xml:space="preserve">. </w:t>
+        <w:t xml:space="preserve"> 2014 The genetics of monarch butterfly migration and warning colouration. </w:t>
       </w:r>
       <w:r>
         <w:rPr>
@@ -563,63 +438,18 @@
         </w:numPr>
         <w:ind w:left="360"/>
       </w:pPr>
-      <w:proofErr w:type="spellStart"/>
-      <w:r>
-        <w:t>Keightley</w:t>
-      </w:r>
-      <w:proofErr w:type="spellEnd"/>
-      <w:r>
-        <w:t xml:space="preserve"> PD, </w:t>
-      </w:r>
-      <w:proofErr w:type="spellStart"/>
-      <w:r>
-        <w:t>Pinharanda</w:t>
-      </w:r>
-      <w:proofErr w:type="spellEnd"/>
-      <w:r>
-        <w:t xml:space="preserve"> A, Ness RW, Simpson F, </w:t>
-      </w:r>
-      <w:proofErr w:type="spellStart"/>
-      <w:r>
-        <w:t>Dasmahapatra</w:t>
-      </w:r>
-      <w:proofErr w:type="spellEnd"/>
-      <w:r>
-        <w:t xml:space="preserve"> KK, Mallet J, Davey JW, </w:t>
-      </w:r>
-      <w:proofErr w:type="spellStart"/>
-      <w:r>
-        <w:t>Jiggins</w:t>
-      </w:r>
-      <w:proofErr w:type="spellEnd"/>
-      <w:r>
-        <w:t xml:space="preserve"> CD. 2015 Estimation of the spontaneous mutation rate in </w:t>
-      </w:r>
-      <w:proofErr w:type="spellStart"/>
-      <w:r>
-        <w:t>Heliconius</w:t>
-      </w:r>
-      <w:proofErr w:type="spellEnd"/>
+      <w:r>
+        <w:t xml:space="preserve">Keightley PD, Pinharanda A, Ness RW, Simpson F, Dasmahapatra KK, Mallet J, Davey JW, Jiggins CD. 2015 Estimation of the spontaneous mutation rate in Heliconius melpomene. </w:t>
+      </w:r>
+      <w:r>
+        <w:rPr>
+          <w:i/>
+        </w:rPr>
+        <w:t>Mol. Biol. Evol.</w:t>
+      </w:r>
       <w:r>
         <w:t xml:space="preserve"> </w:t>
       </w:r>
-      <w:proofErr w:type="spellStart"/>
-      <w:r>
-        <w:t>melpomene</w:t>
-      </w:r>
-      <w:proofErr w:type="spellEnd"/>
-      <w:r>
-        <w:t xml:space="preserve">. </w:t>
-      </w:r>
-      <w:r>
-        <w:rPr>
-          <w:i/>
-        </w:rPr>
-        <w:t>Mol. Biol. Evol.</w:t>
-      </w:r>
-      <w:r>
-        <w:t xml:space="preserve"> </w:t>
-      </w:r>
       <w:r>
         <w:rPr>
           <w:b/>
@@ -627,23 +457,7 @@
         <w:t>32</w:t>
       </w:r>
       <w:r>
-        <w:t>, 239–243. (</w:t>
-      </w:r>
-      <w:proofErr w:type="gramStart"/>
-      <w:r>
-        <w:t>doi</w:t>
-      </w:r>
-      <w:proofErr w:type="gramEnd"/>
-      <w:r>
-        <w:t>:10.1093/</w:t>
-      </w:r>
-      <w:proofErr w:type="spellStart"/>
-      <w:r>
-        <w:t>molbev</w:t>
-      </w:r>
-      <w:proofErr w:type="spellEnd"/>
-      <w:r>
-        <w:t>/msu302)</w:t>
+        <w:t>, 239–243. (doi:10.1093/molbev/msu302)</w:t>
       </w:r>
       <w:r>
         <w:br w:type="page"/>
@@ -1437,15 +1251,7 @@
               <w:t>Rota</w:t>
             </w:r>
             <w:r>
-              <w:t xml:space="preserve"> (near </w:t>
-            </w:r>
-            <w:proofErr w:type="spellStart"/>
-            <w:r>
-              <w:t>Songsong</w:t>
-            </w:r>
-            <w:proofErr w:type="spellEnd"/>
-            <w:r>
-              <w:t>)</w:t>
+              <w:t xml:space="preserve"> (near Songsong)</w:t>
             </w:r>
           </w:p>
         </w:tc>
@@ -1551,15 +1357,7 @@
               <w:t>Saipan</w:t>
             </w:r>
             <w:r>
-              <w:t xml:space="preserve"> (</w:t>
-            </w:r>
-            <w:proofErr w:type="spellStart"/>
-            <w:r>
-              <w:t>Kagman</w:t>
-            </w:r>
-            <w:proofErr w:type="spellEnd"/>
-            <w:r>
-              <w:t>)</w:t>
+              <w:t xml:space="preserve"> (Kagman)</w:t>
             </w:r>
           </w:p>
         </w:tc>
@@ -1674,13 +1472,8 @@
               <w:jc w:val="center"/>
             </w:pPr>
             <w:r>
-              <w:t xml:space="preserve">Viti </w:t>
-            </w:r>
-            <w:proofErr w:type="spellStart"/>
-            <w:r>
-              <w:t>Levu</w:t>
-            </w:r>
-            <w:proofErr w:type="spellEnd"/>
+              <w:t>Viti Levu</w:t>
+            </w:r>
           </w:p>
         </w:tc>
         <w:tc>
@@ -2028,23 +1821,7 @@
               <w:t>Queensland</w:t>
             </w:r>
             <w:r>
-              <w:t xml:space="preserve"> (Samford, </w:t>
-            </w:r>
-            <w:proofErr w:type="spellStart"/>
-            <w:r>
-              <w:t>Canungra</w:t>
-            </w:r>
-            <w:proofErr w:type="spellEnd"/>
-            <w:r>
-              <w:t xml:space="preserve">, </w:t>
-            </w:r>
-            <w:proofErr w:type="spellStart"/>
-            <w:r>
-              <w:t>Pinjarra</w:t>
-            </w:r>
-            <w:proofErr w:type="spellEnd"/>
-            <w:r>
-              <w:t xml:space="preserve"> Hills)</w:t>
+              <w:t xml:space="preserve"> (Samford, Canungra, Pinjarra Hills)</w:t>
             </w:r>
           </w:p>
         </w:tc>
@@ -4813,15 +4590,7 @@
               <w:t xml:space="preserve">Table S3 – </w:t>
             </w:r>
             <w:r>
-              <w:t xml:space="preserve">Degree of parameter permutation, number of independent dadi runs, and the number of iterations per run for each of the dadi optimization passes (see </w:t>
-            </w:r>
-            <w:proofErr w:type="spellStart"/>
-            <w:r>
-              <w:t>Portik</w:t>
-            </w:r>
-            <w:proofErr w:type="spellEnd"/>
-            <w:r>
-              <w:t xml:space="preserve"> et al., 2017).</w:t>
+              <w:t>Degree of parameter permutation, number of independent dadi runs, and the number of iterations per run for each of the dadi optimization passes (see Portik et al., 2017).</w:t>
             </w:r>
           </w:p>
         </w:tc>
@@ -5061,16 +4830,8 @@
               <w:rPr>
                 <w:b/>
               </w:rPr>
-              <w:t>Het/</w:t>
-            </w:r>
-            <w:proofErr w:type="spellStart"/>
-            <w:r>
-              <w:rPr>
-                <w:b/>
-              </w:rPr>
-              <w:t>Hom</w:t>
-            </w:r>
-            <w:proofErr w:type="spellEnd"/>
+              <w:t>Het/Hom</w:t>
+            </w:r>
           </w:p>
         </w:tc>
       </w:tr>
@@ -7992,16 +7753,23 @@
           <w:b/>
         </w:rPr>
       </w:pPr>
-      <w:r>
+    </w:p>
+    <w:p>
+      <w:pPr>
+        <w:jc w:val="center"/>
         <w:rPr>
           <w:b/>
+        </w:rPr>
+      </w:pPr>
+      <w:r>
+        <w:rPr>
           <w:noProof/>
         </w:rPr>
         <w:drawing>
-          <wp:inline distT="0" distB="0" distL="0" distR="0" wp14:anchorId="2F3D74A7" wp14:editId="36182889">
-            <wp:extent cx="5943600" cy="4592955"/>
-            <wp:effectExtent l="0" t="0" r="0" b="4445"/>
-            <wp:docPr id="5" name="Picture 5"/>
+          <wp:inline distT="0" distB="0" distL="0" distR="0" wp14:anchorId="034F13BA" wp14:editId="0396E752">
+            <wp:extent cx="5943600" cy="4540885"/>
+            <wp:effectExtent l="0" t="0" r="0" b="0"/>
+            <wp:docPr id="1" name="Picture 1" descr="Chart&#10;&#10;Description automatically generated with low confidence"/>
             <wp:cNvGraphicFramePr>
               <a:graphicFrameLocks xmlns:a="http://schemas.openxmlformats.org/drawingml/2006/main" noChangeAspect="1"/>
             </wp:cNvGraphicFramePr>
@@ -8009,17 +7777,11 @@
               <a:graphicData uri="http://schemas.openxmlformats.org/drawingml/2006/picture">
                 <pic:pic xmlns:pic="http://schemas.openxmlformats.org/drawingml/2006/picture">
                   <pic:nvPicPr>
-                    <pic:cNvPr id="5" name="Picture 5"/>
+                    <pic:cNvPr id="1" name="Picture 1" descr="Chart&#10;&#10;Description automatically generated with low confidence"/>
                     <pic:cNvPicPr/>
                   </pic:nvPicPr>
                   <pic:blipFill>
-                    <a:blip r:embed="rId5">
-                      <a:extLst>
-                        <a:ext uri="{28A0092B-C50C-407E-A947-70E740481C1C}">
-                          <a14:useLocalDpi xmlns:a14="http://schemas.microsoft.com/office/drawing/2010/main" val="0"/>
-                        </a:ext>
-                      </a:extLst>
-                    </a:blip>
+                    <a:blip r:embed="rId5"/>
                     <a:stretch>
                       <a:fillRect/>
                     </a:stretch>
@@ -8027,7 +7789,7 @@
                   <pic:spPr>
                     <a:xfrm>
                       <a:off x="0" y="0"/>
-                      <a:ext cx="5943600" cy="4592955"/>
+                      <a:ext cx="5943600" cy="4540885"/>
                     </a:xfrm>
                     <a:prstGeom prst="rect">
                       <a:avLst/>
@@ -8039,14 +7801,6 @@
           </wp:inline>
         </w:drawing>
       </w:r>
-    </w:p>
-    <w:p>
-      <w:pPr>
-        <w:jc w:val="center"/>
-        <w:rPr>
-          <w:b/>
-        </w:rPr>
-      </w:pPr>
     </w:p>
     <w:p>
       <w:pPr>
@@ -8166,15 +7920,7 @@
         <w:t>(top)</w:t>
       </w:r>
       <w:r>
-        <w:t xml:space="preserve"> Mean </w:t>
-      </w:r>
-      <w:proofErr w:type="gramStart"/>
-      <w:r>
-        <w:t>ln(</w:t>
-      </w:r>
-      <w:proofErr w:type="gramEnd"/>
-      <w:r>
-        <w:t xml:space="preserve">Prob) </w:t>
+        <w:t xml:space="preserve"> Mean ln(Prob) </w:t>
       </w:r>
       <w:r>
         <w:t xml:space="preserve">and </w:t>
@@ -8193,15 +7939,7 @@
         <w:t>bottom</w:t>
       </w:r>
       <w:r>
-        <w:t xml:space="preserve">) values for </w:t>
-      </w:r>
-      <w:proofErr w:type="spellStart"/>
-      <w:r>
-        <w:t>NGSadmix</w:t>
-      </w:r>
-      <w:proofErr w:type="spellEnd"/>
-      <w:r>
-        <w:t xml:space="preserve"> runs for each K between 1 and 9. </w:t>
+        <w:t xml:space="preserve">) values for NGSadmix runs for each K between 1 and 9. </w:t>
       </w:r>
     </w:p>
     <w:p/>
@@ -8215,10 +7953,10 @@
         </w:rPr>
         <w:lastRenderedPageBreak/>
         <w:drawing>
-          <wp:inline distT="0" distB="0" distL="0" distR="0" wp14:anchorId="1BFE92B5" wp14:editId="104EE2ED">
-            <wp:extent cx="5943600" cy="4592955"/>
+          <wp:inline distT="0" distB="0" distL="0" distR="0" wp14:anchorId="0C38FBBF" wp14:editId="011E798D">
+            <wp:extent cx="5943600" cy="5943600"/>
             <wp:effectExtent l="0" t="0" r="0" b="0"/>
-            <wp:docPr id="8" name="Picture 8" descr="Chart&#10;&#10;Description automatically generated"/>
+            <wp:docPr id="9" name="Picture 9" descr="Chart, bar chart&#10;&#10;Description automatically generated"/>
             <wp:cNvGraphicFramePr>
               <a:graphicFrameLocks xmlns:a="http://schemas.openxmlformats.org/drawingml/2006/main" noChangeAspect="1"/>
             </wp:cNvGraphicFramePr>
@@ -8226,7 +7964,7 @@
               <a:graphicData uri="http://schemas.openxmlformats.org/drawingml/2006/picture">
                 <pic:pic xmlns:pic="http://schemas.openxmlformats.org/drawingml/2006/picture">
                   <pic:nvPicPr>
-                    <pic:cNvPr id="8" name="Picture 8" descr="Chart&#10;&#10;Description automatically generated"/>
+                    <pic:cNvPr id="9" name="Picture 9" descr="Chart, bar chart&#10;&#10;Description automatically generated"/>
                     <pic:cNvPicPr/>
                   </pic:nvPicPr>
                   <pic:blipFill>
@@ -8244,7 +7982,7 @@
                   <pic:spPr>
                     <a:xfrm>
                       <a:off x="0" y="0"/>
-                      <a:ext cx="5943600" cy="4592955"/>
+                      <a:ext cx="5943600" cy="5943600"/>
                     </a:xfrm>
                     <a:prstGeom prst="rect">
                       <a:avLst/>
@@ -8258,34 +7996,58 @@
       </w:r>
     </w:p>
     <w:p>
+      <w:pPr>
+        <w:jc w:val="both"/>
+      </w:pPr>
       <w:r>
         <w:rPr>
           <w:b/>
         </w:rPr>
-        <w:t xml:space="preserve">Figure S3 – </w:t>
-      </w:r>
-      <w:r>
-        <w:t>The ratio of heterozygous to homozygous sites shown for each individual within the primary sampled populations of interest. As with other metrics of genetic diversity, the ancestral North American population showed the highest levels of heterozygosity, followed by Hawaii and then Australian populations.</w:t>
-      </w:r>
-      <w:r>
-        <w:t xml:space="preserve"> Note that here Hawaiian samples from Oahu and Maui are pooled.</w:t>
+        <w:t>Figure S</w:t>
+      </w:r>
+      <w:r>
+        <w:rPr>
+          <w:b/>
+        </w:rPr>
+        <w:t>3</w:t>
+      </w:r>
+      <w:r>
+        <w:rPr>
+          <w:b/>
+        </w:rPr>
+        <w:t xml:space="preserve"> –</w:t>
+      </w:r>
+      <w:r>
+        <w:t xml:space="preserve"> Derived allele frequency spectra (below diagonal) and directionality indices (above diagonal) for each pairwise comparison between each of the six best-sampled populations. Spectra polarized via reference to putative sister tax</w:t>
+      </w:r>
+      <w:r>
+        <w:t>on</w:t>
+      </w:r>
+      <w:r>
+        <w:t xml:space="preserve"> </w:t>
+      </w:r>
+      <w:r>
+        <w:rPr>
+          <w:i/>
+        </w:rPr>
+        <w:t xml:space="preserve">Danaus erippus </w:t>
+      </w:r>
+      <w:r>
+        <w:t>and projected to 10 gene copies per population. GUA  = Guam, HAW = Hawaii, NAM = North America, NOR = Norfolk Island, QLD = Queensland, ROT = Rota.</w:t>
       </w:r>
     </w:p>
     <w:p/>
     <w:p>
-      <w:pPr>
-        <w:jc w:val="both"/>
-      </w:pPr>
       <w:r>
         <w:rPr>
           <w:noProof/>
         </w:rPr>
         <w:lastRenderedPageBreak/>
         <w:drawing>
-          <wp:inline distT="0" distB="0" distL="0" distR="0" wp14:anchorId="0C38FBBF" wp14:editId="011E798D">
+          <wp:inline distT="0" distB="0" distL="0" distR="0" wp14:anchorId="6093329C" wp14:editId="1D450D1C">
             <wp:extent cx="5943600" cy="5943600"/>
             <wp:effectExtent l="0" t="0" r="0" b="0"/>
-            <wp:docPr id="9" name="Picture 9" descr="Chart, bar chart&#10;&#10;Description automatically generated"/>
+            <wp:docPr id="7" name="Picture 7" descr="Chart&#10;&#10;Description automatically generated"/>
             <wp:cNvGraphicFramePr>
               <a:graphicFrameLocks xmlns:a="http://schemas.openxmlformats.org/drawingml/2006/main" noChangeAspect="1"/>
             </wp:cNvGraphicFramePr>
@@ -8293,7 +8055,7 @@
               <a:graphicData uri="http://schemas.openxmlformats.org/drawingml/2006/picture">
                 <pic:pic xmlns:pic="http://schemas.openxmlformats.org/drawingml/2006/picture">
                   <pic:nvPicPr>
-                    <pic:cNvPr id="9" name="Picture 9" descr="Chart, bar chart&#10;&#10;Description automatically generated"/>
+                    <pic:cNvPr id="7" name="Picture 7" descr="Chart&#10;&#10;Description automatically generated"/>
                     <pic:cNvPicPr/>
                   </pic:nvPicPr>
                   <pic:blipFill>
@@ -8325,57 +8087,30 @@
       </w:r>
     </w:p>
     <w:p>
-      <w:pPr>
-        <w:jc w:val="both"/>
-      </w:pPr>
       <w:r>
         <w:rPr>
           <w:b/>
         </w:rPr>
-        <w:t>Figure S4 –</w:t>
-      </w:r>
-      <w:r>
-        <w:t xml:space="preserve"> Derived allele frequency spectra (below diagonal) and directionality indices (above diagonal) for each pairwise comparison between each of the six best-sampled populations. Spectra polarized via reference to putative sister tax</w:t>
-      </w:r>
-      <w:r>
-        <w:t>on</w:t>
-      </w:r>
-      <w:r>
-        <w:t xml:space="preserve"> </w:t>
-      </w:r>
-      <w:r>
-        <w:rPr>
-          <w:i/>
-        </w:rPr>
-        <w:t xml:space="preserve">Danaus </w:t>
-      </w:r>
-      <w:proofErr w:type="spellStart"/>
-      <w:r>
-        <w:rPr>
-          <w:i/>
-        </w:rPr>
-        <w:t>erippus</w:t>
-      </w:r>
-      <w:proofErr w:type="spellEnd"/>
-      <w:r>
-        <w:rPr>
-          <w:i/>
-        </w:rPr>
-        <w:t xml:space="preserve"> </w:t>
-      </w:r>
-      <w:r>
-        <w:t xml:space="preserve">and projected to 10 gene copies per population. </w:t>
-      </w:r>
-      <w:proofErr w:type="gramStart"/>
-      <w:r>
-        <w:t>GUA  =</w:t>
-      </w:r>
-      <w:proofErr w:type="gramEnd"/>
-      <w:r>
-        <w:t xml:space="preserve"> Guam, HAW = Hawaii, NAM = North America, NOR = Norfolk Island, QLD = Queensland, ROT = Rota.</w:t>
+        <w:t>Figure S</w:t>
+      </w:r>
+      <w:r>
+        <w:rPr>
+          <w:b/>
+        </w:rPr>
+        <w:t>4</w:t>
+      </w:r>
+      <w:r>
+        <w:rPr>
+          <w:b/>
+        </w:rPr>
+        <w:t xml:space="preserve"> - </w:t>
+      </w:r>
+      <w:r>
+        <w:t>AIC scores for all specified demographic models used in dadi simulations across passes. Note that the three epoch model produced model runs with the lowest single AIC scores, though with substantial variation across runs.</w:t>
       </w:r>
     </w:p>
     <w:p/>
+    <w:p/>
     <w:p>
       <w:r>
         <w:rPr>
@@ -8383,10 +8118,10 @@
         </w:rPr>
         <w:lastRenderedPageBreak/>
         <w:drawing>
-          <wp:inline distT="0" distB="0" distL="0" distR="0" wp14:anchorId="6093329C" wp14:editId="1D450D1C">
-            <wp:extent cx="5943600" cy="5943600"/>
-            <wp:effectExtent l="0" t="0" r="0" b="0"/>
-            <wp:docPr id="7" name="Picture 7" descr="Chart&#10;&#10;Description automatically generated"/>
+          <wp:inline distT="0" distB="0" distL="0" distR="0" wp14:anchorId="17AB40E0" wp14:editId="6869C721">
+            <wp:extent cx="5943600" cy="3368040"/>
+            <wp:effectExtent l="0" t="0" r="0" b="3810"/>
+            <wp:docPr id="4" name="Picture 4" descr="Graphical user interface&#10;&#10;Description automatically generated with medium confidence"/>
             <wp:cNvGraphicFramePr>
               <a:graphicFrameLocks xmlns:a="http://schemas.openxmlformats.org/drawingml/2006/main" noChangeAspect="1"/>
             </wp:cNvGraphicFramePr>
@@ -8394,7 +8129,7 @@
               <a:graphicData uri="http://schemas.openxmlformats.org/drawingml/2006/picture">
                 <pic:pic xmlns:pic="http://schemas.openxmlformats.org/drawingml/2006/picture">
                   <pic:nvPicPr>
-                    <pic:cNvPr id="7" name="Picture 7" descr="Chart&#10;&#10;Description automatically generated"/>
+                    <pic:cNvPr id="4" name="Picture 4" descr="Graphical user interface&#10;&#10;Description automatically generated with medium confidence"/>
                     <pic:cNvPicPr/>
                   </pic:nvPicPr>
                   <pic:blipFill>
@@ -8412,7 +8147,7 @@
                   <pic:spPr>
                     <a:xfrm>
                       <a:off x="0" y="0"/>
-                      <a:ext cx="5943600" cy="5943600"/>
+                      <a:ext cx="5943600" cy="3368040"/>
                     </a:xfrm>
                     <a:prstGeom prst="rect">
                       <a:avLst/>
@@ -8425,6 +8160,7 @@
         </w:drawing>
       </w:r>
     </w:p>
+    <w:p/>
     <w:p>
       <w:r>
         <w:rPr>
@@ -8442,22 +8178,48 @@
         <w:rPr>
           <w:b/>
         </w:rPr>
-        <w:t xml:space="preserve"> - </w:t>
-      </w:r>
-      <w:r>
-        <w:t xml:space="preserve">AIC scores for all specified demographic models used in dadi simulations across passes. Note that the </w:t>
-      </w:r>
-      <w:proofErr w:type="gramStart"/>
-      <w:r>
-        <w:t>three epoch</w:t>
-      </w:r>
-      <w:proofErr w:type="gramEnd"/>
-      <w:r>
-        <w:t xml:space="preserve"> model produced model runs with the lowest single AIC scores, though with substantial variation across runs.</w:t>
+        <w:t xml:space="preserve"> – </w:t>
+      </w:r>
+      <w:r>
+        <w:t xml:space="preserve">Observed (Left) and estimated (Right) derived site frequency spectra for </w:t>
+      </w:r>
+      <w:bookmarkStart w:id="1" w:name="_Hlk79754147"/>
+      <w:r>
+        <w:t>the</w:t>
+      </w:r>
+      <w:bookmarkStart w:id="2" w:name="_Hlk79754112"/>
+      <w:bookmarkEnd w:id="1"/>
+      <w:r>
+        <w:rPr>
+          <w:i/>
+          <w:iCs/>
+        </w:rPr>
+        <w:t xml:space="preserve"> Found and Grow</w:t>
+      </w:r>
+      <w:r>
+        <w:t xml:space="preserve"> model. </w:t>
+      </w:r>
+      <w:r>
+        <w:t xml:space="preserve">Cell brightness corresponds to the number of loci with derived allele frequencies in the given bin for both Hawaii (HAW) and North America (NAM). </w:t>
+      </w:r>
+      <w:r>
+        <w:t xml:space="preserve">Estimated spectra based on the parameters from the runs with the lowest AIC score from each quadrant of the establishment time/founding population size parameter space for each model are shown for comparison </w:t>
+      </w:r>
+      <w:r>
+        <w:rPr>
+          <w:bCs/>
+        </w:rPr>
+        <w:t>(BL: bottom left, BR: bottom right, TL: top left, TR: top right), corresponding to the points marked in red in Figure 3</w:t>
+      </w:r>
+      <w:bookmarkEnd w:id="2"/>
+      <w:r>
+        <w:rPr>
+          <w:bCs/>
+        </w:rPr>
+        <w:t>.</w:t>
       </w:r>
     </w:p>
     <w:p/>
-    <w:p/>
     <w:p>
       <w:r>
         <w:rPr>
@@ -8465,10 +8227,10 @@
         </w:rPr>
         <w:lastRenderedPageBreak/>
         <w:drawing>
-          <wp:inline distT="0" distB="0" distL="0" distR="0" wp14:anchorId="17AB40E0" wp14:editId="6869C721">
+          <wp:inline distT="0" distB="0" distL="0" distR="0" wp14:anchorId="6321FEC2" wp14:editId="32097E79">
             <wp:extent cx="5943600" cy="3368040"/>
             <wp:effectExtent l="0" t="0" r="0" b="3810"/>
-            <wp:docPr id="4" name="Picture 4" descr="Graphical user interface&#10;&#10;Description automatically generated with medium confidence"/>
+            <wp:docPr id="6" name="Picture 6" descr="A picture containing graphical user interface&#10;&#10;Description automatically generated"/>
             <wp:cNvGraphicFramePr>
               <a:graphicFrameLocks xmlns:a="http://schemas.openxmlformats.org/drawingml/2006/main" noChangeAspect="1"/>
             </wp:cNvGraphicFramePr>
@@ -8476,7 +8238,7 @@
               <a:graphicData uri="http://schemas.openxmlformats.org/drawingml/2006/picture">
                 <pic:pic xmlns:pic="http://schemas.openxmlformats.org/drawingml/2006/picture">
                   <pic:nvPicPr>
-                    <pic:cNvPr id="4" name="Picture 4" descr="Graphical user interface&#10;&#10;Description automatically generated with medium confidence"/>
+                    <pic:cNvPr id="6" name="Picture 6" descr="A picture containing graphical user interface&#10;&#10;Description automatically generated"/>
                     <pic:cNvPicPr/>
                   </pic:nvPicPr>
                   <pic:blipFill>
@@ -8507,54 +8269,77 @@
         </w:drawing>
       </w:r>
     </w:p>
-    <w:p/>
     <w:p>
+      <w:pPr>
+        <w:rPr>
+          <w:bCs/>
+        </w:rPr>
+      </w:pPr>
       <w:r>
         <w:rPr>
           <w:b/>
         </w:rPr>
-        <w:t xml:space="preserve">Figure S6 – </w:t>
-      </w:r>
-      <w:r>
-        <w:t xml:space="preserve">Observed (Left) and estimated (Right) derived site frequency spectra for </w:t>
-      </w:r>
-      <w:bookmarkStart w:id="1" w:name="_Hlk79754147"/>
-      <w:r>
-        <w:t>the</w:t>
-      </w:r>
-      <w:bookmarkStart w:id="2" w:name="_Hlk79754112"/>
-      <w:bookmarkEnd w:id="1"/>
+        <w:t>Figure S</w:t>
+      </w:r>
+      <w:r>
+        <w:rPr>
+          <w:b/>
+        </w:rPr>
+        <w:t>6</w:t>
+      </w:r>
+      <w:r>
+        <w:rPr>
+          <w:b/>
+        </w:rPr>
+        <w:t xml:space="preserve">– </w:t>
+      </w:r>
+      <w:r>
+        <w:t>Observed (Left) and estimated (Right) derived site frequency spectra for the</w:t>
+      </w:r>
       <w:r>
         <w:rPr>
           <w:i/>
           <w:iCs/>
         </w:rPr>
-        <w:t xml:space="preserve"> Found and Grow</w:t>
-      </w:r>
-      <w:r>
-        <w:t xml:space="preserve"> model. </w:t>
-      </w:r>
-      <w:r>
-        <w:t xml:space="preserve">Cell brightness corresponds to the number of loci with derived allele frequencies in the given bin for both Hawaii (HAW) and North America (NAM). </w:t>
-      </w:r>
-      <w:r>
-        <w:t xml:space="preserve">Estimated spectra based on the parameters from the runs with the lowest AIC score from each quadrant of the establishment time/founding population size parameter space for each model are shown for comparison </w:t>
+        <w:t xml:space="preserve"> Two Epoch</w:t>
+      </w:r>
+      <w:r>
+        <w:t xml:space="preserve"> model.</w:t>
+      </w:r>
+      <w:r>
+        <w:t xml:space="preserve"> Cell brightness corresponds to the number of loci with derived allele frequencies in the given bin for both Hawaii (HAW) and North America (NAM). </w:t>
+      </w:r>
+      <w:r>
+        <w:t xml:space="preserve"> Estimated spectra based on the parameters from the runs with the lowest AIC score from each quadrant of the establishment time/founding population size parameter space for each model are shown for comparison </w:t>
       </w:r>
       <w:r>
         <w:rPr>
           <w:bCs/>
         </w:rPr>
-        <w:t>(BL: bottom left, BR: bottom right, TL: top left, TR: top right), corresponding to the points marked in red in Figure 3</w:t>
-      </w:r>
-      <w:bookmarkEnd w:id="2"/>
-      <w:r>
+        <w:t>(BL: bottom left, BR: bottom right, TL: top left, TR: top right), corresponding to the points marked in red in Figure 3.</w:t>
+      </w:r>
+    </w:p>
+    <w:p>
+      <w:pPr>
         <w:rPr>
           <w:bCs/>
         </w:rPr>
-        <w:t>.</w:t>
-      </w:r>
+      </w:pPr>
     </w:p>
-    <w:p/>
+    <w:p>
+      <w:pPr>
+        <w:rPr>
+          <w:bCs/>
+        </w:rPr>
+      </w:pPr>
+    </w:p>
+    <w:p>
+      <w:pPr>
+        <w:rPr>
+          <w:bCs/>
+        </w:rPr>
+      </w:pPr>
+    </w:p>
     <w:p>
       <w:r>
         <w:rPr>
@@ -8562,10 +8347,10 @@
         </w:rPr>
         <w:lastRenderedPageBreak/>
         <w:drawing>
-          <wp:inline distT="0" distB="0" distL="0" distR="0" wp14:anchorId="6321FEC2" wp14:editId="32097E79">
+          <wp:inline distT="0" distB="0" distL="0" distR="0" wp14:anchorId="67067420" wp14:editId="77FB9F1D">
             <wp:extent cx="5943600" cy="3368040"/>
             <wp:effectExtent l="0" t="0" r="0" b="3810"/>
-            <wp:docPr id="6" name="Picture 6" descr="A picture containing graphical user interface&#10;&#10;Description automatically generated"/>
+            <wp:docPr id="12" name="Picture 12" descr="Graphical user interface&#10;&#10;Description automatically generated with medium confidence"/>
             <wp:cNvGraphicFramePr>
               <a:graphicFrameLocks xmlns:a="http://schemas.openxmlformats.org/drawingml/2006/main" noChangeAspect="1"/>
             </wp:cNvGraphicFramePr>
@@ -8573,7 +8358,7 @@
               <a:graphicData uri="http://schemas.openxmlformats.org/drawingml/2006/picture">
                 <pic:pic xmlns:pic="http://schemas.openxmlformats.org/drawingml/2006/picture">
                   <pic:nvPicPr>
-                    <pic:cNvPr id="6" name="Picture 6" descr="A picture containing graphical user interface&#10;&#10;Description automatically generated"/>
+                    <pic:cNvPr id="12" name="Picture 12" descr="Graphical user interface&#10;&#10;Description automatically generated with medium confidence"/>
                     <pic:cNvPicPr/>
                   </pic:nvPicPr>
                   <pic:blipFill>
@@ -8614,115 +8399,19 @@
         <w:rPr>
           <w:b/>
         </w:rPr>
-        <w:t xml:space="preserve">Figure S7– </w:t>
-      </w:r>
-      <w:r>
-        <w:t>Observed (Left) and estimated (Right) derived site frequency spectra for the</w:t>
-      </w:r>
-      <w:r>
-        <w:rPr>
-          <w:i/>
-          <w:iCs/>
-        </w:rPr>
-        <w:t xml:space="preserve"> Two Epoch</w:t>
-      </w:r>
-      <w:r>
-        <w:t xml:space="preserve"> model.</w:t>
-      </w:r>
-      <w:r>
-        <w:t xml:space="preserve"> Cell brightness corresponds to the number of loci with derived allele frequencies in the given bin for both Hawaii (HAW) and North America (NAM). </w:t>
-      </w:r>
-      <w:r>
-        <w:t xml:space="preserve"> Estimated spectra based on the parameters from the runs with the lowest AIC score from each quadrant of the establishment time/founding population size parameter space for each model are shown for comparison </w:t>
-      </w:r>
-      <w:r>
-        <w:rPr>
-          <w:bCs/>
-        </w:rPr>
-        <w:t>(BL: bottom left, BR: bottom right, TL: top left, TR: top right), corresponding to the points marked in red in Figure 3.</w:t>
-      </w:r>
-    </w:p>
-    <w:p>
-      <w:pPr>
-        <w:rPr>
-          <w:bCs/>
-        </w:rPr>
-      </w:pPr>
-    </w:p>
-    <w:p>
-      <w:pPr>
-        <w:rPr>
-          <w:bCs/>
-        </w:rPr>
-      </w:pPr>
-    </w:p>
-    <w:p>
-      <w:pPr>
-        <w:rPr>
-          <w:bCs/>
-        </w:rPr>
-      </w:pPr>
-    </w:p>
-    <w:p>
-      <w:r>
-        <w:rPr>
-          <w:noProof/>
-        </w:rPr>
-        <w:lastRenderedPageBreak/>
-        <w:drawing>
-          <wp:inline distT="0" distB="0" distL="0" distR="0" wp14:anchorId="67067420" wp14:editId="77FB9F1D">
-            <wp:extent cx="5943600" cy="3368040"/>
-            <wp:effectExtent l="0" t="0" r="0" b="3810"/>
-            <wp:docPr id="12" name="Picture 12" descr="Graphical user interface&#10;&#10;Description automatically generated with medium confidence"/>
-            <wp:cNvGraphicFramePr>
-              <a:graphicFrameLocks xmlns:a="http://schemas.openxmlformats.org/drawingml/2006/main" noChangeAspect="1"/>
-            </wp:cNvGraphicFramePr>
-            <a:graphic xmlns:a="http://schemas.openxmlformats.org/drawingml/2006/main">
-              <a:graphicData uri="http://schemas.openxmlformats.org/drawingml/2006/picture">
-                <pic:pic xmlns:pic="http://schemas.openxmlformats.org/drawingml/2006/picture">
-                  <pic:nvPicPr>
-                    <pic:cNvPr id="12" name="Picture 12" descr="Graphical user interface&#10;&#10;Description automatically generated with medium confidence"/>
-                    <pic:cNvPicPr/>
-                  </pic:nvPicPr>
-                  <pic:blipFill>
-                    <a:blip r:embed="rId12" cstate="print">
-                      <a:extLst>
-                        <a:ext uri="{28A0092B-C50C-407E-A947-70E740481C1C}">
-                          <a14:useLocalDpi xmlns:a14="http://schemas.microsoft.com/office/drawing/2010/main" val="0"/>
-                        </a:ext>
-                      </a:extLst>
-                    </a:blip>
-                    <a:stretch>
-                      <a:fillRect/>
-                    </a:stretch>
-                  </pic:blipFill>
-                  <pic:spPr>
-                    <a:xfrm>
-                      <a:off x="0" y="0"/>
-                      <a:ext cx="5943600" cy="3368040"/>
-                    </a:xfrm>
-                    <a:prstGeom prst="rect">
-                      <a:avLst/>
-                    </a:prstGeom>
-                  </pic:spPr>
-                </pic:pic>
-              </a:graphicData>
-            </a:graphic>
-          </wp:inline>
-        </w:drawing>
-      </w:r>
-    </w:p>
-    <w:p>
-      <w:pPr>
-        <w:rPr>
-          <w:bCs/>
-        </w:rPr>
-      </w:pPr>
+        <w:t>Figure S</w:t>
+      </w:r>
       <w:r>
         <w:rPr>
           <w:b/>
         </w:rPr>
-        <w:t xml:space="preserve">Figure S8– </w:t>
+        <w:t>7</w:t>
+      </w:r>
+      <w:r>
+        <w:rPr>
+          <w:b/>
+        </w:rPr>
+        <w:t xml:space="preserve">– </w:t>
       </w:r>
       <w:r>
         <w:t>Observed (Left) and estimated (Right) derived site frequency spectra for the</w:t>
@@ -8774,7 +8463,7 @@
                     <pic:cNvPicPr/>
                   </pic:nvPicPr>
                   <pic:blipFill>
-                    <a:blip r:embed="rId13" cstate="print">
+                    <a:blip r:embed="rId12" cstate="print">
                       <a:extLst>
                         <a:ext uri="{28A0092B-C50C-407E-A947-70E740481C1C}">
                           <a14:useLocalDpi xmlns:a14="http://schemas.microsoft.com/office/drawing/2010/main" val="0"/>
@@ -8819,7 +8508,7 @@
           <w:b/>
           <w:bCs/>
         </w:rPr>
-        <w:t>9</w:t>
+        <w:t>8</w:t>
       </w:r>
       <w:r>
         <w:rPr>
@@ -8852,23 +8541,7 @@
           <w:i/>
           <w:iCs/>
         </w:rPr>
-        <w:t xml:space="preserve">Three </w:t>
-      </w:r>
-      <w:proofErr w:type="gramStart"/>
-      <w:r>
-        <w:rPr>
-          <w:i/>
-          <w:iCs/>
-        </w:rPr>
-        <w:t>Epoch ,</w:t>
-      </w:r>
-      <w:proofErr w:type="gramEnd"/>
-      <w:r>
-        <w:rPr>
-          <w:i/>
-          <w:iCs/>
-        </w:rPr>
-        <w:t xml:space="preserve"> </w:t>
+        <w:t xml:space="preserve">Three Epoch , </w:t>
       </w:r>
       <w:r>
         <w:rPr>

</xml_diff>